<commit_message>
PROJECT1 - SUMMARY 2nd Commit
</commit_message>
<xml_diff>
--- a/PROJECT1 NYC CRIME VS  REAL ESTATE ANALYSIS SEP 26 2018.docx
+++ b/PROJECT1 NYC CRIME VS  REAL ESTATE ANALYSIS SEP 26 2018.docx
@@ -5,14 +5,6 @@
     <w:p>
       <w:pPr>
         <w:rPr>
-          <w:sz w:val="36"/>
-          <w:szCs w:val="36"/>
-        </w:rPr>
-      </w:pPr>
-    </w:p>
-    <w:p>
-      <w:pPr>
-        <w:rPr>
           <w:rFonts w:ascii="Arial" w:hAnsi="Arial" w:cs="Arial"/>
           <w:sz w:val="36"/>
           <w:szCs w:val="36"/>
@@ -24,7 +16,7 @@
           <w:sz w:val="36"/>
           <w:szCs w:val="36"/>
         </w:rPr>
-        <w:t xml:space="preserve">Brooklyn has highest </w:t>
+        <w:t xml:space="preserve">Overall </w:t>
       </w:r>
       <w:r>
         <w:rPr>
@@ -32,7 +24,7 @@
           <w:sz w:val="36"/>
           <w:szCs w:val="36"/>
         </w:rPr>
-        <w:t>c</w:t>
+        <w:t>NYC Crime YR2017 is 458,035 complaints made to NYPD</w:t>
       </w:r>
       <w:r>
         <w:rPr>
@@ -40,81 +32,128 @@
           <w:sz w:val="36"/>
           <w:szCs w:val="36"/>
         </w:rPr>
-        <w:t xml:space="preserve">rime </w:t>
-      </w:r>
-      <w:r>
+        <w:t>.</w:t>
+      </w:r>
+    </w:p>
+    <w:p>
+      <w:pPr>
         <w:rPr>
           <w:rFonts w:ascii="Arial" w:hAnsi="Arial" w:cs="Arial"/>
           <w:sz w:val="36"/>
           <w:szCs w:val="36"/>
         </w:rPr>
-        <w:t>rate. However,</w:t>
-      </w:r>
+      </w:pPr>
       <w:r>
         <w:rPr>
           <w:rFonts w:ascii="Arial" w:hAnsi="Arial" w:cs="Arial"/>
           <w:sz w:val="36"/>
           <w:szCs w:val="36"/>
         </w:rPr>
-        <w:t xml:space="preserve"> it also has highest percentage increase in both price and rents in real estate market</w:t>
-      </w:r>
-      <w:r>
+        <w:t>Top (# 1) five years crime decrease at end of 2017 are ‘Dangerous Drugs’.</w:t>
+      </w:r>
+    </w:p>
+    <w:p>
+      <w:pPr>
         <w:rPr>
           <w:rFonts w:ascii="Arial" w:hAnsi="Arial" w:cs="Arial"/>
           <w:sz w:val="36"/>
           <w:szCs w:val="36"/>
         </w:rPr>
-        <w:t xml:space="preserve"> of New York City.</w:t>
-      </w:r>
-    </w:p>
-    <w:p>
-      <w:pPr>
+      </w:pPr>
+      <w:r>
         <w:rPr>
           <w:rFonts w:ascii="Arial" w:hAnsi="Arial" w:cs="Arial"/>
           <w:sz w:val="36"/>
           <w:szCs w:val="36"/>
         </w:rPr>
-      </w:pPr>
-      <w:r>
+        <w:t>Top (# 1) five years crime increase at end of 2017 is ‘HARRASSMENT 2’.</w:t>
+      </w:r>
+    </w:p>
+    <w:p>
+      <w:pPr>
         <w:rPr>
           <w:rFonts w:ascii="Arial" w:hAnsi="Arial" w:cs="Arial"/>
           <w:sz w:val="36"/>
           <w:szCs w:val="36"/>
         </w:rPr>
-        <w:t xml:space="preserve">Manhattan </w:t>
-      </w:r>
-      <w:bookmarkStart w:id="0" w:name="_GoBack"/>
-      <w:bookmarkEnd w:id="0"/>
+      </w:pPr>
       <w:r>
         <w:rPr>
           <w:rFonts w:ascii="Arial" w:hAnsi="Arial" w:cs="Arial"/>
           <w:sz w:val="36"/>
           <w:szCs w:val="36"/>
         </w:rPr>
-        <w:t xml:space="preserve">still </w:t>
-      </w:r>
-      <w:r>
+        <w:t>Brooklyn has highest crime rate. However, it also has highest percentage increase in both price and rents in real estate market of New York City.</w:t>
+      </w:r>
+    </w:p>
+    <w:p>
+      <w:pPr>
         <w:rPr>
           <w:rFonts w:ascii="Arial" w:hAnsi="Arial" w:cs="Arial"/>
           <w:sz w:val="36"/>
           <w:szCs w:val="36"/>
         </w:rPr>
-        <w:t xml:space="preserve">has </w:t>
-      </w:r>
+      </w:pPr>
       <w:r>
         <w:rPr>
           <w:rFonts w:ascii="Arial" w:hAnsi="Arial" w:cs="Arial"/>
           <w:sz w:val="36"/>
           <w:szCs w:val="36"/>
         </w:rPr>
+        <w:t xml:space="preserve">Manhattan still </w:t>
+      </w:r>
+      <w:r>
+        <w:rPr>
+          <w:rFonts w:ascii="Arial" w:hAnsi="Arial" w:cs="Arial"/>
+          <w:sz w:val="36"/>
+          <w:szCs w:val="36"/>
+        </w:rPr>
+        <w:t xml:space="preserve">has </w:t>
+      </w:r>
+      <w:r>
+        <w:rPr>
+          <w:rFonts w:ascii="Arial" w:hAnsi="Arial" w:cs="Arial"/>
+          <w:sz w:val="36"/>
+          <w:szCs w:val="36"/>
+        </w:rPr>
         <w:t>the most expensive real estate with six figure crime rate per year.</w:t>
       </w:r>
     </w:p>
     <w:p>
+      <w:pPr>
+        <w:rPr>
+          <w:rFonts w:ascii="Arial" w:hAnsi="Arial" w:cs="Arial"/>
+          <w:sz w:val="36"/>
+          <w:szCs w:val="36"/>
+        </w:rPr>
+      </w:pPr>
+    </w:p>
+    <w:p>
+      <w:pPr>
+        <w:rPr>
+          <w:rFonts w:ascii="Arial" w:hAnsi="Arial" w:cs="Arial"/>
+          <w:sz w:val="36"/>
+          <w:szCs w:val="36"/>
+        </w:rPr>
+      </w:pPr>
+    </w:p>
+    <w:p>
+      <w:pPr>
+        <w:rPr>
+          <w:rFonts w:ascii="Arial" w:hAnsi="Arial" w:cs="Arial"/>
+          <w:sz w:val="36"/>
+          <w:szCs w:val="36"/>
+        </w:rPr>
+      </w:pPr>
+      <w:bookmarkStart w:id="0" w:name="_GoBack"/>
+      <w:bookmarkEnd w:id="0"/>
+    </w:p>
+    <w:p>
       <w:r>
         <w:rPr>
           <w:noProof/>
         </w:rPr>
+        <w:lastRenderedPageBreak/>
         <w:drawing>
           <wp:inline distT="0" distB="0" distL="0" distR="0" wp14:anchorId="4536827C" wp14:editId="325DCD87">
             <wp:extent cx="5487650" cy="3658433"/>
@@ -672,6 +711,7 @@
         <w:rPr>
           <w:noProof/>
         </w:rPr>
+        <w:lastRenderedPageBreak/>
         <w:drawing>
           <wp:inline distT="0" distB="0" distL="0" distR="0" wp14:anchorId="7C977A88" wp14:editId="16D0EED6">
             <wp:extent cx="5487650" cy="3658433"/>
@@ -1710,6 +1750,2491 @@
       </w:tr>
     </w:tbl>
     <w:p/>
+    <w:p/>
+    <w:p/>
+    <w:p/>
+    <w:p/>
+    <w:p/>
+    <w:p/>
+    <w:p/>
+    <w:p/>
+    <w:p>
+      <w:pPr>
+        <w:rPr>
+          <w:rFonts w:ascii="Arial" w:hAnsi="Arial" w:cs="Arial"/>
+          <w:sz w:val="28"/>
+          <w:szCs w:val="28"/>
+        </w:rPr>
+      </w:pPr>
+      <w:r>
+        <w:rPr>
+          <w:rFonts w:ascii="Arial" w:hAnsi="Arial" w:cs="Arial"/>
+          <w:sz w:val="28"/>
+          <w:szCs w:val="28"/>
+        </w:rPr>
+        <w:lastRenderedPageBreak/>
+        <w:t>Overall NYC Crime Decrease and Increase from year 2012 to end of 2017:</w:t>
+      </w:r>
+    </w:p>
+    <w:p>
+      <w:pPr>
+        <w:shd w:val="clear" w:color="auto" w:fill="FFFFFF"/>
+        <w:tabs>
+          <w:tab w:val="left" w:pos="916"/>
+          <w:tab w:val="left" w:pos="1832"/>
+          <w:tab w:val="left" w:pos="2748"/>
+          <w:tab w:val="left" w:pos="3664"/>
+          <w:tab w:val="left" w:pos="4580"/>
+          <w:tab w:val="left" w:pos="5496"/>
+          <w:tab w:val="left" w:pos="6412"/>
+          <w:tab w:val="left" w:pos="7328"/>
+          <w:tab w:val="left" w:pos="8244"/>
+          <w:tab w:val="left" w:pos="9160"/>
+          <w:tab w:val="left" w:pos="10076"/>
+          <w:tab w:val="left" w:pos="10992"/>
+          <w:tab w:val="left" w:pos="11908"/>
+          <w:tab w:val="left" w:pos="12824"/>
+          <w:tab w:val="left" w:pos="13740"/>
+          <w:tab w:val="left" w:pos="14656"/>
+        </w:tabs>
+        <w:wordWrap w:val="0"/>
+        <w:spacing w:after="0" w:line="240" w:lineRule="auto"/>
+        <w:textAlignment w:val="baseline"/>
+        <w:rPr>
+          <w:rFonts w:ascii="Courier New" w:eastAsia="Times New Roman" w:hAnsi="Courier New" w:cs="Courier New"/>
+          <w:color w:val="000000"/>
+          <w:sz w:val="28"/>
+          <w:szCs w:val="28"/>
+        </w:rPr>
+      </w:pPr>
+      <w:r>
+        <w:rPr>
+          <w:rFonts w:ascii="Courier New" w:eastAsia="Times New Roman" w:hAnsi="Courier New" w:cs="Courier New"/>
+          <w:color w:val="000000"/>
+          <w:sz w:val="28"/>
+          <w:szCs w:val="28"/>
+        </w:rPr>
+        <w:t>DANGEROUS DRUGS                    -12874.0</w:t>
+      </w:r>
+    </w:p>
+    <w:p>
+      <w:pPr>
+        <w:shd w:val="clear" w:color="auto" w:fill="FFFFFF"/>
+        <w:tabs>
+          <w:tab w:val="left" w:pos="916"/>
+          <w:tab w:val="left" w:pos="1832"/>
+          <w:tab w:val="left" w:pos="2748"/>
+          <w:tab w:val="left" w:pos="3664"/>
+          <w:tab w:val="left" w:pos="4580"/>
+          <w:tab w:val="left" w:pos="5496"/>
+          <w:tab w:val="left" w:pos="6412"/>
+          <w:tab w:val="left" w:pos="7328"/>
+          <w:tab w:val="left" w:pos="8244"/>
+          <w:tab w:val="left" w:pos="9160"/>
+          <w:tab w:val="left" w:pos="10076"/>
+          <w:tab w:val="left" w:pos="10992"/>
+          <w:tab w:val="left" w:pos="11908"/>
+          <w:tab w:val="left" w:pos="12824"/>
+          <w:tab w:val="left" w:pos="13740"/>
+          <w:tab w:val="left" w:pos="14656"/>
+        </w:tabs>
+        <w:wordWrap w:val="0"/>
+        <w:spacing w:after="0" w:line="240" w:lineRule="auto"/>
+        <w:textAlignment w:val="baseline"/>
+        <w:rPr>
+          <w:rFonts w:ascii="Courier New" w:eastAsia="Times New Roman" w:hAnsi="Courier New" w:cs="Courier New"/>
+          <w:color w:val="000000"/>
+          <w:sz w:val="28"/>
+          <w:szCs w:val="28"/>
+        </w:rPr>
+      </w:pPr>
+      <w:r>
+        <w:rPr>
+          <w:rFonts w:ascii="Courier New" w:eastAsia="Times New Roman" w:hAnsi="Courier New" w:cs="Courier New"/>
+          <w:color w:val="000000"/>
+          <w:sz w:val="28"/>
+          <w:szCs w:val="28"/>
+        </w:rPr>
+        <w:t>BURGLARY                            -7415.0</w:t>
+      </w:r>
+    </w:p>
+    <w:p>
+      <w:pPr>
+        <w:shd w:val="clear" w:color="auto" w:fill="FFFFFF"/>
+        <w:tabs>
+          <w:tab w:val="left" w:pos="916"/>
+          <w:tab w:val="left" w:pos="1832"/>
+          <w:tab w:val="left" w:pos="2748"/>
+          <w:tab w:val="left" w:pos="3664"/>
+          <w:tab w:val="left" w:pos="4580"/>
+          <w:tab w:val="left" w:pos="5496"/>
+          <w:tab w:val="left" w:pos="6412"/>
+          <w:tab w:val="left" w:pos="7328"/>
+          <w:tab w:val="left" w:pos="8244"/>
+          <w:tab w:val="left" w:pos="9160"/>
+          <w:tab w:val="left" w:pos="10076"/>
+          <w:tab w:val="left" w:pos="10992"/>
+          <w:tab w:val="left" w:pos="11908"/>
+          <w:tab w:val="left" w:pos="12824"/>
+          <w:tab w:val="left" w:pos="13740"/>
+          <w:tab w:val="left" w:pos="14656"/>
+        </w:tabs>
+        <w:wordWrap w:val="0"/>
+        <w:spacing w:after="0" w:line="240" w:lineRule="auto"/>
+        <w:textAlignment w:val="baseline"/>
+        <w:rPr>
+          <w:rFonts w:ascii="Courier New" w:eastAsia="Times New Roman" w:hAnsi="Courier New" w:cs="Courier New"/>
+          <w:color w:val="000000"/>
+          <w:sz w:val="28"/>
+          <w:szCs w:val="28"/>
+        </w:rPr>
+      </w:pPr>
+      <w:r>
+        <w:rPr>
+          <w:rFonts w:ascii="Courier New" w:eastAsia="Times New Roman" w:hAnsi="Courier New" w:cs="Courier New"/>
+          <w:color w:val="000000"/>
+          <w:sz w:val="28"/>
+          <w:szCs w:val="28"/>
+        </w:rPr>
+        <w:t>OFF. AGNST PUB ORD SENSBLTY &amp;       -6318.0</w:t>
+      </w:r>
+    </w:p>
+    <w:p>
+      <w:pPr>
+        <w:shd w:val="clear" w:color="auto" w:fill="FFFFFF"/>
+        <w:tabs>
+          <w:tab w:val="left" w:pos="916"/>
+          <w:tab w:val="left" w:pos="1832"/>
+          <w:tab w:val="left" w:pos="2748"/>
+          <w:tab w:val="left" w:pos="3664"/>
+          <w:tab w:val="left" w:pos="4580"/>
+          <w:tab w:val="left" w:pos="5496"/>
+          <w:tab w:val="left" w:pos="6412"/>
+          <w:tab w:val="left" w:pos="7328"/>
+          <w:tab w:val="left" w:pos="8244"/>
+          <w:tab w:val="left" w:pos="9160"/>
+          <w:tab w:val="left" w:pos="10076"/>
+          <w:tab w:val="left" w:pos="10992"/>
+          <w:tab w:val="left" w:pos="11908"/>
+          <w:tab w:val="left" w:pos="12824"/>
+          <w:tab w:val="left" w:pos="13740"/>
+          <w:tab w:val="left" w:pos="14656"/>
+        </w:tabs>
+        <w:wordWrap w:val="0"/>
+        <w:spacing w:after="0" w:line="240" w:lineRule="auto"/>
+        <w:textAlignment w:val="baseline"/>
+        <w:rPr>
+          <w:rFonts w:ascii="Courier New" w:eastAsia="Times New Roman" w:hAnsi="Courier New" w:cs="Courier New"/>
+          <w:color w:val="000000"/>
+          <w:sz w:val="28"/>
+          <w:szCs w:val="28"/>
+        </w:rPr>
+      </w:pPr>
+      <w:r>
+        <w:rPr>
+          <w:rFonts w:ascii="Courier New" w:eastAsia="Times New Roman" w:hAnsi="Courier New" w:cs="Courier New"/>
+          <w:color w:val="000000"/>
+          <w:sz w:val="28"/>
+          <w:szCs w:val="28"/>
+        </w:rPr>
+        <w:t>ROBBERY                             -6255.0</w:t>
+      </w:r>
+    </w:p>
+    <w:p>
+      <w:pPr>
+        <w:shd w:val="clear" w:color="auto" w:fill="FFFFFF"/>
+        <w:tabs>
+          <w:tab w:val="left" w:pos="916"/>
+          <w:tab w:val="left" w:pos="1832"/>
+          <w:tab w:val="left" w:pos="2748"/>
+          <w:tab w:val="left" w:pos="3664"/>
+          <w:tab w:val="left" w:pos="4580"/>
+          <w:tab w:val="left" w:pos="5496"/>
+          <w:tab w:val="left" w:pos="6412"/>
+          <w:tab w:val="left" w:pos="7328"/>
+          <w:tab w:val="left" w:pos="8244"/>
+          <w:tab w:val="left" w:pos="9160"/>
+          <w:tab w:val="left" w:pos="10076"/>
+          <w:tab w:val="left" w:pos="10992"/>
+          <w:tab w:val="left" w:pos="11908"/>
+          <w:tab w:val="left" w:pos="12824"/>
+          <w:tab w:val="left" w:pos="13740"/>
+          <w:tab w:val="left" w:pos="14656"/>
+        </w:tabs>
+        <w:wordWrap w:val="0"/>
+        <w:spacing w:after="0" w:line="240" w:lineRule="auto"/>
+        <w:textAlignment w:val="baseline"/>
+        <w:rPr>
+          <w:rFonts w:ascii="Courier New" w:eastAsia="Times New Roman" w:hAnsi="Courier New" w:cs="Courier New"/>
+          <w:color w:val="000000"/>
+          <w:sz w:val="28"/>
+          <w:szCs w:val="28"/>
+        </w:rPr>
+      </w:pPr>
+      <w:r>
+        <w:rPr>
+          <w:rFonts w:ascii="Courier New" w:eastAsia="Times New Roman" w:hAnsi="Courier New" w:cs="Courier New"/>
+          <w:color w:val="000000"/>
+          <w:sz w:val="28"/>
+          <w:szCs w:val="28"/>
+        </w:rPr>
+        <w:t>DANGEROUS WEAPONS                   -3428.0</w:t>
+      </w:r>
+    </w:p>
+    <w:p>
+      <w:pPr>
+        <w:shd w:val="clear" w:color="auto" w:fill="FFFFFF"/>
+        <w:tabs>
+          <w:tab w:val="left" w:pos="916"/>
+          <w:tab w:val="left" w:pos="1832"/>
+          <w:tab w:val="left" w:pos="2748"/>
+          <w:tab w:val="left" w:pos="3664"/>
+          <w:tab w:val="left" w:pos="4580"/>
+          <w:tab w:val="left" w:pos="5496"/>
+          <w:tab w:val="left" w:pos="6412"/>
+          <w:tab w:val="left" w:pos="7328"/>
+          <w:tab w:val="left" w:pos="8244"/>
+          <w:tab w:val="left" w:pos="9160"/>
+          <w:tab w:val="left" w:pos="10076"/>
+          <w:tab w:val="left" w:pos="10992"/>
+          <w:tab w:val="left" w:pos="11908"/>
+          <w:tab w:val="left" w:pos="12824"/>
+          <w:tab w:val="left" w:pos="13740"/>
+          <w:tab w:val="left" w:pos="14656"/>
+        </w:tabs>
+        <w:wordWrap w:val="0"/>
+        <w:spacing w:after="0" w:line="240" w:lineRule="auto"/>
+        <w:textAlignment w:val="baseline"/>
+        <w:rPr>
+          <w:rFonts w:ascii="Courier New" w:eastAsia="Times New Roman" w:hAnsi="Courier New" w:cs="Courier New"/>
+          <w:color w:val="000000"/>
+          <w:sz w:val="28"/>
+          <w:szCs w:val="28"/>
+        </w:rPr>
+      </w:pPr>
+      <w:r>
+        <w:rPr>
+          <w:rFonts w:ascii="Courier New" w:eastAsia="Times New Roman" w:hAnsi="Courier New" w:cs="Courier New"/>
+          <w:color w:val="000000"/>
+          <w:sz w:val="28"/>
+          <w:szCs w:val="28"/>
+        </w:rPr>
+        <w:t>ASSAULT 3 &amp; RELATED OFFENSES        -3220.0</w:t>
+      </w:r>
+    </w:p>
+    <w:p>
+      <w:pPr>
+        <w:shd w:val="clear" w:color="auto" w:fill="FFFFFF"/>
+        <w:tabs>
+          <w:tab w:val="left" w:pos="916"/>
+          <w:tab w:val="left" w:pos="1832"/>
+          <w:tab w:val="left" w:pos="2748"/>
+          <w:tab w:val="left" w:pos="3664"/>
+          <w:tab w:val="left" w:pos="4580"/>
+          <w:tab w:val="left" w:pos="5496"/>
+          <w:tab w:val="left" w:pos="6412"/>
+          <w:tab w:val="left" w:pos="7328"/>
+          <w:tab w:val="left" w:pos="8244"/>
+          <w:tab w:val="left" w:pos="9160"/>
+          <w:tab w:val="left" w:pos="10076"/>
+          <w:tab w:val="left" w:pos="10992"/>
+          <w:tab w:val="left" w:pos="11908"/>
+          <w:tab w:val="left" w:pos="12824"/>
+          <w:tab w:val="left" w:pos="13740"/>
+          <w:tab w:val="left" w:pos="14656"/>
+        </w:tabs>
+        <w:wordWrap w:val="0"/>
+        <w:spacing w:after="0" w:line="240" w:lineRule="auto"/>
+        <w:textAlignment w:val="baseline"/>
+        <w:rPr>
+          <w:rFonts w:ascii="Courier New" w:eastAsia="Times New Roman" w:hAnsi="Courier New" w:cs="Courier New"/>
+          <w:color w:val="000000"/>
+          <w:sz w:val="28"/>
+          <w:szCs w:val="28"/>
+        </w:rPr>
+      </w:pPr>
+      <w:r>
+        <w:rPr>
+          <w:rFonts w:ascii="Courier New" w:eastAsia="Times New Roman" w:hAnsi="Courier New" w:cs="Courier New"/>
+          <w:color w:val="000000"/>
+          <w:sz w:val="28"/>
+          <w:szCs w:val="28"/>
+        </w:rPr>
+        <w:t>OFFENSES AGAINST PUBLIC ADMINI      -2781.0</w:t>
+      </w:r>
+    </w:p>
+    <w:p>
+      <w:pPr>
+        <w:shd w:val="clear" w:color="auto" w:fill="FFFFFF"/>
+        <w:tabs>
+          <w:tab w:val="left" w:pos="916"/>
+          <w:tab w:val="left" w:pos="1832"/>
+          <w:tab w:val="left" w:pos="2748"/>
+          <w:tab w:val="left" w:pos="3664"/>
+          <w:tab w:val="left" w:pos="4580"/>
+          <w:tab w:val="left" w:pos="5496"/>
+          <w:tab w:val="left" w:pos="6412"/>
+          <w:tab w:val="left" w:pos="7328"/>
+          <w:tab w:val="left" w:pos="8244"/>
+          <w:tab w:val="left" w:pos="9160"/>
+          <w:tab w:val="left" w:pos="10076"/>
+          <w:tab w:val="left" w:pos="10992"/>
+          <w:tab w:val="left" w:pos="11908"/>
+          <w:tab w:val="left" w:pos="12824"/>
+          <w:tab w:val="left" w:pos="13740"/>
+          <w:tab w:val="left" w:pos="14656"/>
+        </w:tabs>
+        <w:wordWrap w:val="0"/>
+        <w:spacing w:after="0" w:line="240" w:lineRule="auto"/>
+        <w:textAlignment w:val="baseline"/>
+        <w:rPr>
+          <w:rFonts w:ascii="Courier New" w:eastAsia="Times New Roman" w:hAnsi="Courier New" w:cs="Courier New"/>
+          <w:color w:val="000000"/>
+          <w:sz w:val="28"/>
+          <w:szCs w:val="28"/>
+        </w:rPr>
+      </w:pPr>
+      <w:r>
+        <w:rPr>
+          <w:rFonts w:ascii="Courier New" w:eastAsia="Times New Roman" w:hAnsi="Courier New" w:cs="Courier New"/>
+          <w:color w:val="000000"/>
+          <w:sz w:val="28"/>
+          <w:szCs w:val="28"/>
+        </w:rPr>
+        <w:t>GRAND LARCENY OF MOTOR VEHICLE      -2474.0</w:t>
+      </w:r>
+    </w:p>
+    <w:p>
+      <w:pPr>
+        <w:shd w:val="clear" w:color="auto" w:fill="FFFFFF"/>
+        <w:tabs>
+          <w:tab w:val="left" w:pos="916"/>
+          <w:tab w:val="left" w:pos="1832"/>
+          <w:tab w:val="left" w:pos="2748"/>
+          <w:tab w:val="left" w:pos="3664"/>
+          <w:tab w:val="left" w:pos="4580"/>
+          <w:tab w:val="left" w:pos="5496"/>
+          <w:tab w:val="left" w:pos="6412"/>
+          <w:tab w:val="left" w:pos="7328"/>
+          <w:tab w:val="left" w:pos="8244"/>
+          <w:tab w:val="left" w:pos="9160"/>
+          <w:tab w:val="left" w:pos="10076"/>
+          <w:tab w:val="left" w:pos="10992"/>
+          <w:tab w:val="left" w:pos="11908"/>
+          <w:tab w:val="left" w:pos="12824"/>
+          <w:tab w:val="left" w:pos="13740"/>
+          <w:tab w:val="left" w:pos="14656"/>
+        </w:tabs>
+        <w:wordWrap w:val="0"/>
+        <w:spacing w:after="0" w:line="240" w:lineRule="auto"/>
+        <w:textAlignment w:val="baseline"/>
+        <w:rPr>
+          <w:rFonts w:ascii="Courier New" w:eastAsia="Times New Roman" w:hAnsi="Courier New" w:cs="Courier New"/>
+          <w:color w:val="000000"/>
+          <w:sz w:val="28"/>
+          <w:szCs w:val="28"/>
+        </w:rPr>
+      </w:pPr>
+      <w:r>
+        <w:rPr>
+          <w:rFonts w:ascii="Courier New" w:eastAsia="Times New Roman" w:hAnsi="Courier New" w:cs="Courier New"/>
+          <w:color w:val="000000"/>
+          <w:sz w:val="28"/>
+          <w:szCs w:val="28"/>
+        </w:rPr>
+        <w:t>THEFT-FRAUD                         -2316.0</w:t>
+      </w:r>
+    </w:p>
+    <w:p>
+      <w:pPr>
+        <w:shd w:val="clear" w:color="auto" w:fill="FFFFFF"/>
+        <w:tabs>
+          <w:tab w:val="left" w:pos="916"/>
+          <w:tab w:val="left" w:pos="1832"/>
+          <w:tab w:val="left" w:pos="2748"/>
+          <w:tab w:val="left" w:pos="3664"/>
+          <w:tab w:val="left" w:pos="4580"/>
+          <w:tab w:val="left" w:pos="5496"/>
+          <w:tab w:val="left" w:pos="6412"/>
+          <w:tab w:val="left" w:pos="7328"/>
+          <w:tab w:val="left" w:pos="8244"/>
+          <w:tab w:val="left" w:pos="9160"/>
+          <w:tab w:val="left" w:pos="10076"/>
+          <w:tab w:val="left" w:pos="10992"/>
+          <w:tab w:val="left" w:pos="11908"/>
+          <w:tab w:val="left" w:pos="12824"/>
+          <w:tab w:val="left" w:pos="13740"/>
+          <w:tab w:val="left" w:pos="14656"/>
+        </w:tabs>
+        <w:wordWrap w:val="0"/>
+        <w:spacing w:after="0" w:line="240" w:lineRule="auto"/>
+        <w:textAlignment w:val="baseline"/>
+        <w:rPr>
+          <w:rFonts w:ascii="Courier New" w:eastAsia="Times New Roman" w:hAnsi="Courier New" w:cs="Courier New"/>
+          <w:color w:val="000000"/>
+          <w:sz w:val="28"/>
+          <w:szCs w:val="28"/>
+        </w:rPr>
+      </w:pPr>
+      <w:r>
+        <w:rPr>
+          <w:rFonts w:ascii="Courier New" w:eastAsia="Times New Roman" w:hAnsi="Courier New" w:cs="Courier New"/>
+          <w:color w:val="000000"/>
+          <w:sz w:val="28"/>
+          <w:szCs w:val="28"/>
+        </w:rPr>
+        <w:t>GRAND LARCENY                       -2278.0</w:t>
+      </w:r>
+    </w:p>
+    <w:p>
+      <w:pPr>
+        <w:shd w:val="clear" w:color="auto" w:fill="FFFFFF"/>
+        <w:tabs>
+          <w:tab w:val="left" w:pos="916"/>
+          <w:tab w:val="left" w:pos="1832"/>
+          <w:tab w:val="left" w:pos="2748"/>
+          <w:tab w:val="left" w:pos="3664"/>
+          <w:tab w:val="left" w:pos="4580"/>
+          <w:tab w:val="left" w:pos="5496"/>
+          <w:tab w:val="left" w:pos="6412"/>
+          <w:tab w:val="left" w:pos="7328"/>
+          <w:tab w:val="left" w:pos="8244"/>
+          <w:tab w:val="left" w:pos="9160"/>
+          <w:tab w:val="left" w:pos="10076"/>
+          <w:tab w:val="left" w:pos="10992"/>
+          <w:tab w:val="left" w:pos="11908"/>
+          <w:tab w:val="left" w:pos="12824"/>
+          <w:tab w:val="left" w:pos="13740"/>
+          <w:tab w:val="left" w:pos="14656"/>
+        </w:tabs>
+        <w:wordWrap w:val="0"/>
+        <w:spacing w:after="0" w:line="240" w:lineRule="auto"/>
+        <w:textAlignment w:val="baseline"/>
+        <w:rPr>
+          <w:rFonts w:ascii="Courier New" w:eastAsia="Times New Roman" w:hAnsi="Courier New" w:cs="Courier New"/>
+          <w:color w:val="000000"/>
+          <w:sz w:val="28"/>
+          <w:szCs w:val="28"/>
+        </w:rPr>
+      </w:pPr>
+      <w:r>
+        <w:rPr>
+          <w:rFonts w:ascii="Courier New" w:eastAsia="Times New Roman" w:hAnsi="Courier New" w:cs="Courier New"/>
+          <w:color w:val="000000"/>
+          <w:sz w:val="28"/>
+          <w:szCs w:val="28"/>
+        </w:rPr>
+        <w:t>CRIMINAL TRESPASS                   -2196.0</w:t>
+      </w:r>
+    </w:p>
+    <w:p>
+      <w:pPr>
+        <w:shd w:val="clear" w:color="auto" w:fill="FFFFFF"/>
+        <w:tabs>
+          <w:tab w:val="left" w:pos="916"/>
+          <w:tab w:val="left" w:pos="1832"/>
+          <w:tab w:val="left" w:pos="2748"/>
+          <w:tab w:val="left" w:pos="3664"/>
+          <w:tab w:val="left" w:pos="4580"/>
+          <w:tab w:val="left" w:pos="5496"/>
+          <w:tab w:val="left" w:pos="6412"/>
+          <w:tab w:val="left" w:pos="7328"/>
+          <w:tab w:val="left" w:pos="8244"/>
+          <w:tab w:val="left" w:pos="9160"/>
+          <w:tab w:val="left" w:pos="10076"/>
+          <w:tab w:val="left" w:pos="10992"/>
+          <w:tab w:val="left" w:pos="11908"/>
+          <w:tab w:val="left" w:pos="12824"/>
+          <w:tab w:val="left" w:pos="13740"/>
+          <w:tab w:val="left" w:pos="14656"/>
+        </w:tabs>
+        <w:wordWrap w:val="0"/>
+        <w:spacing w:after="0" w:line="240" w:lineRule="auto"/>
+        <w:textAlignment w:val="baseline"/>
+        <w:rPr>
+          <w:rFonts w:ascii="Courier New" w:eastAsia="Times New Roman" w:hAnsi="Courier New" w:cs="Courier New"/>
+          <w:color w:val="000000"/>
+          <w:sz w:val="28"/>
+          <w:szCs w:val="28"/>
+        </w:rPr>
+      </w:pPr>
+      <w:r>
+        <w:rPr>
+          <w:rFonts w:ascii="Courier New" w:eastAsia="Times New Roman" w:hAnsi="Courier New" w:cs="Courier New"/>
+          <w:color w:val="000000"/>
+          <w:sz w:val="28"/>
+          <w:szCs w:val="28"/>
+        </w:rPr>
+        <w:t>POSSESSION OF STOLEN PROPERTY       -1425.0</w:t>
+      </w:r>
+    </w:p>
+    <w:p>
+      <w:pPr>
+        <w:shd w:val="clear" w:color="auto" w:fill="FFFFFF"/>
+        <w:tabs>
+          <w:tab w:val="left" w:pos="916"/>
+          <w:tab w:val="left" w:pos="1832"/>
+          <w:tab w:val="left" w:pos="2748"/>
+          <w:tab w:val="left" w:pos="3664"/>
+          <w:tab w:val="left" w:pos="4580"/>
+          <w:tab w:val="left" w:pos="5496"/>
+          <w:tab w:val="left" w:pos="6412"/>
+          <w:tab w:val="left" w:pos="7328"/>
+          <w:tab w:val="left" w:pos="8244"/>
+          <w:tab w:val="left" w:pos="9160"/>
+          <w:tab w:val="left" w:pos="10076"/>
+          <w:tab w:val="left" w:pos="10992"/>
+          <w:tab w:val="left" w:pos="11908"/>
+          <w:tab w:val="left" w:pos="12824"/>
+          <w:tab w:val="left" w:pos="13740"/>
+          <w:tab w:val="left" w:pos="14656"/>
+        </w:tabs>
+        <w:wordWrap w:val="0"/>
+        <w:spacing w:after="0" w:line="240" w:lineRule="auto"/>
+        <w:textAlignment w:val="baseline"/>
+        <w:rPr>
+          <w:rFonts w:ascii="Courier New" w:eastAsia="Times New Roman" w:hAnsi="Courier New" w:cs="Courier New"/>
+          <w:color w:val="000000"/>
+          <w:sz w:val="28"/>
+          <w:szCs w:val="28"/>
+        </w:rPr>
+      </w:pPr>
+      <w:r>
+        <w:rPr>
+          <w:rFonts w:ascii="Courier New" w:eastAsia="Times New Roman" w:hAnsi="Courier New" w:cs="Courier New"/>
+          <w:color w:val="000000"/>
+          <w:sz w:val="28"/>
+          <w:szCs w:val="28"/>
+        </w:rPr>
+        <w:t>PETIT LARCENY                       -1144.0</w:t>
+      </w:r>
+    </w:p>
+    <w:p>
+      <w:pPr>
+        <w:shd w:val="clear" w:color="auto" w:fill="FFFFFF"/>
+        <w:tabs>
+          <w:tab w:val="left" w:pos="916"/>
+          <w:tab w:val="left" w:pos="1832"/>
+          <w:tab w:val="left" w:pos="2748"/>
+          <w:tab w:val="left" w:pos="3664"/>
+          <w:tab w:val="left" w:pos="4580"/>
+          <w:tab w:val="left" w:pos="5496"/>
+          <w:tab w:val="left" w:pos="6412"/>
+          <w:tab w:val="left" w:pos="7328"/>
+          <w:tab w:val="left" w:pos="8244"/>
+          <w:tab w:val="left" w:pos="9160"/>
+          <w:tab w:val="left" w:pos="10076"/>
+          <w:tab w:val="left" w:pos="10992"/>
+          <w:tab w:val="left" w:pos="11908"/>
+          <w:tab w:val="left" w:pos="12824"/>
+          <w:tab w:val="left" w:pos="13740"/>
+          <w:tab w:val="left" w:pos="14656"/>
+        </w:tabs>
+        <w:wordWrap w:val="0"/>
+        <w:spacing w:after="0" w:line="240" w:lineRule="auto"/>
+        <w:textAlignment w:val="baseline"/>
+        <w:rPr>
+          <w:rFonts w:ascii="Courier New" w:eastAsia="Times New Roman" w:hAnsi="Courier New" w:cs="Courier New"/>
+          <w:color w:val="000000"/>
+          <w:sz w:val="28"/>
+          <w:szCs w:val="28"/>
+        </w:rPr>
+      </w:pPr>
+      <w:r>
+        <w:rPr>
+          <w:rFonts w:ascii="Courier New" w:eastAsia="Times New Roman" w:hAnsi="Courier New" w:cs="Courier New"/>
+          <w:color w:val="000000"/>
+          <w:sz w:val="28"/>
+          <w:szCs w:val="28"/>
+        </w:rPr>
+        <w:t>INTOXICATED &amp; IMPAIRED DRIVING      -1080.0</w:t>
+      </w:r>
+    </w:p>
+    <w:p>
+      <w:pPr>
+        <w:shd w:val="clear" w:color="auto" w:fill="FFFFFF"/>
+        <w:tabs>
+          <w:tab w:val="left" w:pos="916"/>
+          <w:tab w:val="left" w:pos="1832"/>
+          <w:tab w:val="left" w:pos="2748"/>
+          <w:tab w:val="left" w:pos="3664"/>
+          <w:tab w:val="left" w:pos="4580"/>
+          <w:tab w:val="left" w:pos="5496"/>
+          <w:tab w:val="left" w:pos="6412"/>
+          <w:tab w:val="left" w:pos="7328"/>
+          <w:tab w:val="left" w:pos="8244"/>
+          <w:tab w:val="left" w:pos="9160"/>
+          <w:tab w:val="left" w:pos="10076"/>
+          <w:tab w:val="left" w:pos="10992"/>
+          <w:tab w:val="left" w:pos="11908"/>
+          <w:tab w:val="left" w:pos="12824"/>
+          <w:tab w:val="left" w:pos="13740"/>
+          <w:tab w:val="left" w:pos="14656"/>
+        </w:tabs>
+        <w:wordWrap w:val="0"/>
+        <w:spacing w:after="0" w:line="240" w:lineRule="auto"/>
+        <w:textAlignment w:val="baseline"/>
+        <w:rPr>
+          <w:rFonts w:ascii="Courier New" w:eastAsia="Times New Roman" w:hAnsi="Courier New" w:cs="Courier New"/>
+          <w:color w:val="000000"/>
+          <w:sz w:val="28"/>
+          <w:szCs w:val="28"/>
+        </w:rPr>
+      </w:pPr>
+      <w:r>
+        <w:rPr>
+          <w:rFonts w:ascii="Courier New" w:eastAsia="Times New Roman" w:hAnsi="Courier New" w:cs="Courier New"/>
+          <w:color w:val="000000"/>
+          <w:sz w:val="28"/>
+          <w:szCs w:val="28"/>
+        </w:rPr>
+        <w:t>FRAUDS                               -963.0</w:t>
+      </w:r>
+    </w:p>
+    <w:p>
+      <w:pPr>
+        <w:shd w:val="clear" w:color="auto" w:fill="FFFFFF"/>
+        <w:tabs>
+          <w:tab w:val="left" w:pos="916"/>
+          <w:tab w:val="left" w:pos="1832"/>
+          <w:tab w:val="left" w:pos="2748"/>
+          <w:tab w:val="left" w:pos="3664"/>
+          <w:tab w:val="left" w:pos="4580"/>
+          <w:tab w:val="left" w:pos="5496"/>
+          <w:tab w:val="left" w:pos="6412"/>
+          <w:tab w:val="left" w:pos="7328"/>
+          <w:tab w:val="left" w:pos="8244"/>
+          <w:tab w:val="left" w:pos="9160"/>
+          <w:tab w:val="left" w:pos="10076"/>
+          <w:tab w:val="left" w:pos="10992"/>
+          <w:tab w:val="left" w:pos="11908"/>
+          <w:tab w:val="left" w:pos="12824"/>
+          <w:tab w:val="left" w:pos="13740"/>
+          <w:tab w:val="left" w:pos="14656"/>
+        </w:tabs>
+        <w:wordWrap w:val="0"/>
+        <w:spacing w:after="0" w:line="240" w:lineRule="auto"/>
+        <w:textAlignment w:val="baseline"/>
+        <w:rPr>
+          <w:rFonts w:ascii="Courier New" w:eastAsia="Times New Roman" w:hAnsi="Courier New" w:cs="Courier New"/>
+          <w:color w:val="000000"/>
+          <w:sz w:val="28"/>
+          <w:szCs w:val="28"/>
+        </w:rPr>
+      </w:pPr>
+      <w:r>
+        <w:rPr>
+          <w:rFonts w:ascii="Courier New" w:eastAsia="Times New Roman" w:hAnsi="Courier New" w:cs="Courier New"/>
+          <w:color w:val="000000"/>
+          <w:sz w:val="28"/>
+          <w:szCs w:val="28"/>
+        </w:rPr>
+        <w:t>ARSON                                -596.0</w:t>
+      </w:r>
+    </w:p>
+    <w:p>
+      <w:pPr>
+        <w:shd w:val="clear" w:color="auto" w:fill="FFFFFF"/>
+        <w:tabs>
+          <w:tab w:val="left" w:pos="916"/>
+          <w:tab w:val="left" w:pos="1832"/>
+          <w:tab w:val="left" w:pos="2748"/>
+          <w:tab w:val="left" w:pos="3664"/>
+          <w:tab w:val="left" w:pos="4580"/>
+          <w:tab w:val="left" w:pos="5496"/>
+          <w:tab w:val="left" w:pos="6412"/>
+          <w:tab w:val="left" w:pos="7328"/>
+          <w:tab w:val="left" w:pos="8244"/>
+          <w:tab w:val="left" w:pos="9160"/>
+          <w:tab w:val="left" w:pos="10076"/>
+          <w:tab w:val="left" w:pos="10992"/>
+          <w:tab w:val="left" w:pos="11908"/>
+          <w:tab w:val="left" w:pos="12824"/>
+          <w:tab w:val="left" w:pos="13740"/>
+          <w:tab w:val="left" w:pos="14656"/>
+        </w:tabs>
+        <w:wordWrap w:val="0"/>
+        <w:spacing w:after="0" w:line="240" w:lineRule="auto"/>
+        <w:textAlignment w:val="baseline"/>
+        <w:rPr>
+          <w:rFonts w:ascii="Courier New" w:eastAsia="Times New Roman" w:hAnsi="Courier New" w:cs="Courier New"/>
+          <w:color w:val="000000"/>
+          <w:sz w:val="28"/>
+          <w:szCs w:val="28"/>
+        </w:rPr>
+      </w:pPr>
+      <w:r>
+        <w:rPr>
+          <w:rFonts w:ascii="Courier New" w:eastAsia="Times New Roman" w:hAnsi="Courier New" w:cs="Courier New"/>
+          <w:color w:val="000000"/>
+          <w:sz w:val="28"/>
+          <w:szCs w:val="28"/>
+        </w:rPr>
+        <w:t>OFFENSES INVOLVING FRAUD             -525.0</w:t>
+      </w:r>
+    </w:p>
+    <w:p>
+      <w:pPr>
+        <w:shd w:val="clear" w:color="auto" w:fill="FFFFFF"/>
+        <w:tabs>
+          <w:tab w:val="left" w:pos="916"/>
+          <w:tab w:val="left" w:pos="1832"/>
+          <w:tab w:val="left" w:pos="2748"/>
+          <w:tab w:val="left" w:pos="3664"/>
+          <w:tab w:val="left" w:pos="4580"/>
+          <w:tab w:val="left" w:pos="5496"/>
+          <w:tab w:val="left" w:pos="6412"/>
+          <w:tab w:val="left" w:pos="7328"/>
+          <w:tab w:val="left" w:pos="8244"/>
+          <w:tab w:val="left" w:pos="9160"/>
+          <w:tab w:val="left" w:pos="10076"/>
+          <w:tab w:val="left" w:pos="10992"/>
+          <w:tab w:val="left" w:pos="11908"/>
+          <w:tab w:val="left" w:pos="12824"/>
+          <w:tab w:val="left" w:pos="13740"/>
+          <w:tab w:val="left" w:pos="14656"/>
+        </w:tabs>
+        <w:wordWrap w:val="0"/>
+        <w:spacing w:after="0" w:line="240" w:lineRule="auto"/>
+        <w:textAlignment w:val="baseline"/>
+        <w:rPr>
+          <w:rFonts w:ascii="Courier New" w:eastAsia="Times New Roman" w:hAnsi="Courier New" w:cs="Courier New"/>
+          <w:color w:val="000000"/>
+          <w:sz w:val="28"/>
+          <w:szCs w:val="28"/>
+        </w:rPr>
+      </w:pPr>
+      <w:r>
+        <w:rPr>
+          <w:rFonts w:ascii="Courier New" w:eastAsia="Times New Roman" w:hAnsi="Courier New" w:cs="Courier New"/>
+          <w:color w:val="000000"/>
+          <w:sz w:val="28"/>
+          <w:szCs w:val="28"/>
+        </w:rPr>
+        <w:t>THEFT OF SERVICES                    -351.0</w:t>
+      </w:r>
+    </w:p>
+    <w:p>
+      <w:pPr>
+        <w:shd w:val="clear" w:color="auto" w:fill="FFFFFF"/>
+        <w:tabs>
+          <w:tab w:val="left" w:pos="916"/>
+          <w:tab w:val="left" w:pos="1832"/>
+          <w:tab w:val="left" w:pos="2748"/>
+          <w:tab w:val="left" w:pos="3664"/>
+          <w:tab w:val="left" w:pos="4580"/>
+          <w:tab w:val="left" w:pos="5496"/>
+          <w:tab w:val="left" w:pos="6412"/>
+          <w:tab w:val="left" w:pos="7328"/>
+          <w:tab w:val="left" w:pos="8244"/>
+          <w:tab w:val="left" w:pos="9160"/>
+          <w:tab w:val="left" w:pos="10076"/>
+          <w:tab w:val="left" w:pos="10992"/>
+          <w:tab w:val="left" w:pos="11908"/>
+          <w:tab w:val="left" w:pos="12824"/>
+          <w:tab w:val="left" w:pos="13740"/>
+          <w:tab w:val="left" w:pos="14656"/>
+        </w:tabs>
+        <w:wordWrap w:val="0"/>
+        <w:spacing w:after="0" w:line="240" w:lineRule="auto"/>
+        <w:textAlignment w:val="baseline"/>
+        <w:rPr>
+          <w:rFonts w:ascii="Courier New" w:eastAsia="Times New Roman" w:hAnsi="Courier New" w:cs="Courier New"/>
+          <w:color w:val="000000"/>
+          <w:sz w:val="28"/>
+          <w:szCs w:val="28"/>
+        </w:rPr>
+      </w:pPr>
+      <w:r>
+        <w:rPr>
+          <w:rFonts w:ascii="Courier New" w:eastAsia="Times New Roman" w:hAnsi="Courier New" w:cs="Courier New"/>
+          <w:color w:val="000000"/>
+          <w:sz w:val="28"/>
+          <w:szCs w:val="28"/>
+        </w:rPr>
+        <w:t>ADMINISTRATIVE CODE                  -280.0</w:t>
+      </w:r>
+    </w:p>
+    <w:p>
+      <w:pPr>
+        <w:shd w:val="clear" w:color="auto" w:fill="FFFFFF"/>
+        <w:tabs>
+          <w:tab w:val="left" w:pos="916"/>
+          <w:tab w:val="left" w:pos="1832"/>
+          <w:tab w:val="left" w:pos="2748"/>
+          <w:tab w:val="left" w:pos="3664"/>
+          <w:tab w:val="left" w:pos="4580"/>
+          <w:tab w:val="left" w:pos="5496"/>
+          <w:tab w:val="left" w:pos="6412"/>
+          <w:tab w:val="left" w:pos="7328"/>
+          <w:tab w:val="left" w:pos="8244"/>
+          <w:tab w:val="left" w:pos="9160"/>
+          <w:tab w:val="left" w:pos="10076"/>
+          <w:tab w:val="left" w:pos="10992"/>
+          <w:tab w:val="left" w:pos="11908"/>
+          <w:tab w:val="left" w:pos="12824"/>
+          <w:tab w:val="left" w:pos="13740"/>
+          <w:tab w:val="left" w:pos="14656"/>
+        </w:tabs>
+        <w:wordWrap w:val="0"/>
+        <w:spacing w:after="0" w:line="240" w:lineRule="auto"/>
+        <w:textAlignment w:val="baseline"/>
+        <w:rPr>
+          <w:rFonts w:ascii="Courier New" w:eastAsia="Times New Roman" w:hAnsi="Courier New" w:cs="Courier New"/>
+          <w:color w:val="000000"/>
+          <w:sz w:val="28"/>
+          <w:szCs w:val="28"/>
+        </w:rPr>
+      </w:pPr>
+      <w:r>
+        <w:rPr>
+          <w:rFonts w:ascii="Courier New" w:eastAsia="Times New Roman" w:hAnsi="Courier New" w:cs="Courier New"/>
+          <w:color w:val="000000"/>
+          <w:sz w:val="28"/>
+          <w:szCs w:val="28"/>
+        </w:rPr>
+        <w:t>RAPE                                 -234.0</w:t>
+      </w:r>
+    </w:p>
+    <w:p>
+      <w:pPr>
+        <w:shd w:val="clear" w:color="auto" w:fill="FFFFFF"/>
+        <w:tabs>
+          <w:tab w:val="left" w:pos="916"/>
+          <w:tab w:val="left" w:pos="1832"/>
+          <w:tab w:val="left" w:pos="2748"/>
+          <w:tab w:val="left" w:pos="3664"/>
+          <w:tab w:val="left" w:pos="4580"/>
+          <w:tab w:val="left" w:pos="5496"/>
+          <w:tab w:val="left" w:pos="6412"/>
+          <w:tab w:val="left" w:pos="7328"/>
+          <w:tab w:val="left" w:pos="8244"/>
+          <w:tab w:val="left" w:pos="9160"/>
+          <w:tab w:val="left" w:pos="10076"/>
+          <w:tab w:val="left" w:pos="10992"/>
+          <w:tab w:val="left" w:pos="11908"/>
+          <w:tab w:val="left" w:pos="12824"/>
+          <w:tab w:val="left" w:pos="13740"/>
+          <w:tab w:val="left" w:pos="14656"/>
+        </w:tabs>
+        <w:wordWrap w:val="0"/>
+        <w:spacing w:after="0" w:line="240" w:lineRule="auto"/>
+        <w:textAlignment w:val="baseline"/>
+        <w:rPr>
+          <w:rFonts w:ascii="Courier New" w:eastAsia="Times New Roman" w:hAnsi="Courier New" w:cs="Courier New"/>
+          <w:color w:val="000000"/>
+          <w:sz w:val="28"/>
+          <w:szCs w:val="28"/>
+        </w:rPr>
+      </w:pPr>
+      <w:r>
+        <w:rPr>
+          <w:rFonts w:ascii="Courier New" w:eastAsia="Times New Roman" w:hAnsi="Courier New" w:cs="Courier New"/>
+          <w:color w:val="000000"/>
+          <w:sz w:val="28"/>
+          <w:szCs w:val="28"/>
+        </w:rPr>
+        <w:t>MURDER &amp; NON-NEGL. MANSLAUGHTER      -146.0</w:t>
+      </w:r>
+    </w:p>
+    <w:p>
+      <w:pPr>
+        <w:shd w:val="clear" w:color="auto" w:fill="FFFFFF"/>
+        <w:tabs>
+          <w:tab w:val="left" w:pos="916"/>
+          <w:tab w:val="left" w:pos="1832"/>
+          <w:tab w:val="left" w:pos="2748"/>
+          <w:tab w:val="left" w:pos="3664"/>
+          <w:tab w:val="left" w:pos="4580"/>
+          <w:tab w:val="left" w:pos="5496"/>
+          <w:tab w:val="left" w:pos="6412"/>
+          <w:tab w:val="left" w:pos="7328"/>
+          <w:tab w:val="left" w:pos="8244"/>
+          <w:tab w:val="left" w:pos="9160"/>
+          <w:tab w:val="left" w:pos="10076"/>
+          <w:tab w:val="left" w:pos="10992"/>
+          <w:tab w:val="left" w:pos="11908"/>
+          <w:tab w:val="left" w:pos="12824"/>
+          <w:tab w:val="left" w:pos="13740"/>
+          <w:tab w:val="left" w:pos="14656"/>
+        </w:tabs>
+        <w:wordWrap w:val="0"/>
+        <w:spacing w:after="0" w:line="240" w:lineRule="auto"/>
+        <w:textAlignment w:val="baseline"/>
+        <w:rPr>
+          <w:rFonts w:ascii="Courier New" w:eastAsia="Times New Roman" w:hAnsi="Courier New" w:cs="Courier New"/>
+          <w:color w:val="000000"/>
+          <w:sz w:val="28"/>
+          <w:szCs w:val="28"/>
+        </w:rPr>
+      </w:pPr>
+      <w:r>
+        <w:rPr>
+          <w:rFonts w:ascii="Courier New" w:eastAsia="Times New Roman" w:hAnsi="Courier New" w:cs="Courier New"/>
+          <w:color w:val="000000"/>
+          <w:sz w:val="28"/>
+          <w:szCs w:val="28"/>
+        </w:rPr>
+        <w:t>OTHER STATE LAWS (</w:t>
+      </w:r>
+      <w:proofErr w:type="gramStart"/>
+      <w:r>
+        <w:rPr>
+          <w:rFonts w:ascii="Courier New" w:eastAsia="Times New Roman" w:hAnsi="Courier New" w:cs="Courier New"/>
+          <w:color w:val="000000"/>
+          <w:sz w:val="28"/>
+          <w:szCs w:val="28"/>
+        </w:rPr>
+        <w:t>NON PENAL</w:t>
+      </w:r>
+      <w:proofErr w:type="gramEnd"/>
+      <w:r>
+        <w:rPr>
+          <w:rFonts w:ascii="Courier New" w:eastAsia="Times New Roman" w:hAnsi="Courier New" w:cs="Courier New"/>
+          <w:color w:val="000000"/>
+          <w:sz w:val="28"/>
+          <w:szCs w:val="28"/>
+        </w:rPr>
+        <w:t xml:space="preserve"> LA       -130.0</w:t>
+      </w:r>
+    </w:p>
+    <w:p>
+      <w:pPr>
+        <w:shd w:val="clear" w:color="auto" w:fill="FFFFFF"/>
+        <w:tabs>
+          <w:tab w:val="left" w:pos="916"/>
+          <w:tab w:val="left" w:pos="1832"/>
+          <w:tab w:val="left" w:pos="2748"/>
+          <w:tab w:val="left" w:pos="3664"/>
+          <w:tab w:val="left" w:pos="4580"/>
+          <w:tab w:val="left" w:pos="5496"/>
+          <w:tab w:val="left" w:pos="6412"/>
+          <w:tab w:val="left" w:pos="7328"/>
+          <w:tab w:val="left" w:pos="8244"/>
+          <w:tab w:val="left" w:pos="9160"/>
+          <w:tab w:val="left" w:pos="10076"/>
+          <w:tab w:val="left" w:pos="10992"/>
+          <w:tab w:val="left" w:pos="11908"/>
+          <w:tab w:val="left" w:pos="12824"/>
+          <w:tab w:val="left" w:pos="13740"/>
+          <w:tab w:val="left" w:pos="14656"/>
+        </w:tabs>
+        <w:wordWrap w:val="0"/>
+        <w:spacing w:after="0" w:line="240" w:lineRule="auto"/>
+        <w:textAlignment w:val="baseline"/>
+        <w:rPr>
+          <w:rFonts w:ascii="Courier New" w:eastAsia="Times New Roman" w:hAnsi="Courier New" w:cs="Courier New"/>
+          <w:color w:val="000000"/>
+          <w:sz w:val="28"/>
+          <w:szCs w:val="28"/>
+        </w:rPr>
+      </w:pPr>
+      <w:r>
+        <w:rPr>
+          <w:rFonts w:ascii="Courier New" w:eastAsia="Times New Roman" w:hAnsi="Courier New" w:cs="Courier New"/>
+          <w:color w:val="000000"/>
+          <w:sz w:val="28"/>
+          <w:szCs w:val="28"/>
+        </w:rPr>
+        <w:t>OFFENSES RELATED TO CHILDREN         -121.0</w:t>
+      </w:r>
+    </w:p>
+    <w:p>
+      <w:pPr>
+        <w:shd w:val="clear" w:color="auto" w:fill="FFFFFF"/>
+        <w:tabs>
+          <w:tab w:val="left" w:pos="916"/>
+          <w:tab w:val="left" w:pos="1832"/>
+          <w:tab w:val="left" w:pos="2748"/>
+          <w:tab w:val="left" w:pos="3664"/>
+          <w:tab w:val="left" w:pos="4580"/>
+          <w:tab w:val="left" w:pos="5496"/>
+          <w:tab w:val="left" w:pos="6412"/>
+          <w:tab w:val="left" w:pos="7328"/>
+          <w:tab w:val="left" w:pos="8244"/>
+          <w:tab w:val="left" w:pos="9160"/>
+          <w:tab w:val="left" w:pos="10076"/>
+          <w:tab w:val="left" w:pos="10992"/>
+          <w:tab w:val="left" w:pos="11908"/>
+          <w:tab w:val="left" w:pos="12824"/>
+          <w:tab w:val="left" w:pos="13740"/>
+          <w:tab w:val="left" w:pos="14656"/>
+        </w:tabs>
+        <w:wordWrap w:val="0"/>
+        <w:spacing w:after="0" w:line="240" w:lineRule="auto"/>
+        <w:textAlignment w:val="baseline"/>
+        <w:rPr>
+          <w:rFonts w:ascii="Courier New" w:eastAsia="Times New Roman" w:hAnsi="Courier New" w:cs="Courier New"/>
+          <w:color w:val="000000"/>
+          <w:sz w:val="28"/>
+          <w:szCs w:val="28"/>
+        </w:rPr>
+      </w:pPr>
+      <w:r>
+        <w:rPr>
+          <w:rFonts w:ascii="Courier New" w:eastAsia="Times New Roman" w:hAnsi="Courier New" w:cs="Courier New"/>
+          <w:color w:val="000000"/>
+          <w:sz w:val="28"/>
+          <w:szCs w:val="28"/>
+        </w:rPr>
+        <w:t>FRAUDULENT ACCOSTING                 -111.0</w:t>
+      </w:r>
+    </w:p>
+    <w:p>
+      <w:pPr>
+        <w:shd w:val="clear" w:color="auto" w:fill="FFFFFF"/>
+        <w:tabs>
+          <w:tab w:val="left" w:pos="916"/>
+          <w:tab w:val="left" w:pos="1832"/>
+          <w:tab w:val="left" w:pos="2748"/>
+          <w:tab w:val="left" w:pos="3664"/>
+          <w:tab w:val="left" w:pos="4580"/>
+          <w:tab w:val="left" w:pos="5496"/>
+          <w:tab w:val="left" w:pos="6412"/>
+          <w:tab w:val="left" w:pos="7328"/>
+          <w:tab w:val="left" w:pos="8244"/>
+          <w:tab w:val="left" w:pos="9160"/>
+          <w:tab w:val="left" w:pos="10076"/>
+          <w:tab w:val="left" w:pos="10992"/>
+          <w:tab w:val="left" w:pos="11908"/>
+          <w:tab w:val="left" w:pos="12824"/>
+          <w:tab w:val="left" w:pos="13740"/>
+          <w:tab w:val="left" w:pos="14656"/>
+        </w:tabs>
+        <w:wordWrap w:val="0"/>
+        <w:spacing w:after="0" w:line="240" w:lineRule="auto"/>
+        <w:textAlignment w:val="baseline"/>
+        <w:rPr>
+          <w:rFonts w:ascii="Courier New" w:eastAsia="Times New Roman" w:hAnsi="Courier New" w:cs="Courier New"/>
+          <w:color w:val="000000"/>
+          <w:sz w:val="28"/>
+          <w:szCs w:val="28"/>
+        </w:rPr>
+      </w:pPr>
+      <w:r>
+        <w:rPr>
+          <w:rFonts w:ascii="Courier New" w:eastAsia="Times New Roman" w:hAnsi="Courier New" w:cs="Courier New"/>
+          <w:color w:val="000000"/>
+          <w:sz w:val="28"/>
+          <w:szCs w:val="28"/>
+        </w:rPr>
+        <w:t>KIDNAPPING &amp; RELATED OFFENSES         -72.0</w:t>
+      </w:r>
+    </w:p>
+    <w:p>
+      <w:pPr>
+        <w:shd w:val="clear" w:color="auto" w:fill="FFFFFF"/>
+        <w:tabs>
+          <w:tab w:val="left" w:pos="916"/>
+          <w:tab w:val="left" w:pos="1832"/>
+          <w:tab w:val="left" w:pos="2748"/>
+          <w:tab w:val="left" w:pos="3664"/>
+          <w:tab w:val="left" w:pos="4580"/>
+          <w:tab w:val="left" w:pos="5496"/>
+          <w:tab w:val="left" w:pos="6412"/>
+          <w:tab w:val="left" w:pos="7328"/>
+          <w:tab w:val="left" w:pos="8244"/>
+          <w:tab w:val="left" w:pos="9160"/>
+          <w:tab w:val="left" w:pos="10076"/>
+          <w:tab w:val="left" w:pos="10992"/>
+          <w:tab w:val="left" w:pos="11908"/>
+          <w:tab w:val="left" w:pos="12824"/>
+          <w:tab w:val="left" w:pos="13740"/>
+          <w:tab w:val="left" w:pos="14656"/>
+        </w:tabs>
+        <w:wordWrap w:val="0"/>
+        <w:spacing w:after="0" w:line="240" w:lineRule="auto"/>
+        <w:textAlignment w:val="baseline"/>
+        <w:rPr>
+          <w:rFonts w:ascii="Courier New" w:eastAsia="Times New Roman" w:hAnsi="Courier New" w:cs="Courier New"/>
+          <w:color w:val="000000"/>
+          <w:sz w:val="28"/>
+          <w:szCs w:val="28"/>
+        </w:rPr>
+      </w:pPr>
+      <w:r>
+        <w:rPr>
+          <w:rFonts w:ascii="Courier New" w:eastAsia="Times New Roman" w:hAnsi="Courier New" w:cs="Courier New"/>
+          <w:color w:val="000000"/>
+          <w:sz w:val="28"/>
+          <w:szCs w:val="28"/>
+        </w:rPr>
+        <w:t>DISORDERLY CONDUCT                    -69.0</w:t>
+      </w:r>
+    </w:p>
+    <w:p>
+      <w:pPr>
+        <w:shd w:val="clear" w:color="auto" w:fill="FFFFFF"/>
+        <w:tabs>
+          <w:tab w:val="left" w:pos="916"/>
+          <w:tab w:val="left" w:pos="1832"/>
+          <w:tab w:val="left" w:pos="2748"/>
+          <w:tab w:val="left" w:pos="3664"/>
+          <w:tab w:val="left" w:pos="4580"/>
+          <w:tab w:val="left" w:pos="5496"/>
+          <w:tab w:val="left" w:pos="6412"/>
+          <w:tab w:val="left" w:pos="7328"/>
+          <w:tab w:val="left" w:pos="8244"/>
+          <w:tab w:val="left" w:pos="9160"/>
+          <w:tab w:val="left" w:pos="10076"/>
+          <w:tab w:val="left" w:pos="10992"/>
+          <w:tab w:val="left" w:pos="11908"/>
+          <w:tab w:val="left" w:pos="12824"/>
+          <w:tab w:val="left" w:pos="13740"/>
+          <w:tab w:val="left" w:pos="14656"/>
+        </w:tabs>
+        <w:wordWrap w:val="0"/>
+        <w:spacing w:after="0" w:line="240" w:lineRule="auto"/>
+        <w:textAlignment w:val="baseline"/>
+        <w:rPr>
+          <w:rFonts w:ascii="Courier New" w:eastAsia="Times New Roman" w:hAnsi="Courier New" w:cs="Courier New"/>
+          <w:color w:val="000000"/>
+          <w:sz w:val="28"/>
+          <w:szCs w:val="28"/>
+        </w:rPr>
+      </w:pPr>
+      <w:r>
+        <w:rPr>
+          <w:rFonts w:ascii="Courier New" w:eastAsia="Times New Roman" w:hAnsi="Courier New" w:cs="Courier New"/>
+          <w:color w:val="000000"/>
+          <w:sz w:val="28"/>
+          <w:szCs w:val="28"/>
+        </w:rPr>
+        <w:t>OFFENSES AGAINST PUBLIC SAFETY        -58.0</w:t>
+      </w:r>
+    </w:p>
+    <w:p>
+      <w:pPr>
+        <w:shd w:val="clear" w:color="auto" w:fill="FFFFFF"/>
+        <w:tabs>
+          <w:tab w:val="left" w:pos="916"/>
+          <w:tab w:val="left" w:pos="1832"/>
+          <w:tab w:val="left" w:pos="2748"/>
+          <w:tab w:val="left" w:pos="3664"/>
+          <w:tab w:val="left" w:pos="4580"/>
+          <w:tab w:val="left" w:pos="5496"/>
+          <w:tab w:val="left" w:pos="6412"/>
+          <w:tab w:val="left" w:pos="7328"/>
+          <w:tab w:val="left" w:pos="8244"/>
+          <w:tab w:val="left" w:pos="9160"/>
+          <w:tab w:val="left" w:pos="10076"/>
+          <w:tab w:val="left" w:pos="10992"/>
+          <w:tab w:val="left" w:pos="11908"/>
+          <w:tab w:val="left" w:pos="12824"/>
+          <w:tab w:val="left" w:pos="13740"/>
+          <w:tab w:val="left" w:pos="14656"/>
+        </w:tabs>
+        <w:wordWrap w:val="0"/>
+        <w:spacing w:after="0" w:line="240" w:lineRule="auto"/>
+        <w:textAlignment w:val="baseline"/>
+        <w:rPr>
+          <w:rFonts w:ascii="Courier New" w:eastAsia="Times New Roman" w:hAnsi="Courier New" w:cs="Courier New"/>
+          <w:color w:val="000000"/>
+          <w:sz w:val="28"/>
+          <w:szCs w:val="28"/>
+        </w:rPr>
+      </w:pPr>
+      <w:r>
+        <w:rPr>
+          <w:rFonts w:ascii="Courier New" w:eastAsia="Times New Roman" w:hAnsi="Courier New" w:cs="Courier New"/>
+          <w:color w:val="000000"/>
+          <w:sz w:val="28"/>
+          <w:szCs w:val="28"/>
+        </w:rPr>
+        <w:t>BURGLAR'S TOOLS                       -35.0</w:t>
+      </w:r>
+    </w:p>
+    <w:p>
+      <w:pPr>
+        <w:shd w:val="clear" w:color="auto" w:fill="FFFFFF"/>
+        <w:tabs>
+          <w:tab w:val="left" w:pos="916"/>
+          <w:tab w:val="left" w:pos="1832"/>
+          <w:tab w:val="left" w:pos="2748"/>
+          <w:tab w:val="left" w:pos="3664"/>
+          <w:tab w:val="left" w:pos="4580"/>
+          <w:tab w:val="left" w:pos="5496"/>
+          <w:tab w:val="left" w:pos="6412"/>
+          <w:tab w:val="left" w:pos="7328"/>
+          <w:tab w:val="left" w:pos="8244"/>
+          <w:tab w:val="left" w:pos="9160"/>
+          <w:tab w:val="left" w:pos="10076"/>
+          <w:tab w:val="left" w:pos="10992"/>
+          <w:tab w:val="left" w:pos="11908"/>
+          <w:tab w:val="left" w:pos="12824"/>
+          <w:tab w:val="left" w:pos="13740"/>
+          <w:tab w:val="left" w:pos="14656"/>
+        </w:tabs>
+        <w:wordWrap w:val="0"/>
+        <w:spacing w:after="0" w:line="240" w:lineRule="auto"/>
+        <w:textAlignment w:val="baseline"/>
+        <w:rPr>
+          <w:rFonts w:ascii="Courier New" w:eastAsia="Times New Roman" w:hAnsi="Courier New" w:cs="Courier New"/>
+          <w:color w:val="000000"/>
+          <w:sz w:val="28"/>
+          <w:szCs w:val="28"/>
+        </w:rPr>
+      </w:pPr>
+      <w:r>
+        <w:rPr>
+          <w:rFonts w:ascii="Courier New" w:eastAsia="Times New Roman" w:hAnsi="Courier New" w:cs="Courier New"/>
+          <w:color w:val="000000"/>
+          <w:sz w:val="28"/>
+          <w:szCs w:val="28"/>
+        </w:rPr>
+        <w:t>PROSTITUTION &amp; RELATED OFFENSES       -26.0</w:t>
+      </w:r>
+    </w:p>
+    <w:p>
+      <w:pPr>
+        <w:shd w:val="clear" w:color="auto" w:fill="FFFFFF"/>
+        <w:tabs>
+          <w:tab w:val="left" w:pos="916"/>
+          <w:tab w:val="left" w:pos="1832"/>
+          <w:tab w:val="left" w:pos="2748"/>
+          <w:tab w:val="left" w:pos="3664"/>
+          <w:tab w:val="left" w:pos="4580"/>
+          <w:tab w:val="left" w:pos="5496"/>
+          <w:tab w:val="left" w:pos="6412"/>
+          <w:tab w:val="left" w:pos="7328"/>
+          <w:tab w:val="left" w:pos="8244"/>
+          <w:tab w:val="left" w:pos="9160"/>
+          <w:tab w:val="left" w:pos="10076"/>
+          <w:tab w:val="left" w:pos="10992"/>
+          <w:tab w:val="left" w:pos="11908"/>
+          <w:tab w:val="left" w:pos="12824"/>
+          <w:tab w:val="left" w:pos="13740"/>
+          <w:tab w:val="left" w:pos="14656"/>
+        </w:tabs>
+        <w:wordWrap w:val="0"/>
+        <w:spacing w:after="0" w:line="240" w:lineRule="auto"/>
+        <w:textAlignment w:val="baseline"/>
+        <w:rPr>
+          <w:rFonts w:ascii="Courier New" w:eastAsia="Times New Roman" w:hAnsi="Courier New" w:cs="Courier New"/>
+          <w:color w:val="000000"/>
+          <w:sz w:val="28"/>
+          <w:szCs w:val="28"/>
+        </w:rPr>
+      </w:pPr>
+      <w:r>
+        <w:rPr>
+          <w:rFonts w:ascii="Courier New" w:eastAsia="Times New Roman" w:hAnsi="Courier New" w:cs="Courier New"/>
+          <w:color w:val="000000"/>
+          <w:sz w:val="28"/>
+          <w:szCs w:val="28"/>
+        </w:rPr>
+        <w:t>PETIT LARCENY OF MOTOR VEHICLE        -12.0</w:t>
+      </w:r>
+    </w:p>
+    <w:p>
+      <w:pPr>
+        <w:shd w:val="clear" w:color="auto" w:fill="FFFFFF"/>
+        <w:tabs>
+          <w:tab w:val="left" w:pos="916"/>
+          <w:tab w:val="left" w:pos="1832"/>
+          <w:tab w:val="left" w:pos="2748"/>
+          <w:tab w:val="left" w:pos="3664"/>
+          <w:tab w:val="left" w:pos="4580"/>
+          <w:tab w:val="left" w:pos="5496"/>
+          <w:tab w:val="left" w:pos="6412"/>
+          <w:tab w:val="left" w:pos="7328"/>
+          <w:tab w:val="left" w:pos="8244"/>
+          <w:tab w:val="left" w:pos="9160"/>
+          <w:tab w:val="left" w:pos="10076"/>
+          <w:tab w:val="left" w:pos="10992"/>
+          <w:tab w:val="left" w:pos="11908"/>
+          <w:tab w:val="left" w:pos="12824"/>
+          <w:tab w:val="left" w:pos="13740"/>
+          <w:tab w:val="left" w:pos="14656"/>
+        </w:tabs>
+        <w:wordWrap w:val="0"/>
+        <w:spacing w:after="0" w:line="240" w:lineRule="auto"/>
+        <w:textAlignment w:val="baseline"/>
+        <w:rPr>
+          <w:rFonts w:ascii="Courier New" w:eastAsia="Times New Roman" w:hAnsi="Courier New" w:cs="Courier New"/>
+          <w:color w:val="000000"/>
+          <w:sz w:val="28"/>
+          <w:szCs w:val="28"/>
+        </w:rPr>
+      </w:pPr>
+      <w:r>
+        <w:rPr>
+          <w:rFonts w:ascii="Courier New" w:eastAsia="Times New Roman" w:hAnsi="Courier New" w:cs="Courier New"/>
+          <w:color w:val="000000"/>
+          <w:sz w:val="28"/>
+          <w:szCs w:val="28"/>
+        </w:rPr>
+        <w:t>HOMICIDE-NEGLIGENT-VEHICLE            -10.0</w:t>
+      </w:r>
+    </w:p>
+    <w:p>
+      <w:pPr>
+        <w:shd w:val="clear" w:color="auto" w:fill="FFFFFF"/>
+        <w:tabs>
+          <w:tab w:val="left" w:pos="916"/>
+          <w:tab w:val="left" w:pos="1832"/>
+          <w:tab w:val="left" w:pos="2748"/>
+          <w:tab w:val="left" w:pos="3664"/>
+          <w:tab w:val="left" w:pos="4580"/>
+          <w:tab w:val="left" w:pos="5496"/>
+          <w:tab w:val="left" w:pos="6412"/>
+          <w:tab w:val="left" w:pos="7328"/>
+          <w:tab w:val="left" w:pos="8244"/>
+          <w:tab w:val="left" w:pos="9160"/>
+          <w:tab w:val="left" w:pos="10076"/>
+          <w:tab w:val="left" w:pos="10992"/>
+          <w:tab w:val="left" w:pos="11908"/>
+          <w:tab w:val="left" w:pos="12824"/>
+          <w:tab w:val="left" w:pos="13740"/>
+          <w:tab w:val="left" w:pos="14656"/>
+        </w:tabs>
+        <w:wordWrap w:val="0"/>
+        <w:spacing w:after="0" w:line="240" w:lineRule="auto"/>
+        <w:textAlignment w:val="baseline"/>
+        <w:rPr>
+          <w:rFonts w:ascii="Courier New" w:eastAsia="Times New Roman" w:hAnsi="Courier New" w:cs="Courier New"/>
+          <w:color w:val="000000"/>
+          <w:sz w:val="28"/>
+          <w:szCs w:val="28"/>
+        </w:rPr>
+      </w:pPr>
+      <w:r>
+        <w:rPr>
+          <w:rFonts w:ascii="Courier New" w:eastAsia="Times New Roman" w:hAnsi="Courier New" w:cs="Courier New"/>
+          <w:color w:val="000000"/>
+          <w:sz w:val="28"/>
+          <w:szCs w:val="28"/>
+        </w:rPr>
+        <w:t>JOSTLING                               -9.0</w:t>
+      </w:r>
+    </w:p>
+    <w:p>
+      <w:pPr>
+        <w:shd w:val="clear" w:color="auto" w:fill="FFFFFF"/>
+        <w:tabs>
+          <w:tab w:val="left" w:pos="916"/>
+          <w:tab w:val="left" w:pos="1832"/>
+          <w:tab w:val="left" w:pos="2748"/>
+          <w:tab w:val="left" w:pos="3664"/>
+          <w:tab w:val="left" w:pos="4580"/>
+          <w:tab w:val="left" w:pos="5496"/>
+          <w:tab w:val="left" w:pos="6412"/>
+          <w:tab w:val="left" w:pos="7328"/>
+          <w:tab w:val="left" w:pos="8244"/>
+          <w:tab w:val="left" w:pos="9160"/>
+          <w:tab w:val="left" w:pos="10076"/>
+          <w:tab w:val="left" w:pos="10992"/>
+          <w:tab w:val="left" w:pos="11908"/>
+          <w:tab w:val="left" w:pos="12824"/>
+          <w:tab w:val="left" w:pos="13740"/>
+          <w:tab w:val="left" w:pos="14656"/>
+        </w:tabs>
+        <w:wordWrap w:val="0"/>
+        <w:spacing w:after="0" w:line="240" w:lineRule="auto"/>
+        <w:textAlignment w:val="baseline"/>
+        <w:rPr>
+          <w:rFonts w:ascii="Courier New" w:eastAsia="Times New Roman" w:hAnsi="Courier New" w:cs="Courier New"/>
+          <w:color w:val="000000"/>
+          <w:sz w:val="28"/>
+          <w:szCs w:val="28"/>
+        </w:rPr>
+      </w:pPr>
+      <w:r>
+        <w:rPr>
+          <w:rFonts w:ascii="Courier New" w:eastAsia="Times New Roman" w:hAnsi="Courier New" w:cs="Courier New"/>
+          <w:color w:val="000000"/>
+          <w:sz w:val="28"/>
+          <w:szCs w:val="28"/>
+        </w:rPr>
+        <w:t>OTHER STATE LAWS                       -8.0</w:t>
+      </w:r>
+    </w:p>
+    <w:p>
+      <w:pPr>
+        <w:shd w:val="clear" w:color="auto" w:fill="FFFFFF"/>
+        <w:tabs>
+          <w:tab w:val="left" w:pos="916"/>
+          <w:tab w:val="left" w:pos="1832"/>
+          <w:tab w:val="left" w:pos="2748"/>
+          <w:tab w:val="left" w:pos="3664"/>
+          <w:tab w:val="left" w:pos="4580"/>
+          <w:tab w:val="left" w:pos="5496"/>
+          <w:tab w:val="left" w:pos="6412"/>
+          <w:tab w:val="left" w:pos="7328"/>
+          <w:tab w:val="left" w:pos="8244"/>
+          <w:tab w:val="left" w:pos="9160"/>
+          <w:tab w:val="left" w:pos="10076"/>
+          <w:tab w:val="left" w:pos="10992"/>
+          <w:tab w:val="left" w:pos="11908"/>
+          <w:tab w:val="left" w:pos="12824"/>
+          <w:tab w:val="left" w:pos="13740"/>
+          <w:tab w:val="left" w:pos="14656"/>
+        </w:tabs>
+        <w:wordWrap w:val="0"/>
+        <w:spacing w:after="0" w:line="240" w:lineRule="auto"/>
+        <w:textAlignment w:val="baseline"/>
+        <w:rPr>
+          <w:rFonts w:ascii="Courier New" w:eastAsia="Times New Roman" w:hAnsi="Courier New" w:cs="Courier New"/>
+          <w:color w:val="000000"/>
+          <w:sz w:val="28"/>
+          <w:szCs w:val="28"/>
+        </w:rPr>
+      </w:pPr>
+      <w:r>
+        <w:rPr>
+          <w:rFonts w:ascii="Courier New" w:eastAsia="Times New Roman" w:hAnsi="Courier New" w:cs="Courier New"/>
+          <w:color w:val="000000"/>
+          <w:sz w:val="28"/>
+          <w:szCs w:val="28"/>
+        </w:rPr>
+        <w:t>CHILD ABANDONMENT/</w:t>
+      </w:r>
+      <w:proofErr w:type="gramStart"/>
+      <w:r>
+        <w:rPr>
+          <w:rFonts w:ascii="Courier New" w:eastAsia="Times New Roman" w:hAnsi="Courier New" w:cs="Courier New"/>
+          <w:color w:val="000000"/>
+          <w:sz w:val="28"/>
+          <w:szCs w:val="28"/>
+        </w:rPr>
+        <w:t>NON SUPPORT</w:t>
+      </w:r>
+      <w:proofErr w:type="gramEnd"/>
+      <w:r>
+        <w:rPr>
+          <w:rFonts w:ascii="Courier New" w:eastAsia="Times New Roman" w:hAnsi="Courier New" w:cs="Courier New"/>
+          <w:color w:val="000000"/>
+          <w:sz w:val="28"/>
+          <w:szCs w:val="28"/>
+        </w:rPr>
+        <w:t xml:space="preserve">          -7.0</w:t>
+      </w:r>
+    </w:p>
+    <w:p>
+      <w:pPr>
+        <w:shd w:val="clear" w:color="auto" w:fill="FFFFFF"/>
+        <w:tabs>
+          <w:tab w:val="left" w:pos="916"/>
+          <w:tab w:val="left" w:pos="1832"/>
+          <w:tab w:val="left" w:pos="2748"/>
+          <w:tab w:val="left" w:pos="3664"/>
+          <w:tab w:val="left" w:pos="4580"/>
+          <w:tab w:val="left" w:pos="5496"/>
+          <w:tab w:val="left" w:pos="6412"/>
+          <w:tab w:val="left" w:pos="7328"/>
+          <w:tab w:val="left" w:pos="8244"/>
+          <w:tab w:val="left" w:pos="9160"/>
+          <w:tab w:val="left" w:pos="10076"/>
+          <w:tab w:val="left" w:pos="10992"/>
+          <w:tab w:val="left" w:pos="11908"/>
+          <w:tab w:val="left" w:pos="12824"/>
+          <w:tab w:val="left" w:pos="13740"/>
+          <w:tab w:val="left" w:pos="14656"/>
+        </w:tabs>
+        <w:wordWrap w:val="0"/>
+        <w:spacing w:after="0" w:line="240" w:lineRule="auto"/>
+        <w:textAlignment w:val="baseline"/>
+        <w:rPr>
+          <w:rFonts w:ascii="Courier New" w:eastAsia="Times New Roman" w:hAnsi="Courier New" w:cs="Courier New"/>
+          <w:color w:val="000000"/>
+          <w:sz w:val="28"/>
+          <w:szCs w:val="28"/>
+        </w:rPr>
+      </w:pPr>
+      <w:r>
+        <w:rPr>
+          <w:rFonts w:ascii="Courier New" w:eastAsia="Times New Roman" w:hAnsi="Courier New" w:cs="Courier New"/>
+          <w:color w:val="000000"/>
+          <w:sz w:val="28"/>
+          <w:szCs w:val="28"/>
+        </w:rPr>
+        <w:t>INTOXICATED/IMPAIRED DRIVING           -4.0</w:t>
+      </w:r>
+    </w:p>
+    <w:p>
+      <w:pPr>
+        <w:shd w:val="clear" w:color="auto" w:fill="FFFFFF"/>
+        <w:tabs>
+          <w:tab w:val="left" w:pos="916"/>
+          <w:tab w:val="left" w:pos="1832"/>
+          <w:tab w:val="left" w:pos="2748"/>
+          <w:tab w:val="left" w:pos="3664"/>
+          <w:tab w:val="left" w:pos="4580"/>
+          <w:tab w:val="left" w:pos="5496"/>
+          <w:tab w:val="left" w:pos="6412"/>
+          <w:tab w:val="left" w:pos="7328"/>
+          <w:tab w:val="left" w:pos="8244"/>
+          <w:tab w:val="left" w:pos="9160"/>
+          <w:tab w:val="left" w:pos="10076"/>
+          <w:tab w:val="left" w:pos="10992"/>
+          <w:tab w:val="left" w:pos="11908"/>
+          <w:tab w:val="left" w:pos="12824"/>
+          <w:tab w:val="left" w:pos="13740"/>
+          <w:tab w:val="left" w:pos="14656"/>
+        </w:tabs>
+        <w:wordWrap w:val="0"/>
+        <w:spacing w:after="0" w:line="240" w:lineRule="auto"/>
+        <w:textAlignment w:val="baseline"/>
+        <w:rPr>
+          <w:rFonts w:ascii="Courier New" w:eastAsia="Times New Roman" w:hAnsi="Courier New" w:cs="Courier New"/>
+          <w:color w:val="000000"/>
+          <w:sz w:val="28"/>
+          <w:szCs w:val="28"/>
+        </w:rPr>
+      </w:pPr>
+      <w:r>
+        <w:rPr>
+          <w:rFonts w:ascii="Courier New" w:eastAsia="Times New Roman" w:hAnsi="Courier New" w:cs="Courier New"/>
+          <w:color w:val="000000"/>
+          <w:sz w:val="28"/>
+          <w:szCs w:val="28"/>
+        </w:rPr>
+        <w:t>UNLAWFUL POSS. WEAP. ON SCHOOL         -3.0</w:t>
+      </w:r>
+    </w:p>
+    <w:p>
+      <w:pPr>
+        <w:shd w:val="clear" w:color="auto" w:fill="FFFFFF"/>
+        <w:tabs>
+          <w:tab w:val="left" w:pos="916"/>
+          <w:tab w:val="left" w:pos="1832"/>
+          <w:tab w:val="left" w:pos="2748"/>
+          <w:tab w:val="left" w:pos="3664"/>
+          <w:tab w:val="left" w:pos="4580"/>
+          <w:tab w:val="left" w:pos="5496"/>
+          <w:tab w:val="left" w:pos="6412"/>
+          <w:tab w:val="left" w:pos="7328"/>
+          <w:tab w:val="left" w:pos="8244"/>
+          <w:tab w:val="left" w:pos="9160"/>
+          <w:tab w:val="left" w:pos="10076"/>
+          <w:tab w:val="left" w:pos="10992"/>
+          <w:tab w:val="left" w:pos="11908"/>
+          <w:tab w:val="left" w:pos="12824"/>
+          <w:tab w:val="left" w:pos="13740"/>
+          <w:tab w:val="left" w:pos="14656"/>
+        </w:tabs>
+        <w:wordWrap w:val="0"/>
+        <w:spacing w:after="0" w:line="240" w:lineRule="auto"/>
+        <w:textAlignment w:val="baseline"/>
+        <w:rPr>
+          <w:rFonts w:ascii="Courier New" w:eastAsia="Times New Roman" w:hAnsi="Courier New" w:cs="Courier New"/>
+          <w:color w:val="000000"/>
+          <w:sz w:val="28"/>
+          <w:szCs w:val="28"/>
+        </w:rPr>
+      </w:pPr>
+      <w:r>
+        <w:rPr>
+          <w:rFonts w:ascii="Courier New" w:eastAsia="Times New Roman" w:hAnsi="Courier New" w:cs="Courier New"/>
+          <w:color w:val="000000"/>
+          <w:sz w:val="28"/>
+          <w:szCs w:val="28"/>
+        </w:rPr>
+        <w:t>DISRUPTION OF A RELIGIOUS SERV         -3.0</w:t>
+      </w:r>
+    </w:p>
+    <w:p>
+      <w:pPr>
+        <w:shd w:val="clear" w:color="auto" w:fill="FFFFFF"/>
+        <w:tabs>
+          <w:tab w:val="left" w:pos="916"/>
+          <w:tab w:val="left" w:pos="1832"/>
+          <w:tab w:val="left" w:pos="2748"/>
+          <w:tab w:val="left" w:pos="3664"/>
+          <w:tab w:val="left" w:pos="4580"/>
+          <w:tab w:val="left" w:pos="5496"/>
+          <w:tab w:val="left" w:pos="6412"/>
+          <w:tab w:val="left" w:pos="7328"/>
+          <w:tab w:val="left" w:pos="8244"/>
+          <w:tab w:val="left" w:pos="9160"/>
+          <w:tab w:val="left" w:pos="10076"/>
+          <w:tab w:val="left" w:pos="10992"/>
+          <w:tab w:val="left" w:pos="11908"/>
+          <w:tab w:val="left" w:pos="12824"/>
+          <w:tab w:val="left" w:pos="13740"/>
+          <w:tab w:val="left" w:pos="14656"/>
+        </w:tabs>
+        <w:wordWrap w:val="0"/>
+        <w:spacing w:after="0" w:line="240" w:lineRule="auto"/>
+        <w:textAlignment w:val="baseline"/>
+        <w:rPr>
+          <w:rFonts w:ascii="Courier New" w:eastAsia="Times New Roman" w:hAnsi="Courier New" w:cs="Courier New"/>
+          <w:color w:val="000000"/>
+          <w:sz w:val="28"/>
+          <w:szCs w:val="28"/>
+        </w:rPr>
+      </w:pPr>
+      <w:r>
+        <w:rPr>
+          <w:rFonts w:ascii="Courier New" w:eastAsia="Times New Roman" w:hAnsi="Courier New" w:cs="Courier New"/>
+          <w:color w:val="000000"/>
+          <w:sz w:val="28"/>
+          <w:szCs w:val="28"/>
+        </w:rPr>
+        <w:t>ANTICIPATORY OFFENSES                  -3.0</w:t>
+      </w:r>
+    </w:p>
+    <w:p>
+      <w:pPr>
+        <w:shd w:val="clear" w:color="auto" w:fill="FFFFFF"/>
+        <w:tabs>
+          <w:tab w:val="left" w:pos="916"/>
+          <w:tab w:val="left" w:pos="1832"/>
+          <w:tab w:val="left" w:pos="2748"/>
+          <w:tab w:val="left" w:pos="3664"/>
+          <w:tab w:val="left" w:pos="4580"/>
+          <w:tab w:val="left" w:pos="5496"/>
+          <w:tab w:val="left" w:pos="6412"/>
+          <w:tab w:val="left" w:pos="7328"/>
+          <w:tab w:val="left" w:pos="8244"/>
+          <w:tab w:val="left" w:pos="9160"/>
+          <w:tab w:val="left" w:pos="10076"/>
+          <w:tab w:val="left" w:pos="10992"/>
+          <w:tab w:val="left" w:pos="11908"/>
+          <w:tab w:val="left" w:pos="12824"/>
+          <w:tab w:val="left" w:pos="13740"/>
+          <w:tab w:val="left" w:pos="14656"/>
+        </w:tabs>
+        <w:wordWrap w:val="0"/>
+        <w:spacing w:after="0" w:line="240" w:lineRule="auto"/>
+        <w:textAlignment w:val="baseline"/>
+        <w:rPr>
+          <w:rFonts w:ascii="Courier New" w:eastAsia="Times New Roman" w:hAnsi="Courier New" w:cs="Courier New"/>
+          <w:color w:val="000000"/>
+          <w:sz w:val="28"/>
+          <w:szCs w:val="28"/>
+        </w:rPr>
+      </w:pPr>
+      <w:r>
+        <w:rPr>
+          <w:rFonts w:ascii="Courier New" w:eastAsia="Times New Roman" w:hAnsi="Courier New" w:cs="Courier New"/>
+          <w:color w:val="000000"/>
+          <w:sz w:val="28"/>
+          <w:szCs w:val="28"/>
+        </w:rPr>
+        <w:t xml:space="preserve">OTHER STATE LAWS (NON PENAL </w:t>
+      </w:r>
+      <w:proofErr w:type="gramStart"/>
+      <w:r>
+        <w:rPr>
+          <w:rFonts w:ascii="Courier New" w:eastAsia="Times New Roman" w:hAnsi="Courier New" w:cs="Courier New"/>
+          <w:color w:val="000000"/>
+          <w:sz w:val="28"/>
+          <w:szCs w:val="28"/>
+        </w:rPr>
+        <w:t xml:space="preserve">LAW)   </w:t>
+      </w:r>
+      <w:proofErr w:type="gramEnd"/>
+      <w:r>
+        <w:rPr>
+          <w:rFonts w:ascii="Courier New" w:eastAsia="Times New Roman" w:hAnsi="Courier New" w:cs="Courier New"/>
+          <w:color w:val="000000"/>
+          <w:sz w:val="28"/>
+          <w:szCs w:val="28"/>
+        </w:rPr>
+        <w:t xml:space="preserve">    -2.0</w:t>
+      </w:r>
+    </w:p>
+    <w:p>
+      <w:pPr>
+        <w:shd w:val="clear" w:color="auto" w:fill="FFFFFF"/>
+        <w:tabs>
+          <w:tab w:val="left" w:pos="916"/>
+          <w:tab w:val="left" w:pos="1832"/>
+          <w:tab w:val="left" w:pos="2748"/>
+          <w:tab w:val="left" w:pos="3664"/>
+          <w:tab w:val="left" w:pos="4580"/>
+          <w:tab w:val="left" w:pos="5496"/>
+          <w:tab w:val="left" w:pos="6412"/>
+          <w:tab w:val="left" w:pos="7328"/>
+          <w:tab w:val="left" w:pos="8244"/>
+          <w:tab w:val="left" w:pos="9160"/>
+          <w:tab w:val="left" w:pos="10076"/>
+          <w:tab w:val="left" w:pos="10992"/>
+          <w:tab w:val="left" w:pos="11908"/>
+          <w:tab w:val="left" w:pos="12824"/>
+          <w:tab w:val="left" w:pos="13740"/>
+          <w:tab w:val="left" w:pos="14656"/>
+        </w:tabs>
+        <w:wordWrap w:val="0"/>
+        <w:spacing w:after="0" w:line="240" w:lineRule="auto"/>
+        <w:textAlignment w:val="baseline"/>
+        <w:rPr>
+          <w:rFonts w:ascii="Courier New" w:eastAsia="Times New Roman" w:hAnsi="Courier New" w:cs="Courier New"/>
+          <w:color w:val="000000"/>
+          <w:sz w:val="28"/>
+          <w:szCs w:val="28"/>
+        </w:rPr>
+      </w:pPr>
+      <w:r>
+        <w:rPr>
+          <w:rFonts w:ascii="Courier New" w:eastAsia="Times New Roman" w:hAnsi="Courier New" w:cs="Courier New"/>
+          <w:color w:val="000000"/>
+          <w:sz w:val="28"/>
+          <w:szCs w:val="28"/>
+        </w:rPr>
+        <w:lastRenderedPageBreak/>
+        <w:t>LOITERING                              -1.0</w:t>
+      </w:r>
+    </w:p>
+    <w:p>
+      <w:pPr>
+        <w:shd w:val="clear" w:color="auto" w:fill="FFFFFF"/>
+        <w:tabs>
+          <w:tab w:val="left" w:pos="916"/>
+          <w:tab w:val="left" w:pos="1832"/>
+          <w:tab w:val="left" w:pos="2748"/>
+          <w:tab w:val="left" w:pos="3664"/>
+          <w:tab w:val="left" w:pos="4580"/>
+          <w:tab w:val="left" w:pos="5496"/>
+          <w:tab w:val="left" w:pos="6412"/>
+          <w:tab w:val="left" w:pos="7328"/>
+          <w:tab w:val="left" w:pos="8244"/>
+          <w:tab w:val="left" w:pos="9160"/>
+          <w:tab w:val="left" w:pos="10076"/>
+          <w:tab w:val="left" w:pos="10992"/>
+          <w:tab w:val="left" w:pos="11908"/>
+          <w:tab w:val="left" w:pos="12824"/>
+          <w:tab w:val="left" w:pos="13740"/>
+          <w:tab w:val="left" w:pos="14656"/>
+        </w:tabs>
+        <w:wordWrap w:val="0"/>
+        <w:spacing w:after="0" w:line="240" w:lineRule="auto"/>
+        <w:textAlignment w:val="baseline"/>
+        <w:rPr>
+          <w:rFonts w:ascii="Courier New" w:eastAsia="Times New Roman" w:hAnsi="Courier New" w:cs="Courier New"/>
+          <w:color w:val="000000"/>
+          <w:sz w:val="28"/>
+          <w:szCs w:val="28"/>
+        </w:rPr>
+      </w:pPr>
+      <w:r>
+        <w:rPr>
+          <w:rFonts w:ascii="Courier New" w:eastAsia="Times New Roman" w:hAnsi="Courier New" w:cs="Courier New"/>
+          <w:color w:val="000000"/>
+          <w:sz w:val="28"/>
+          <w:szCs w:val="28"/>
+        </w:rPr>
+        <w:t>ESCAPE 3                               -1.0</w:t>
+      </w:r>
+    </w:p>
+    <w:p>
+      <w:pPr>
+        <w:shd w:val="clear" w:color="auto" w:fill="FFFFFF"/>
+        <w:tabs>
+          <w:tab w:val="left" w:pos="916"/>
+          <w:tab w:val="left" w:pos="1832"/>
+          <w:tab w:val="left" w:pos="2748"/>
+          <w:tab w:val="left" w:pos="3664"/>
+          <w:tab w:val="left" w:pos="4580"/>
+          <w:tab w:val="left" w:pos="5496"/>
+          <w:tab w:val="left" w:pos="6412"/>
+          <w:tab w:val="left" w:pos="7328"/>
+          <w:tab w:val="left" w:pos="8244"/>
+          <w:tab w:val="left" w:pos="9160"/>
+          <w:tab w:val="left" w:pos="10076"/>
+          <w:tab w:val="left" w:pos="10992"/>
+          <w:tab w:val="left" w:pos="11908"/>
+          <w:tab w:val="left" w:pos="12824"/>
+          <w:tab w:val="left" w:pos="13740"/>
+          <w:tab w:val="left" w:pos="14656"/>
+        </w:tabs>
+        <w:wordWrap w:val="0"/>
+        <w:spacing w:after="0" w:line="240" w:lineRule="auto"/>
+        <w:textAlignment w:val="baseline"/>
+        <w:rPr>
+          <w:rFonts w:ascii="Courier New" w:eastAsia="Times New Roman" w:hAnsi="Courier New" w:cs="Courier New"/>
+          <w:color w:val="000000"/>
+          <w:sz w:val="28"/>
+          <w:szCs w:val="28"/>
+        </w:rPr>
+      </w:pPr>
+      <w:r>
+        <w:rPr>
+          <w:rFonts w:ascii="Courier New" w:eastAsia="Times New Roman" w:hAnsi="Courier New" w:cs="Courier New"/>
+          <w:color w:val="000000"/>
+          <w:sz w:val="28"/>
+          <w:szCs w:val="28"/>
+        </w:rPr>
+        <w:t>NEW YORK CITY HEALTH CODE               5.0</w:t>
+      </w:r>
+    </w:p>
+    <w:p>
+      <w:pPr>
+        <w:shd w:val="clear" w:color="auto" w:fill="FFFFFF"/>
+        <w:tabs>
+          <w:tab w:val="left" w:pos="916"/>
+          <w:tab w:val="left" w:pos="1832"/>
+          <w:tab w:val="left" w:pos="2748"/>
+          <w:tab w:val="left" w:pos="3664"/>
+          <w:tab w:val="left" w:pos="4580"/>
+          <w:tab w:val="left" w:pos="5496"/>
+          <w:tab w:val="left" w:pos="6412"/>
+          <w:tab w:val="left" w:pos="7328"/>
+          <w:tab w:val="left" w:pos="8244"/>
+          <w:tab w:val="left" w:pos="9160"/>
+          <w:tab w:val="left" w:pos="10076"/>
+          <w:tab w:val="left" w:pos="10992"/>
+          <w:tab w:val="left" w:pos="11908"/>
+          <w:tab w:val="left" w:pos="12824"/>
+          <w:tab w:val="left" w:pos="13740"/>
+          <w:tab w:val="left" w:pos="14656"/>
+        </w:tabs>
+        <w:wordWrap w:val="0"/>
+        <w:spacing w:after="0" w:line="240" w:lineRule="auto"/>
+        <w:textAlignment w:val="baseline"/>
+        <w:rPr>
+          <w:rFonts w:ascii="Courier New" w:eastAsia="Times New Roman" w:hAnsi="Courier New" w:cs="Courier New"/>
+          <w:color w:val="000000"/>
+          <w:sz w:val="28"/>
+          <w:szCs w:val="28"/>
+        </w:rPr>
+      </w:pPr>
+      <w:r>
+        <w:rPr>
+          <w:rFonts w:ascii="Courier New" w:eastAsia="Times New Roman" w:hAnsi="Courier New" w:cs="Courier New"/>
+          <w:color w:val="000000"/>
+          <w:sz w:val="28"/>
+          <w:szCs w:val="28"/>
+        </w:rPr>
+        <w:t>LOITERING/GAMBLING (CARDS, DIC          8.0</w:t>
+      </w:r>
+    </w:p>
+    <w:p>
+      <w:pPr>
+        <w:shd w:val="clear" w:color="auto" w:fill="FFFFFF"/>
+        <w:tabs>
+          <w:tab w:val="left" w:pos="916"/>
+          <w:tab w:val="left" w:pos="1832"/>
+          <w:tab w:val="left" w:pos="2748"/>
+          <w:tab w:val="left" w:pos="3664"/>
+          <w:tab w:val="left" w:pos="4580"/>
+          <w:tab w:val="left" w:pos="5496"/>
+          <w:tab w:val="left" w:pos="6412"/>
+          <w:tab w:val="left" w:pos="7328"/>
+          <w:tab w:val="left" w:pos="8244"/>
+          <w:tab w:val="left" w:pos="9160"/>
+          <w:tab w:val="left" w:pos="10076"/>
+          <w:tab w:val="left" w:pos="10992"/>
+          <w:tab w:val="left" w:pos="11908"/>
+          <w:tab w:val="left" w:pos="12824"/>
+          <w:tab w:val="left" w:pos="13740"/>
+          <w:tab w:val="left" w:pos="14656"/>
+        </w:tabs>
+        <w:wordWrap w:val="0"/>
+        <w:spacing w:after="0" w:line="240" w:lineRule="auto"/>
+        <w:textAlignment w:val="baseline"/>
+        <w:rPr>
+          <w:rFonts w:ascii="Courier New" w:eastAsia="Times New Roman" w:hAnsi="Courier New" w:cs="Courier New"/>
+          <w:color w:val="000000"/>
+          <w:sz w:val="28"/>
+          <w:szCs w:val="28"/>
+        </w:rPr>
+      </w:pPr>
+      <w:r>
+        <w:rPr>
+          <w:rFonts w:ascii="Courier New" w:eastAsia="Times New Roman" w:hAnsi="Courier New" w:cs="Courier New"/>
+          <w:color w:val="000000"/>
+          <w:sz w:val="28"/>
+          <w:szCs w:val="28"/>
+        </w:rPr>
+        <w:t>ENDAN WELFARE INCOMP                    9.0</w:t>
+      </w:r>
+    </w:p>
+    <w:p>
+      <w:pPr>
+        <w:shd w:val="clear" w:color="auto" w:fill="FFFFFF"/>
+        <w:tabs>
+          <w:tab w:val="left" w:pos="916"/>
+          <w:tab w:val="left" w:pos="1832"/>
+          <w:tab w:val="left" w:pos="2748"/>
+          <w:tab w:val="left" w:pos="3664"/>
+          <w:tab w:val="left" w:pos="4580"/>
+          <w:tab w:val="left" w:pos="5496"/>
+          <w:tab w:val="left" w:pos="6412"/>
+          <w:tab w:val="left" w:pos="7328"/>
+          <w:tab w:val="left" w:pos="8244"/>
+          <w:tab w:val="left" w:pos="9160"/>
+          <w:tab w:val="left" w:pos="10076"/>
+          <w:tab w:val="left" w:pos="10992"/>
+          <w:tab w:val="left" w:pos="11908"/>
+          <w:tab w:val="left" w:pos="12824"/>
+          <w:tab w:val="left" w:pos="13740"/>
+          <w:tab w:val="left" w:pos="14656"/>
+        </w:tabs>
+        <w:wordWrap w:val="0"/>
+        <w:spacing w:after="0" w:line="240" w:lineRule="auto"/>
+        <w:textAlignment w:val="baseline"/>
+        <w:rPr>
+          <w:rFonts w:ascii="Courier New" w:eastAsia="Times New Roman" w:hAnsi="Courier New" w:cs="Courier New"/>
+          <w:color w:val="000000"/>
+          <w:sz w:val="28"/>
+          <w:szCs w:val="28"/>
+        </w:rPr>
+      </w:pPr>
+      <w:r>
+        <w:rPr>
+          <w:rFonts w:ascii="Courier New" w:eastAsia="Times New Roman" w:hAnsi="Courier New" w:cs="Courier New"/>
+          <w:color w:val="000000"/>
+          <w:sz w:val="28"/>
+          <w:szCs w:val="28"/>
+        </w:rPr>
+        <w:t>HOMICIDE-</w:t>
+      </w:r>
+      <w:proofErr w:type="gramStart"/>
+      <w:r>
+        <w:rPr>
+          <w:rFonts w:ascii="Courier New" w:eastAsia="Times New Roman" w:hAnsi="Courier New" w:cs="Courier New"/>
+          <w:color w:val="000000"/>
+          <w:sz w:val="28"/>
+          <w:szCs w:val="28"/>
+        </w:rPr>
+        <w:t>NEGLIGENT,UNCLASSIFIE</w:t>
+      </w:r>
+      <w:proofErr w:type="gramEnd"/>
+      <w:r>
+        <w:rPr>
+          <w:rFonts w:ascii="Courier New" w:eastAsia="Times New Roman" w:hAnsi="Courier New" w:cs="Courier New"/>
+          <w:color w:val="000000"/>
+          <w:sz w:val="28"/>
+          <w:szCs w:val="28"/>
+        </w:rPr>
+        <w:t xml:space="preserve">         11.0</w:t>
+      </w:r>
+    </w:p>
+    <w:p>
+      <w:pPr>
+        <w:shd w:val="clear" w:color="auto" w:fill="FFFFFF"/>
+        <w:tabs>
+          <w:tab w:val="left" w:pos="916"/>
+          <w:tab w:val="left" w:pos="1832"/>
+          <w:tab w:val="left" w:pos="2748"/>
+          <w:tab w:val="left" w:pos="3664"/>
+          <w:tab w:val="left" w:pos="4580"/>
+          <w:tab w:val="left" w:pos="5496"/>
+          <w:tab w:val="left" w:pos="6412"/>
+          <w:tab w:val="left" w:pos="7328"/>
+          <w:tab w:val="left" w:pos="8244"/>
+          <w:tab w:val="left" w:pos="9160"/>
+          <w:tab w:val="left" w:pos="10076"/>
+          <w:tab w:val="left" w:pos="10992"/>
+          <w:tab w:val="left" w:pos="11908"/>
+          <w:tab w:val="left" w:pos="12824"/>
+          <w:tab w:val="left" w:pos="13740"/>
+          <w:tab w:val="left" w:pos="14656"/>
+        </w:tabs>
+        <w:wordWrap w:val="0"/>
+        <w:spacing w:after="0" w:line="240" w:lineRule="auto"/>
+        <w:textAlignment w:val="baseline"/>
+        <w:rPr>
+          <w:rFonts w:ascii="Courier New" w:eastAsia="Times New Roman" w:hAnsi="Courier New" w:cs="Courier New"/>
+          <w:color w:val="000000"/>
+          <w:sz w:val="28"/>
+          <w:szCs w:val="28"/>
+        </w:rPr>
+      </w:pPr>
+      <w:r>
+        <w:rPr>
+          <w:rFonts w:ascii="Courier New" w:eastAsia="Times New Roman" w:hAnsi="Courier New" w:cs="Courier New"/>
+          <w:color w:val="000000"/>
+          <w:sz w:val="28"/>
+          <w:szCs w:val="28"/>
+        </w:rPr>
+        <w:t>GAMBLING                               55.0</w:t>
+      </w:r>
+    </w:p>
+    <w:p>
+      <w:pPr>
+        <w:shd w:val="clear" w:color="auto" w:fill="FFFFFF"/>
+        <w:tabs>
+          <w:tab w:val="left" w:pos="916"/>
+          <w:tab w:val="left" w:pos="1832"/>
+          <w:tab w:val="left" w:pos="2748"/>
+          <w:tab w:val="left" w:pos="3664"/>
+          <w:tab w:val="left" w:pos="4580"/>
+          <w:tab w:val="left" w:pos="5496"/>
+          <w:tab w:val="left" w:pos="6412"/>
+          <w:tab w:val="left" w:pos="7328"/>
+          <w:tab w:val="left" w:pos="8244"/>
+          <w:tab w:val="left" w:pos="9160"/>
+          <w:tab w:val="left" w:pos="10076"/>
+          <w:tab w:val="left" w:pos="10992"/>
+          <w:tab w:val="left" w:pos="11908"/>
+          <w:tab w:val="left" w:pos="12824"/>
+          <w:tab w:val="left" w:pos="13740"/>
+          <w:tab w:val="left" w:pos="14656"/>
+        </w:tabs>
+        <w:wordWrap w:val="0"/>
+        <w:spacing w:after="0" w:line="240" w:lineRule="auto"/>
+        <w:textAlignment w:val="baseline"/>
+        <w:rPr>
+          <w:rFonts w:ascii="Courier New" w:eastAsia="Times New Roman" w:hAnsi="Courier New" w:cs="Courier New"/>
+          <w:color w:val="000000"/>
+          <w:sz w:val="28"/>
+          <w:szCs w:val="28"/>
+        </w:rPr>
+      </w:pPr>
+      <w:r>
+        <w:rPr>
+          <w:rFonts w:ascii="Courier New" w:eastAsia="Times New Roman" w:hAnsi="Courier New" w:cs="Courier New"/>
+          <w:color w:val="000000"/>
+          <w:sz w:val="28"/>
+          <w:szCs w:val="28"/>
+        </w:rPr>
+        <w:t>ALCOHOLIC BEVERAGE CONTROL LAW         56.0</w:t>
+      </w:r>
+    </w:p>
+    <w:p>
+      <w:pPr>
+        <w:shd w:val="clear" w:color="auto" w:fill="FFFFFF"/>
+        <w:tabs>
+          <w:tab w:val="left" w:pos="916"/>
+          <w:tab w:val="left" w:pos="1832"/>
+          <w:tab w:val="left" w:pos="2748"/>
+          <w:tab w:val="left" w:pos="3664"/>
+          <w:tab w:val="left" w:pos="4580"/>
+          <w:tab w:val="left" w:pos="5496"/>
+          <w:tab w:val="left" w:pos="6412"/>
+          <w:tab w:val="left" w:pos="7328"/>
+          <w:tab w:val="left" w:pos="8244"/>
+          <w:tab w:val="left" w:pos="9160"/>
+          <w:tab w:val="left" w:pos="10076"/>
+          <w:tab w:val="left" w:pos="10992"/>
+          <w:tab w:val="left" w:pos="11908"/>
+          <w:tab w:val="left" w:pos="12824"/>
+          <w:tab w:val="left" w:pos="13740"/>
+          <w:tab w:val="left" w:pos="14656"/>
+        </w:tabs>
+        <w:wordWrap w:val="0"/>
+        <w:spacing w:after="0" w:line="240" w:lineRule="auto"/>
+        <w:textAlignment w:val="baseline"/>
+        <w:rPr>
+          <w:rFonts w:ascii="Courier New" w:eastAsia="Times New Roman" w:hAnsi="Courier New" w:cs="Courier New"/>
+          <w:color w:val="000000"/>
+          <w:sz w:val="28"/>
+          <w:szCs w:val="28"/>
+        </w:rPr>
+      </w:pPr>
+      <w:r>
+        <w:rPr>
+          <w:rFonts w:ascii="Courier New" w:eastAsia="Times New Roman" w:hAnsi="Courier New" w:cs="Courier New"/>
+          <w:color w:val="000000"/>
+          <w:sz w:val="28"/>
+          <w:szCs w:val="28"/>
+        </w:rPr>
+        <w:t>OFFENSES AGAINST THE PERSON            87.0</w:t>
+      </w:r>
+    </w:p>
+    <w:p>
+      <w:pPr>
+        <w:shd w:val="clear" w:color="auto" w:fill="FFFFFF"/>
+        <w:tabs>
+          <w:tab w:val="left" w:pos="916"/>
+          <w:tab w:val="left" w:pos="1832"/>
+          <w:tab w:val="left" w:pos="2748"/>
+          <w:tab w:val="left" w:pos="3664"/>
+          <w:tab w:val="left" w:pos="4580"/>
+          <w:tab w:val="left" w:pos="5496"/>
+          <w:tab w:val="left" w:pos="6412"/>
+          <w:tab w:val="left" w:pos="7328"/>
+          <w:tab w:val="left" w:pos="8244"/>
+          <w:tab w:val="left" w:pos="9160"/>
+          <w:tab w:val="left" w:pos="10076"/>
+          <w:tab w:val="left" w:pos="10992"/>
+          <w:tab w:val="left" w:pos="11908"/>
+          <w:tab w:val="left" w:pos="12824"/>
+          <w:tab w:val="left" w:pos="13740"/>
+          <w:tab w:val="left" w:pos="14656"/>
+        </w:tabs>
+        <w:wordWrap w:val="0"/>
+        <w:spacing w:after="0" w:line="240" w:lineRule="auto"/>
+        <w:textAlignment w:val="baseline"/>
+        <w:rPr>
+          <w:rFonts w:ascii="Courier New" w:eastAsia="Times New Roman" w:hAnsi="Courier New" w:cs="Courier New"/>
+          <w:color w:val="000000"/>
+          <w:sz w:val="28"/>
+          <w:szCs w:val="28"/>
+        </w:rPr>
+      </w:pPr>
+      <w:r>
+        <w:rPr>
+          <w:rFonts w:ascii="Courier New" w:eastAsia="Times New Roman" w:hAnsi="Courier New" w:cs="Courier New"/>
+          <w:color w:val="000000"/>
+          <w:sz w:val="28"/>
+          <w:szCs w:val="28"/>
+        </w:rPr>
+        <w:t>UNAUTHORIZED USE OF A VEHICLE         141.0</w:t>
+      </w:r>
+    </w:p>
+    <w:p>
+      <w:pPr>
+        <w:shd w:val="clear" w:color="auto" w:fill="FFFFFF"/>
+        <w:tabs>
+          <w:tab w:val="left" w:pos="916"/>
+          <w:tab w:val="left" w:pos="1832"/>
+          <w:tab w:val="left" w:pos="2748"/>
+          <w:tab w:val="left" w:pos="3664"/>
+          <w:tab w:val="left" w:pos="4580"/>
+          <w:tab w:val="left" w:pos="5496"/>
+          <w:tab w:val="left" w:pos="6412"/>
+          <w:tab w:val="left" w:pos="7328"/>
+          <w:tab w:val="left" w:pos="8244"/>
+          <w:tab w:val="left" w:pos="9160"/>
+          <w:tab w:val="left" w:pos="10076"/>
+          <w:tab w:val="left" w:pos="10992"/>
+          <w:tab w:val="left" w:pos="11908"/>
+          <w:tab w:val="left" w:pos="12824"/>
+          <w:tab w:val="left" w:pos="13740"/>
+          <w:tab w:val="left" w:pos="14656"/>
+        </w:tabs>
+        <w:wordWrap w:val="0"/>
+        <w:spacing w:after="0" w:line="240" w:lineRule="auto"/>
+        <w:textAlignment w:val="baseline"/>
+        <w:rPr>
+          <w:rFonts w:ascii="Courier New" w:eastAsia="Times New Roman" w:hAnsi="Courier New" w:cs="Courier New"/>
+          <w:color w:val="000000"/>
+          <w:sz w:val="28"/>
+          <w:szCs w:val="28"/>
+        </w:rPr>
+      </w:pPr>
+      <w:r>
+        <w:rPr>
+          <w:rFonts w:ascii="Courier New" w:eastAsia="Times New Roman" w:hAnsi="Courier New" w:cs="Courier New"/>
+          <w:color w:val="000000"/>
+          <w:sz w:val="28"/>
+          <w:szCs w:val="28"/>
+        </w:rPr>
+        <w:t>NYS LAWS-UNCLASSIFIED FELONY          252.0</w:t>
+      </w:r>
+    </w:p>
+    <w:p>
+      <w:pPr>
+        <w:shd w:val="clear" w:color="auto" w:fill="FFFFFF"/>
+        <w:tabs>
+          <w:tab w:val="left" w:pos="916"/>
+          <w:tab w:val="left" w:pos="1832"/>
+          <w:tab w:val="left" w:pos="2748"/>
+          <w:tab w:val="left" w:pos="3664"/>
+          <w:tab w:val="left" w:pos="4580"/>
+          <w:tab w:val="left" w:pos="5496"/>
+          <w:tab w:val="left" w:pos="6412"/>
+          <w:tab w:val="left" w:pos="7328"/>
+          <w:tab w:val="left" w:pos="8244"/>
+          <w:tab w:val="left" w:pos="9160"/>
+          <w:tab w:val="left" w:pos="10076"/>
+          <w:tab w:val="left" w:pos="10992"/>
+          <w:tab w:val="left" w:pos="11908"/>
+          <w:tab w:val="left" w:pos="12824"/>
+          <w:tab w:val="left" w:pos="13740"/>
+          <w:tab w:val="left" w:pos="14656"/>
+        </w:tabs>
+        <w:wordWrap w:val="0"/>
+        <w:spacing w:after="0" w:line="240" w:lineRule="auto"/>
+        <w:textAlignment w:val="baseline"/>
+        <w:rPr>
+          <w:rFonts w:ascii="Courier New" w:eastAsia="Times New Roman" w:hAnsi="Courier New" w:cs="Courier New"/>
+          <w:color w:val="000000"/>
+          <w:sz w:val="28"/>
+          <w:szCs w:val="28"/>
+        </w:rPr>
+      </w:pPr>
+      <w:r>
+        <w:rPr>
+          <w:rFonts w:ascii="Courier New" w:eastAsia="Times New Roman" w:hAnsi="Courier New" w:cs="Courier New"/>
+          <w:color w:val="000000"/>
+          <w:sz w:val="28"/>
+          <w:szCs w:val="28"/>
+        </w:rPr>
+        <w:t>FELONY ASSAULT                        314.0</w:t>
+      </w:r>
+    </w:p>
+    <w:p>
+      <w:pPr>
+        <w:shd w:val="clear" w:color="auto" w:fill="FFFFFF"/>
+        <w:tabs>
+          <w:tab w:val="left" w:pos="916"/>
+          <w:tab w:val="left" w:pos="1832"/>
+          <w:tab w:val="left" w:pos="2748"/>
+          <w:tab w:val="left" w:pos="3664"/>
+          <w:tab w:val="left" w:pos="4580"/>
+          <w:tab w:val="left" w:pos="5496"/>
+          <w:tab w:val="left" w:pos="6412"/>
+          <w:tab w:val="left" w:pos="7328"/>
+          <w:tab w:val="left" w:pos="8244"/>
+          <w:tab w:val="left" w:pos="9160"/>
+          <w:tab w:val="left" w:pos="10076"/>
+          <w:tab w:val="left" w:pos="10992"/>
+          <w:tab w:val="left" w:pos="11908"/>
+          <w:tab w:val="left" w:pos="12824"/>
+          <w:tab w:val="left" w:pos="13740"/>
+          <w:tab w:val="left" w:pos="14656"/>
+        </w:tabs>
+        <w:wordWrap w:val="0"/>
+        <w:spacing w:after="0" w:line="240" w:lineRule="auto"/>
+        <w:textAlignment w:val="baseline"/>
+        <w:rPr>
+          <w:rFonts w:ascii="Courier New" w:eastAsia="Times New Roman" w:hAnsi="Courier New" w:cs="Courier New"/>
+          <w:color w:val="000000"/>
+          <w:sz w:val="28"/>
+          <w:szCs w:val="28"/>
+        </w:rPr>
+      </w:pPr>
+      <w:r>
+        <w:rPr>
+          <w:rFonts w:ascii="Courier New" w:eastAsia="Times New Roman" w:hAnsi="Courier New" w:cs="Courier New"/>
+          <w:color w:val="000000"/>
+          <w:sz w:val="28"/>
+          <w:szCs w:val="28"/>
+        </w:rPr>
+        <w:t>SEX CRIMES                            318.0</w:t>
+      </w:r>
+    </w:p>
+    <w:p>
+      <w:pPr>
+        <w:shd w:val="clear" w:color="auto" w:fill="FFFFFF"/>
+        <w:tabs>
+          <w:tab w:val="left" w:pos="916"/>
+          <w:tab w:val="left" w:pos="1832"/>
+          <w:tab w:val="left" w:pos="2748"/>
+          <w:tab w:val="left" w:pos="3664"/>
+          <w:tab w:val="left" w:pos="4580"/>
+          <w:tab w:val="left" w:pos="5496"/>
+          <w:tab w:val="left" w:pos="6412"/>
+          <w:tab w:val="left" w:pos="7328"/>
+          <w:tab w:val="left" w:pos="8244"/>
+          <w:tab w:val="left" w:pos="9160"/>
+          <w:tab w:val="left" w:pos="10076"/>
+          <w:tab w:val="left" w:pos="10992"/>
+          <w:tab w:val="left" w:pos="11908"/>
+          <w:tab w:val="left" w:pos="12824"/>
+          <w:tab w:val="left" w:pos="13740"/>
+          <w:tab w:val="left" w:pos="14656"/>
+        </w:tabs>
+        <w:wordWrap w:val="0"/>
+        <w:spacing w:after="0" w:line="240" w:lineRule="auto"/>
+        <w:textAlignment w:val="baseline"/>
+        <w:rPr>
+          <w:rFonts w:ascii="Courier New" w:eastAsia="Times New Roman" w:hAnsi="Courier New" w:cs="Courier New"/>
+          <w:color w:val="000000"/>
+          <w:sz w:val="28"/>
+          <w:szCs w:val="28"/>
+        </w:rPr>
+      </w:pPr>
+      <w:r>
+        <w:rPr>
+          <w:rFonts w:ascii="Courier New" w:eastAsia="Times New Roman" w:hAnsi="Courier New" w:cs="Courier New"/>
+          <w:color w:val="000000"/>
+          <w:sz w:val="28"/>
+          <w:szCs w:val="28"/>
+        </w:rPr>
+        <w:t>OTHER OFFENSES RELATED TO THEF        421.0</w:t>
+      </w:r>
+    </w:p>
+    <w:p>
+      <w:pPr>
+        <w:shd w:val="clear" w:color="auto" w:fill="FFFFFF"/>
+        <w:tabs>
+          <w:tab w:val="left" w:pos="916"/>
+          <w:tab w:val="left" w:pos="1832"/>
+          <w:tab w:val="left" w:pos="2748"/>
+          <w:tab w:val="left" w:pos="3664"/>
+          <w:tab w:val="left" w:pos="4580"/>
+          <w:tab w:val="left" w:pos="5496"/>
+          <w:tab w:val="left" w:pos="6412"/>
+          <w:tab w:val="left" w:pos="7328"/>
+          <w:tab w:val="left" w:pos="8244"/>
+          <w:tab w:val="left" w:pos="9160"/>
+          <w:tab w:val="left" w:pos="10076"/>
+          <w:tab w:val="left" w:pos="10992"/>
+          <w:tab w:val="left" w:pos="11908"/>
+          <w:tab w:val="left" w:pos="12824"/>
+          <w:tab w:val="left" w:pos="13740"/>
+          <w:tab w:val="left" w:pos="14656"/>
+        </w:tabs>
+        <w:wordWrap w:val="0"/>
+        <w:spacing w:after="0" w:line="240" w:lineRule="auto"/>
+        <w:textAlignment w:val="baseline"/>
+        <w:rPr>
+          <w:rFonts w:ascii="Courier New" w:eastAsia="Times New Roman" w:hAnsi="Courier New" w:cs="Courier New"/>
+          <w:color w:val="000000"/>
+          <w:sz w:val="28"/>
+          <w:szCs w:val="28"/>
+        </w:rPr>
+      </w:pPr>
+      <w:r>
+        <w:rPr>
+          <w:rFonts w:ascii="Courier New" w:eastAsia="Times New Roman" w:hAnsi="Courier New" w:cs="Courier New"/>
+          <w:color w:val="000000"/>
+          <w:sz w:val="28"/>
+          <w:szCs w:val="28"/>
+        </w:rPr>
+        <w:t>CRIMINAL MISCHIEF &amp; RELATED OF        725.0</w:t>
+      </w:r>
+    </w:p>
+    <w:p>
+      <w:pPr>
+        <w:shd w:val="clear" w:color="auto" w:fill="FFFFFF"/>
+        <w:tabs>
+          <w:tab w:val="left" w:pos="916"/>
+          <w:tab w:val="left" w:pos="1832"/>
+          <w:tab w:val="left" w:pos="2748"/>
+          <w:tab w:val="left" w:pos="3664"/>
+          <w:tab w:val="left" w:pos="4580"/>
+          <w:tab w:val="left" w:pos="5496"/>
+          <w:tab w:val="left" w:pos="6412"/>
+          <w:tab w:val="left" w:pos="7328"/>
+          <w:tab w:val="left" w:pos="8244"/>
+          <w:tab w:val="left" w:pos="9160"/>
+          <w:tab w:val="left" w:pos="10076"/>
+          <w:tab w:val="left" w:pos="10992"/>
+          <w:tab w:val="left" w:pos="11908"/>
+          <w:tab w:val="left" w:pos="12824"/>
+          <w:tab w:val="left" w:pos="13740"/>
+          <w:tab w:val="left" w:pos="14656"/>
+        </w:tabs>
+        <w:wordWrap w:val="0"/>
+        <w:spacing w:after="0" w:line="240" w:lineRule="auto"/>
+        <w:textAlignment w:val="baseline"/>
+        <w:rPr>
+          <w:rFonts w:ascii="Courier New" w:eastAsia="Times New Roman" w:hAnsi="Courier New" w:cs="Courier New"/>
+          <w:color w:val="000000"/>
+          <w:sz w:val="28"/>
+          <w:szCs w:val="28"/>
+        </w:rPr>
+      </w:pPr>
+      <w:r>
+        <w:rPr>
+          <w:rFonts w:ascii="Courier New" w:eastAsia="Times New Roman" w:hAnsi="Courier New" w:cs="Courier New"/>
+          <w:color w:val="000000"/>
+          <w:sz w:val="28"/>
+          <w:szCs w:val="28"/>
+        </w:rPr>
+        <w:t>VEHICLE AND TRAFFIC LAWS              865.0</w:t>
+      </w:r>
+    </w:p>
+    <w:p>
+      <w:pPr>
+        <w:shd w:val="clear" w:color="auto" w:fill="FFFFFF"/>
+        <w:tabs>
+          <w:tab w:val="left" w:pos="916"/>
+          <w:tab w:val="left" w:pos="1832"/>
+          <w:tab w:val="left" w:pos="2748"/>
+          <w:tab w:val="left" w:pos="3664"/>
+          <w:tab w:val="left" w:pos="4580"/>
+          <w:tab w:val="left" w:pos="5496"/>
+          <w:tab w:val="left" w:pos="6412"/>
+          <w:tab w:val="left" w:pos="7328"/>
+          <w:tab w:val="left" w:pos="8244"/>
+          <w:tab w:val="left" w:pos="9160"/>
+          <w:tab w:val="left" w:pos="10076"/>
+          <w:tab w:val="left" w:pos="10992"/>
+          <w:tab w:val="left" w:pos="11908"/>
+          <w:tab w:val="left" w:pos="12824"/>
+          <w:tab w:val="left" w:pos="13740"/>
+          <w:tab w:val="left" w:pos="14656"/>
+        </w:tabs>
+        <w:wordWrap w:val="0"/>
+        <w:spacing w:after="0" w:line="240" w:lineRule="auto"/>
+        <w:textAlignment w:val="baseline"/>
+        <w:rPr>
+          <w:rFonts w:ascii="Courier New" w:eastAsia="Times New Roman" w:hAnsi="Courier New" w:cs="Courier New"/>
+          <w:color w:val="000000"/>
+          <w:sz w:val="28"/>
+          <w:szCs w:val="28"/>
+        </w:rPr>
+      </w:pPr>
+      <w:r>
+        <w:rPr>
+          <w:rFonts w:ascii="Courier New" w:eastAsia="Times New Roman" w:hAnsi="Courier New" w:cs="Courier New"/>
+          <w:color w:val="000000"/>
+          <w:sz w:val="28"/>
+          <w:szCs w:val="28"/>
+        </w:rPr>
+        <w:t>MISCELLANEOUS PENAL LAW               986.0</w:t>
+      </w:r>
+    </w:p>
+    <w:p>
+      <w:pPr>
+        <w:shd w:val="clear" w:color="auto" w:fill="FFFFFF"/>
+        <w:tabs>
+          <w:tab w:val="left" w:pos="916"/>
+          <w:tab w:val="left" w:pos="1832"/>
+          <w:tab w:val="left" w:pos="2748"/>
+          <w:tab w:val="left" w:pos="3664"/>
+          <w:tab w:val="left" w:pos="4580"/>
+          <w:tab w:val="left" w:pos="5496"/>
+          <w:tab w:val="left" w:pos="6412"/>
+          <w:tab w:val="left" w:pos="7328"/>
+          <w:tab w:val="left" w:pos="8244"/>
+          <w:tab w:val="left" w:pos="9160"/>
+          <w:tab w:val="left" w:pos="10076"/>
+          <w:tab w:val="left" w:pos="10992"/>
+          <w:tab w:val="left" w:pos="11908"/>
+          <w:tab w:val="left" w:pos="12824"/>
+          <w:tab w:val="left" w:pos="13740"/>
+          <w:tab w:val="left" w:pos="14656"/>
+        </w:tabs>
+        <w:wordWrap w:val="0"/>
+        <w:spacing w:after="0" w:line="240" w:lineRule="auto"/>
+        <w:textAlignment w:val="baseline"/>
+        <w:rPr>
+          <w:rFonts w:ascii="Courier New" w:eastAsia="Times New Roman" w:hAnsi="Courier New" w:cs="Courier New"/>
+          <w:color w:val="000000"/>
+          <w:sz w:val="28"/>
+          <w:szCs w:val="28"/>
+        </w:rPr>
+      </w:pPr>
+      <w:r>
+        <w:rPr>
+          <w:rFonts w:ascii="Courier New" w:eastAsia="Times New Roman" w:hAnsi="Courier New" w:cs="Courier New"/>
+          <w:color w:val="000000"/>
+          <w:sz w:val="28"/>
+          <w:szCs w:val="28"/>
+        </w:rPr>
+        <w:t>FORGERY                              1362.0</w:t>
+      </w:r>
+    </w:p>
+    <w:p>
+      <w:pPr>
+        <w:shd w:val="clear" w:color="auto" w:fill="FFFFFF"/>
+        <w:tabs>
+          <w:tab w:val="left" w:pos="916"/>
+          <w:tab w:val="left" w:pos="1832"/>
+          <w:tab w:val="left" w:pos="2748"/>
+          <w:tab w:val="left" w:pos="3664"/>
+          <w:tab w:val="left" w:pos="4580"/>
+          <w:tab w:val="left" w:pos="5496"/>
+          <w:tab w:val="left" w:pos="6412"/>
+          <w:tab w:val="left" w:pos="7328"/>
+          <w:tab w:val="left" w:pos="8244"/>
+          <w:tab w:val="left" w:pos="9160"/>
+          <w:tab w:val="left" w:pos="10076"/>
+          <w:tab w:val="left" w:pos="10992"/>
+          <w:tab w:val="left" w:pos="11908"/>
+          <w:tab w:val="left" w:pos="12824"/>
+          <w:tab w:val="left" w:pos="13740"/>
+          <w:tab w:val="left" w:pos="14656"/>
+        </w:tabs>
+        <w:wordWrap w:val="0"/>
+        <w:spacing w:after="0" w:line="240" w:lineRule="auto"/>
+        <w:textAlignment w:val="baseline"/>
+        <w:rPr>
+          <w:rFonts w:ascii="Courier New" w:eastAsia="Times New Roman" w:hAnsi="Courier New" w:cs="Courier New"/>
+          <w:color w:val="000000"/>
+          <w:sz w:val="28"/>
+          <w:szCs w:val="28"/>
+        </w:rPr>
+      </w:pPr>
+      <w:r>
+        <w:rPr>
+          <w:rFonts w:ascii="Courier New" w:eastAsia="Times New Roman" w:hAnsi="Courier New" w:cs="Courier New"/>
+          <w:color w:val="000000"/>
+          <w:sz w:val="28"/>
+          <w:szCs w:val="28"/>
+        </w:rPr>
+        <w:t>HARRASSMENT 2                        8400.0</w:t>
+      </w:r>
+    </w:p>
     <w:p/>
     <w:sectPr>
       <w:pgSz w:w="12240" w:h="15840"/>

</xml_diff>

<commit_message>
PROJECT1 - SUMMARY third commit
</commit_message>
<xml_diff>
--- a/PROJECT1 NYC CRIME VS  REAL ESTATE ANALYSIS SEP 26 2018.docx
+++ b/PROJECT1 NYC CRIME VS  REAL ESTATE ANALYSIS SEP 26 2018.docx
@@ -24,7 +24,7 @@
           <w:sz w:val="36"/>
           <w:szCs w:val="36"/>
         </w:rPr>
-        <w:t>NYC Crime YR2017 is 458,035 complaints made to NYPD</w:t>
+        <w:t xml:space="preserve">NYC Crime YR2017 </w:t>
       </w:r>
       <w:r>
         <w:rPr>
@@ -32,24 +32,23 @@
           <w:sz w:val="36"/>
           <w:szCs w:val="36"/>
         </w:rPr>
-        <w:t>.</w:t>
-      </w:r>
-    </w:p>
-    <w:p>
-      <w:pPr>
+        <w:t>are</w:t>
+      </w:r>
+      <w:r>
         <w:rPr>
           <w:rFonts w:ascii="Arial" w:hAnsi="Arial" w:cs="Arial"/>
           <w:sz w:val="36"/>
           <w:szCs w:val="36"/>
         </w:rPr>
-      </w:pPr>
+        <w:t xml:space="preserve"> 458,035 complaints made to NYPD</w:t>
+      </w:r>
       <w:r>
         <w:rPr>
           <w:rFonts w:ascii="Arial" w:hAnsi="Arial" w:cs="Arial"/>
           <w:sz w:val="36"/>
           <w:szCs w:val="36"/>
         </w:rPr>
-        <w:t>Top (# 1) five years crime decrease at end of 2017 are ‘Dangerous Drugs’.</w:t>
+        <w:t>.</w:t>
       </w:r>
     </w:p>
     <w:p>
@@ -66,7 +65,7 @@
           <w:sz w:val="36"/>
           <w:szCs w:val="36"/>
         </w:rPr>
-        <w:t>Top (# 1) five years crime increase at end of 2017 is ‘HARRASSMENT 2’.</w:t>
+        <w:t>Top (# 1) five years crime decrease at end of 2017 are ‘Dangerous Drugs’.</w:t>
       </w:r>
     </w:p>
     <w:p>
@@ -83,7 +82,7 @@
           <w:sz w:val="36"/>
           <w:szCs w:val="36"/>
         </w:rPr>
-        <w:t>Brooklyn has highest crime rate. However, it also has highest percentage increase in both price and rents in real estate market of New York City.</w:t>
+        <w:t>Top (# 1) five years crime increase at end of 2017 is ‘HARRASSMENT 2’.</w:t>
       </w:r>
     </w:p>
     <w:p>
@@ -100,23 +99,26 @@
           <w:sz w:val="36"/>
           <w:szCs w:val="36"/>
         </w:rPr>
-        <w:t xml:space="preserve">Manhattan still </w:t>
-      </w:r>
-      <w:r>
+        <w:t>‘SEX CRIMES’ have increased over five years by 318 complaints.</w:t>
+      </w:r>
+      <w:bookmarkStart w:id="0" w:name="_GoBack"/>
+      <w:bookmarkEnd w:id="0"/>
+    </w:p>
+    <w:p>
+      <w:pPr>
         <w:rPr>
           <w:rFonts w:ascii="Arial" w:hAnsi="Arial" w:cs="Arial"/>
           <w:sz w:val="36"/>
           <w:szCs w:val="36"/>
         </w:rPr>
-        <w:t xml:space="preserve">has </w:t>
-      </w:r>
+      </w:pPr>
       <w:r>
         <w:rPr>
           <w:rFonts w:ascii="Arial" w:hAnsi="Arial" w:cs="Arial"/>
           <w:sz w:val="36"/>
           <w:szCs w:val="36"/>
         </w:rPr>
-        <w:t>the most expensive real estate with six figure crime rate per year.</w:t>
+        <w:t>Brooklyn has highest crime rate. However, it also has highest percentage increase in both price and rents in real estate market of New York City.</w:t>
       </w:r>
     </w:p>
     <w:p>
@@ -127,26 +129,57 @@
           <w:szCs w:val="36"/>
         </w:rPr>
       </w:pPr>
-    </w:p>
-    <w:p>
-      <w:pPr>
+      <w:r>
         <w:rPr>
           <w:rFonts w:ascii="Arial" w:hAnsi="Arial" w:cs="Arial"/>
           <w:sz w:val="36"/>
           <w:szCs w:val="36"/>
         </w:rPr>
-      </w:pPr>
-    </w:p>
-    <w:p>
-      <w:pPr>
+        <w:t xml:space="preserve">Manhattan still </w:t>
+      </w:r>
+      <w:r>
         <w:rPr>
           <w:rFonts w:ascii="Arial" w:hAnsi="Arial" w:cs="Arial"/>
           <w:sz w:val="36"/>
           <w:szCs w:val="36"/>
         </w:rPr>
-      </w:pPr>
-      <w:bookmarkStart w:id="0" w:name="_GoBack"/>
-      <w:bookmarkEnd w:id="0"/>
+        <w:t xml:space="preserve">has </w:t>
+      </w:r>
+      <w:r>
+        <w:rPr>
+          <w:rFonts w:ascii="Arial" w:hAnsi="Arial" w:cs="Arial"/>
+          <w:sz w:val="36"/>
+          <w:szCs w:val="36"/>
+        </w:rPr>
+        <w:t>the most expensive real estate with six figure crime rate per year.</w:t>
+      </w:r>
+    </w:p>
+    <w:p>
+      <w:pPr>
+        <w:rPr>
+          <w:rFonts w:ascii="Arial" w:hAnsi="Arial" w:cs="Arial"/>
+          <w:sz w:val="36"/>
+          <w:szCs w:val="36"/>
+        </w:rPr>
+      </w:pPr>
+    </w:p>
+    <w:p>
+      <w:pPr>
+        <w:rPr>
+          <w:rFonts w:ascii="Arial" w:hAnsi="Arial" w:cs="Arial"/>
+          <w:sz w:val="36"/>
+          <w:szCs w:val="36"/>
+        </w:rPr>
+      </w:pPr>
+    </w:p>
+    <w:p>
+      <w:pPr>
+        <w:rPr>
+          <w:rFonts w:ascii="Arial" w:hAnsi="Arial" w:cs="Arial"/>
+          <w:sz w:val="36"/>
+          <w:szCs w:val="36"/>
+        </w:rPr>
+      </w:pPr>
     </w:p>
     <w:p>
       <w:r>
@@ -1760,6 +1793,7 @@
     <w:p/>
     <w:p>
       <w:pPr>
+        <w:jc w:val="center"/>
         <w:rPr>
           <w:rFonts w:ascii="Arial" w:hAnsi="Arial" w:cs="Arial"/>
           <w:sz w:val="28"/>
@@ -1799,6 +1833,7 @@
         </w:tabs>
         <w:wordWrap w:val="0"/>
         <w:spacing w:after="0" w:line="240" w:lineRule="auto"/>
+        <w:jc w:val="center"/>
         <w:textAlignment w:val="baseline"/>
         <w:rPr>
           <w:rFonts w:ascii="Courier New" w:eastAsia="Times New Roman" w:hAnsi="Courier New" w:cs="Courier New"/>
@@ -1840,6 +1875,7 @@
         </w:tabs>
         <w:wordWrap w:val="0"/>
         <w:spacing w:after="0" w:line="240" w:lineRule="auto"/>
+        <w:jc w:val="center"/>
         <w:textAlignment w:val="baseline"/>
         <w:rPr>
           <w:rFonts w:ascii="Courier New" w:eastAsia="Times New Roman" w:hAnsi="Courier New" w:cs="Courier New"/>
@@ -1881,6 +1917,7 @@
         </w:tabs>
         <w:wordWrap w:val="0"/>
         <w:spacing w:after="0" w:line="240" w:lineRule="auto"/>
+        <w:jc w:val="center"/>
         <w:textAlignment w:val="baseline"/>
         <w:rPr>
           <w:rFonts w:ascii="Courier New" w:eastAsia="Times New Roman" w:hAnsi="Courier New" w:cs="Courier New"/>
@@ -1922,6 +1959,7 @@
         </w:tabs>
         <w:wordWrap w:val="0"/>
         <w:spacing w:after="0" w:line="240" w:lineRule="auto"/>
+        <w:jc w:val="center"/>
         <w:textAlignment w:val="baseline"/>
         <w:rPr>
           <w:rFonts w:ascii="Courier New" w:eastAsia="Times New Roman" w:hAnsi="Courier New" w:cs="Courier New"/>
@@ -1963,6 +2001,7 @@
         </w:tabs>
         <w:wordWrap w:val="0"/>
         <w:spacing w:after="0" w:line="240" w:lineRule="auto"/>
+        <w:jc w:val="center"/>
         <w:textAlignment w:val="baseline"/>
         <w:rPr>
           <w:rFonts w:ascii="Courier New" w:eastAsia="Times New Roman" w:hAnsi="Courier New" w:cs="Courier New"/>
@@ -2004,6 +2043,7 @@
         </w:tabs>
         <w:wordWrap w:val="0"/>
         <w:spacing w:after="0" w:line="240" w:lineRule="auto"/>
+        <w:jc w:val="center"/>
         <w:textAlignment w:val="baseline"/>
         <w:rPr>
           <w:rFonts w:ascii="Courier New" w:eastAsia="Times New Roman" w:hAnsi="Courier New" w:cs="Courier New"/>
@@ -2045,6 +2085,7 @@
         </w:tabs>
         <w:wordWrap w:val="0"/>
         <w:spacing w:after="0" w:line="240" w:lineRule="auto"/>
+        <w:jc w:val="center"/>
         <w:textAlignment w:val="baseline"/>
         <w:rPr>
           <w:rFonts w:ascii="Courier New" w:eastAsia="Times New Roman" w:hAnsi="Courier New" w:cs="Courier New"/>
@@ -2086,6 +2127,7 @@
         </w:tabs>
         <w:wordWrap w:val="0"/>
         <w:spacing w:after="0" w:line="240" w:lineRule="auto"/>
+        <w:jc w:val="center"/>
         <w:textAlignment w:val="baseline"/>
         <w:rPr>
           <w:rFonts w:ascii="Courier New" w:eastAsia="Times New Roman" w:hAnsi="Courier New" w:cs="Courier New"/>
@@ -2127,6 +2169,7 @@
         </w:tabs>
         <w:wordWrap w:val="0"/>
         <w:spacing w:after="0" w:line="240" w:lineRule="auto"/>
+        <w:jc w:val="center"/>
         <w:textAlignment w:val="baseline"/>
         <w:rPr>
           <w:rFonts w:ascii="Courier New" w:eastAsia="Times New Roman" w:hAnsi="Courier New" w:cs="Courier New"/>
@@ -2168,6 +2211,7 @@
         </w:tabs>
         <w:wordWrap w:val="0"/>
         <w:spacing w:after="0" w:line="240" w:lineRule="auto"/>
+        <w:jc w:val="center"/>
         <w:textAlignment w:val="baseline"/>
         <w:rPr>
           <w:rFonts w:ascii="Courier New" w:eastAsia="Times New Roman" w:hAnsi="Courier New" w:cs="Courier New"/>
@@ -2209,6 +2253,7 @@
         </w:tabs>
         <w:wordWrap w:val="0"/>
         <w:spacing w:after="0" w:line="240" w:lineRule="auto"/>
+        <w:jc w:val="center"/>
         <w:textAlignment w:val="baseline"/>
         <w:rPr>
           <w:rFonts w:ascii="Courier New" w:eastAsia="Times New Roman" w:hAnsi="Courier New" w:cs="Courier New"/>
@@ -2250,6 +2295,7 @@
         </w:tabs>
         <w:wordWrap w:val="0"/>
         <w:spacing w:after="0" w:line="240" w:lineRule="auto"/>
+        <w:jc w:val="center"/>
         <w:textAlignment w:val="baseline"/>
         <w:rPr>
           <w:rFonts w:ascii="Courier New" w:eastAsia="Times New Roman" w:hAnsi="Courier New" w:cs="Courier New"/>
@@ -2291,6 +2337,7 @@
         </w:tabs>
         <w:wordWrap w:val="0"/>
         <w:spacing w:after="0" w:line="240" w:lineRule="auto"/>
+        <w:jc w:val="center"/>
         <w:textAlignment w:val="baseline"/>
         <w:rPr>
           <w:rFonts w:ascii="Courier New" w:eastAsia="Times New Roman" w:hAnsi="Courier New" w:cs="Courier New"/>
@@ -2332,6 +2379,7 @@
         </w:tabs>
         <w:wordWrap w:val="0"/>
         <w:spacing w:after="0" w:line="240" w:lineRule="auto"/>
+        <w:jc w:val="center"/>
         <w:textAlignment w:val="baseline"/>
         <w:rPr>
           <w:rFonts w:ascii="Courier New" w:eastAsia="Times New Roman" w:hAnsi="Courier New" w:cs="Courier New"/>
@@ -2373,6 +2421,7 @@
         </w:tabs>
         <w:wordWrap w:val="0"/>
         <w:spacing w:after="0" w:line="240" w:lineRule="auto"/>
+        <w:jc w:val="center"/>
         <w:textAlignment w:val="baseline"/>
         <w:rPr>
           <w:rFonts w:ascii="Courier New" w:eastAsia="Times New Roman" w:hAnsi="Courier New" w:cs="Courier New"/>
@@ -2414,6 +2463,7 @@
         </w:tabs>
         <w:wordWrap w:val="0"/>
         <w:spacing w:after="0" w:line="240" w:lineRule="auto"/>
+        <w:jc w:val="center"/>
         <w:textAlignment w:val="baseline"/>
         <w:rPr>
           <w:rFonts w:ascii="Courier New" w:eastAsia="Times New Roman" w:hAnsi="Courier New" w:cs="Courier New"/>
@@ -2455,6 +2505,7 @@
         </w:tabs>
         <w:wordWrap w:val="0"/>
         <w:spacing w:after="0" w:line="240" w:lineRule="auto"/>
+        <w:jc w:val="center"/>
         <w:textAlignment w:val="baseline"/>
         <w:rPr>
           <w:rFonts w:ascii="Courier New" w:eastAsia="Times New Roman" w:hAnsi="Courier New" w:cs="Courier New"/>
@@ -2496,6 +2547,7 @@
         </w:tabs>
         <w:wordWrap w:val="0"/>
         <w:spacing w:after="0" w:line="240" w:lineRule="auto"/>
+        <w:jc w:val="center"/>
         <w:textAlignment w:val="baseline"/>
         <w:rPr>
           <w:rFonts w:ascii="Courier New" w:eastAsia="Times New Roman" w:hAnsi="Courier New" w:cs="Courier New"/>
@@ -2537,6 +2589,7 @@
         </w:tabs>
         <w:wordWrap w:val="0"/>
         <w:spacing w:after="0" w:line="240" w:lineRule="auto"/>
+        <w:jc w:val="center"/>
         <w:textAlignment w:val="baseline"/>
         <w:rPr>
           <w:rFonts w:ascii="Courier New" w:eastAsia="Times New Roman" w:hAnsi="Courier New" w:cs="Courier New"/>
@@ -2578,6 +2631,7 @@
         </w:tabs>
         <w:wordWrap w:val="0"/>
         <w:spacing w:after="0" w:line="240" w:lineRule="auto"/>
+        <w:jc w:val="center"/>
         <w:textAlignment w:val="baseline"/>
         <w:rPr>
           <w:rFonts w:ascii="Courier New" w:eastAsia="Times New Roman" w:hAnsi="Courier New" w:cs="Courier New"/>
@@ -2619,6 +2673,7 @@
         </w:tabs>
         <w:wordWrap w:val="0"/>
         <w:spacing w:after="0" w:line="240" w:lineRule="auto"/>
+        <w:jc w:val="center"/>
         <w:textAlignment w:val="baseline"/>
         <w:rPr>
           <w:rFonts w:ascii="Courier New" w:eastAsia="Times New Roman" w:hAnsi="Courier New" w:cs="Courier New"/>
@@ -2660,6 +2715,7 @@
         </w:tabs>
         <w:wordWrap w:val="0"/>
         <w:spacing w:after="0" w:line="240" w:lineRule="auto"/>
+        <w:jc w:val="center"/>
         <w:textAlignment w:val="baseline"/>
         <w:rPr>
           <w:rFonts w:ascii="Courier New" w:eastAsia="Times New Roman" w:hAnsi="Courier New" w:cs="Courier New"/>
@@ -2721,6 +2777,7 @@
         </w:tabs>
         <w:wordWrap w:val="0"/>
         <w:spacing w:after="0" w:line="240" w:lineRule="auto"/>
+        <w:jc w:val="center"/>
         <w:textAlignment w:val="baseline"/>
         <w:rPr>
           <w:rFonts w:ascii="Courier New" w:eastAsia="Times New Roman" w:hAnsi="Courier New" w:cs="Courier New"/>
@@ -2762,6 +2819,7 @@
         </w:tabs>
         <w:wordWrap w:val="0"/>
         <w:spacing w:after="0" w:line="240" w:lineRule="auto"/>
+        <w:jc w:val="center"/>
         <w:textAlignment w:val="baseline"/>
         <w:rPr>
           <w:rFonts w:ascii="Courier New" w:eastAsia="Times New Roman" w:hAnsi="Courier New" w:cs="Courier New"/>
@@ -2803,6 +2861,7 @@
         </w:tabs>
         <w:wordWrap w:val="0"/>
         <w:spacing w:after="0" w:line="240" w:lineRule="auto"/>
+        <w:jc w:val="center"/>
         <w:textAlignment w:val="baseline"/>
         <w:rPr>
           <w:rFonts w:ascii="Courier New" w:eastAsia="Times New Roman" w:hAnsi="Courier New" w:cs="Courier New"/>
@@ -2844,6 +2903,7 @@
         </w:tabs>
         <w:wordWrap w:val="0"/>
         <w:spacing w:after="0" w:line="240" w:lineRule="auto"/>
+        <w:jc w:val="center"/>
         <w:textAlignment w:val="baseline"/>
         <w:rPr>
           <w:rFonts w:ascii="Courier New" w:eastAsia="Times New Roman" w:hAnsi="Courier New" w:cs="Courier New"/>
@@ -2885,6 +2945,7 @@
         </w:tabs>
         <w:wordWrap w:val="0"/>
         <w:spacing w:after="0" w:line="240" w:lineRule="auto"/>
+        <w:jc w:val="center"/>
         <w:textAlignment w:val="baseline"/>
         <w:rPr>
           <w:rFonts w:ascii="Courier New" w:eastAsia="Times New Roman" w:hAnsi="Courier New" w:cs="Courier New"/>
@@ -2926,6 +2987,7 @@
         </w:tabs>
         <w:wordWrap w:val="0"/>
         <w:spacing w:after="0" w:line="240" w:lineRule="auto"/>
+        <w:jc w:val="center"/>
         <w:textAlignment w:val="baseline"/>
         <w:rPr>
           <w:rFonts w:ascii="Courier New" w:eastAsia="Times New Roman" w:hAnsi="Courier New" w:cs="Courier New"/>
@@ -2967,6 +3029,7 @@
         </w:tabs>
         <w:wordWrap w:val="0"/>
         <w:spacing w:after="0" w:line="240" w:lineRule="auto"/>
+        <w:jc w:val="center"/>
         <w:textAlignment w:val="baseline"/>
         <w:rPr>
           <w:rFonts w:ascii="Courier New" w:eastAsia="Times New Roman" w:hAnsi="Courier New" w:cs="Courier New"/>
@@ -3008,6 +3071,7 @@
         </w:tabs>
         <w:wordWrap w:val="0"/>
         <w:spacing w:after="0" w:line="240" w:lineRule="auto"/>
+        <w:jc w:val="center"/>
         <w:textAlignment w:val="baseline"/>
         <w:rPr>
           <w:rFonts w:ascii="Courier New" w:eastAsia="Times New Roman" w:hAnsi="Courier New" w:cs="Courier New"/>
@@ -3049,6 +3113,7 @@
         </w:tabs>
         <w:wordWrap w:val="0"/>
         <w:spacing w:after="0" w:line="240" w:lineRule="auto"/>
+        <w:jc w:val="center"/>
         <w:textAlignment w:val="baseline"/>
         <w:rPr>
           <w:rFonts w:ascii="Courier New" w:eastAsia="Times New Roman" w:hAnsi="Courier New" w:cs="Courier New"/>
@@ -3090,6 +3155,7 @@
         </w:tabs>
         <w:wordWrap w:val="0"/>
         <w:spacing w:after="0" w:line="240" w:lineRule="auto"/>
+        <w:jc w:val="center"/>
         <w:textAlignment w:val="baseline"/>
         <w:rPr>
           <w:rFonts w:ascii="Courier New" w:eastAsia="Times New Roman" w:hAnsi="Courier New" w:cs="Courier New"/>
@@ -3131,6 +3197,7 @@
         </w:tabs>
         <w:wordWrap w:val="0"/>
         <w:spacing w:after="0" w:line="240" w:lineRule="auto"/>
+        <w:jc w:val="center"/>
         <w:textAlignment w:val="baseline"/>
         <w:rPr>
           <w:rFonts w:ascii="Courier New" w:eastAsia="Times New Roman" w:hAnsi="Courier New" w:cs="Courier New"/>
@@ -3172,6 +3239,7 @@
         </w:tabs>
         <w:wordWrap w:val="0"/>
         <w:spacing w:after="0" w:line="240" w:lineRule="auto"/>
+        <w:jc w:val="center"/>
         <w:textAlignment w:val="baseline"/>
         <w:rPr>
           <w:rFonts w:ascii="Courier New" w:eastAsia="Times New Roman" w:hAnsi="Courier New" w:cs="Courier New"/>
@@ -3233,6 +3301,7 @@
         </w:tabs>
         <w:wordWrap w:val="0"/>
         <w:spacing w:after="0" w:line="240" w:lineRule="auto"/>
+        <w:jc w:val="center"/>
         <w:textAlignment w:val="baseline"/>
         <w:rPr>
           <w:rFonts w:ascii="Courier New" w:eastAsia="Times New Roman" w:hAnsi="Courier New" w:cs="Courier New"/>
@@ -3274,6 +3343,7 @@
         </w:tabs>
         <w:wordWrap w:val="0"/>
         <w:spacing w:after="0" w:line="240" w:lineRule="auto"/>
+        <w:jc w:val="center"/>
         <w:textAlignment w:val="baseline"/>
         <w:rPr>
           <w:rFonts w:ascii="Courier New" w:eastAsia="Times New Roman" w:hAnsi="Courier New" w:cs="Courier New"/>
@@ -3315,6 +3385,7 @@
         </w:tabs>
         <w:wordWrap w:val="0"/>
         <w:spacing w:after="0" w:line="240" w:lineRule="auto"/>
+        <w:jc w:val="center"/>
         <w:textAlignment w:val="baseline"/>
         <w:rPr>
           <w:rFonts w:ascii="Courier New" w:eastAsia="Times New Roman" w:hAnsi="Courier New" w:cs="Courier New"/>
@@ -3356,6 +3427,7 @@
         </w:tabs>
         <w:wordWrap w:val="0"/>
         <w:spacing w:after="0" w:line="240" w:lineRule="auto"/>
+        <w:jc w:val="center"/>
         <w:textAlignment w:val="baseline"/>
         <w:rPr>
           <w:rFonts w:ascii="Courier New" w:eastAsia="Times New Roman" w:hAnsi="Courier New" w:cs="Courier New"/>
@@ -3397,6 +3469,7 @@
         </w:tabs>
         <w:wordWrap w:val="0"/>
         <w:spacing w:after="0" w:line="240" w:lineRule="auto"/>
+        <w:jc w:val="center"/>
         <w:textAlignment w:val="baseline"/>
         <w:rPr>
           <w:rFonts w:ascii="Courier New" w:eastAsia="Times New Roman" w:hAnsi="Courier New" w:cs="Courier New"/>
@@ -3458,6 +3531,7 @@
         </w:tabs>
         <w:wordWrap w:val="0"/>
         <w:spacing w:after="0" w:line="240" w:lineRule="auto"/>
+        <w:jc w:val="center"/>
         <w:textAlignment w:val="baseline"/>
         <w:rPr>
           <w:rFonts w:ascii="Courier New" w:eastAsia="Times New Roman" w:hAnsi="Courier New" w:cs="Courier New"/>
@@ -3500,6 +3574,7 @@
         </w:tabs>
         <w:wordWrap w:val="0"/>
         <w:spacing w:after="0" w:line="240" w:lineRule="auto"/>
+        <w:jc w:val="center"/>
         <w:textAlignment w:val="baseline"/>
         <w:rPr>
           <w:rFonts w:ascii="Courier New" w:eastAsia="Times New Roman" w:hAnsi="Courier New" w:cs="Courier New"/>
@@ -3541,6 +3616,7 @@
         </w:tabs>
         <w:wordWrap w:val="0"/>
         <w:spacing w:after="0" w:line="240" w:lineRule="auto"/>
+        <w:jc w:val="center"/>
         <w:textAlignment w:val="baseline"/>
         <w:rPr>
           <w:rFonts w:ascii="Courier New" w:eastAsia="Times New Roman" w:hAnsi="Courier New" w:cs="Courier New"/>
@@ -3582,6 +3658,7 @@
         </w:tabs>
         <w:wordWrap w:val="0"/>
         <w:spacing w:after="0" w:line="240" w:lineRule="auto"/>
+        <w:jc w:val="center"/>
         <w:textAlignment w:val="baseline"/>
         <w:rPr>
           <w:rFonts w:ascii="Courier New" w:eastAsia="Times New Roman" w:hAnsi="Courier New" w:cs="Courier New"/>
@@ -3623,6 +3700,7 @@
         </w:tabs>
         <w:wordWrap w:val="0"/>
         <w:spacing w:after="0" w:line="240" w:lineRule="auto"/>
+        <w:jc w:val="center"/>
         <w:textAlignment w:val="baseline"/>
         <w:rPr>
           <w:rFonts w:ascii="Courier New" w:eastAsia="Times New Roman" w:hAnsi="Courier New" w:cs="Courier New"/>
@@ -3664,6 +3742,7 @@
         </w:tabs>
         <w:wordWrap w:val="0"/>
         <w:spacing w:after="0" w:line="240" w:lineRule="auto"/>
+        <w:jc w:val="center"/>
         <w:textAlignment w:val="baseline"/>
         <w:rPr>
           <w:rFonts w:ascii="Courier New" w:eastAsia="Times New Roman" w:hAnsi="Courier New" w:cs="Courier New"/>
@@ -3725,6 +3804,7 @@
         </w:tabs>
         <w:wordWrap w:val="0"/>
         <w:spacing w:after="0" w:line="240" w:lineRule="auto"/>
+        <w:jc w:val="center"/>
         <w:textAlignment w:val="baseline"/>
         <w:rPr>
           <w:rFonts w:ascii="Courier New" w:eastAsia="Times New Roman" w:hAnsi="Courier New" w:cs="Courier New"/>
@@ -3766,6 +3846,7 @@
         </w:tabs>
         <w:wordWrap w:val="0"/>
         <w:spacing w:after="0" w:line="240" w:lineRule="auto"/>
+        <w:jc w:val="center"/>
         <w:textAlignment w:val="baseline"/>
         <w:rPr>
           <w:rFonts w:ascii="Courier New" w:eastAsia="Times New Roman" w:hAnsi="Courier New" w:cs="Courier New"/>
@@ -3807,6 +3888,7 @@
         </w:tabs>
         <w:wordWrap w:val="0"/>
         <w:spacing w:after="0" w:line="240" w:lineRule="auto"/>
+        <w:jc w:val="center"/>
         <w:textAlignment w:val="baseline"/>
         <w:rPr>
           <w:rFonts w:ascii="Courier New" w:eastAsia="Times New Roman" w:hAnsi="Courier New" w:cs="Courier New"/>
@@ -3848,6 +3930,7 @@
         </w:tabs>
         <w:wordWrap w:val="0"/>
         <w:spacing w:after="0" w:line="240" w:lineRule="auto"/>
+        <w:jc w:val="center"/>
         <w:textAlignment w:val="baseline"/>
         <w:rPr>
           <w:rFonts w:ascii="Courier New" w:eastAsia="Times New Roman" w:hAnsi="Courier New" w:cs="Courier New"/>
@@ -3889,6 +3972,7 @@
         </w:tabs>
         <w:wordWrap w:val="0"/>
         <w:spacing w:after="0" w:line="240" w:lineRule="auto"/>
+        <w:jc w:val="center"/>
         <w:textAlignment w:val="baseline"/>
         <w:rPr>
           <w:rFonts w:ascii="Courier New" w:eastAsia="Times New Roman" w:hAnsi="Courier New" w:cs="Courier New"/>
@@ -3930,6 +4014,7 @@
         </w:tabs>
         <w:wordWrap w:val="0"/>
         <w:spacing w:after="0" w:line="240" w:lineRule="auto"/>
+        <w:jc w:val="center"/>
         <w:textAlignment w:val="baseline"/>
         <w:rPr>
           <w:rFonts w:ascii="Courier New" w:eastAsia="Times New Roman" w:hAnsi="Courier New" w:cs="Courier New"/>
@@ -3971,6 +4056,7 @@
         </w:tabs>
         <w:wordWrap w:val="0"/>
         <w:spacing w:after="0" w:line="240" w:lineRule="auto"/>
+        <w:jc w:val="center"/>
         <w:textAlignment w:val="baseline"/>
         <w:rPr>
           <w:rFonts w:ascii="Courier New" w:eastAsia="Times New Roman" w:hAnsi="Courier New" w:cs="Courier New"/>
@@ -4012,6 +4098,7 @@
         </w:tabs>
         <w:wordWrap w:val="0"/>
         <w:spacing w:after="0" w:line="240" w:lineRule="auto"/>
+        <w:jc w:val="center"/>
         <w:textAlignment w:val="baseline"/>
         <w:rPr>
           <w:rFonts w:ascii="Courier New" w:eastAsia="Times New Roman" w:hAnsi="Courier New" w:cs="Courier New"/>
@@ -4053,6 +4140,7 @@
         </w:tabs>
         <w:wordWrap w:val="0"/>
         <w:spacing w:after="0" w:line="240" w:lineRule="auto"/>
+        <w:jc w:val="center"/>
         <w:textAlignment w:val="baseline"/>
         <w:rPr>
           <w:rFonts w:ascii="Courier New" w:eastAsia="Times New Roman" w:hAnsi="Courier New" w:cs="Courier New"/>
@@ -4094,6 +4182,7 @@
         </w:tabs>
         <w:wordWrap w:val="0"/>
         <w:spacing w:after="0" w:line="240" w:lineRule="auto"/>
+        <w:jc w:val="center"/>
         <w:textAlignment w:val="baseline"/>
         <w:rPr>
           <w:rFonts w:ascii="Courier New" w:eastAsia="Times New Roman" w:hAnsi="Courier New" w:cs="Courier New"/>
@@ -4135,6 +4224,7 @@
         </w:tabs>
         <w:wordWrap w:val="0"/>
         <w:spacing w:after="0" w:line="240" w:lineRule="auto"/>
+        <w:jc w:val="center"/>
         <w:textAlignment w:val="baseline"/>
         <w:rPr>
           <w:rFonts w:ascii="Courier New" w:eastAsia="Times New Roman" w:hAnsi="Courier New" w:cs="Courier New"/>
@@ -4176,6 +4266,7 @@
         </w:tabs>
         <w:wordWrap w:val="0"/>
         <w:spacing w:after="0" w:line="240" w:lineRule="auto"/>
+        <w:jc w:val="center"/>
         <w:textAlignment w:val="baseline"/>
         <w:rPr>
           <w:rFonts w:ascii="Courier New" w:eastAsia="Times New Roman" w:hAnsi="Courier New" w:cs="Courier New"/>
@@ -4217,6 +4308,7 @@
         </w:tabs>
         <w:wordWrap w:val="0"/>
         <w:spacing w:after="0" w:line="240" w:lineRule="auto"/>
+        <w:jc w:val="center"/>
         <w:textAlignment w:val="baseline"/>
         <w:rPr>
           <w:rFonts w:ascii="Courier New" w:eastAsia="Times New Roman" w:hAnsi="Courier New" w:cs="Courier New"/>
@@ -4233,6 +4325,866 @@
           <w:szCs w:val="28"/>
         </w:rPr>
         <w:t>HARRASSMENT 2                        8400.0</w:t>
+      </w:r>
+    </w:p>
+    <w:p/>
+    <w:p>
+      <w:pPr>
+        <w:jc w:val="center"/>
+        <w:rPr>
+          <w:rFonts w:ascii="Arial" w:hAnsi="Arial" w:cs="Arial"/>
+          <w:sz w:val="28"/>
+          <w:szCs w:val="28"/>
+        </w:rPr>
+      </w:pPr>
+      <w:r>
+        <w:rPr>
+          <w:rFonts w:ascii="Arial" w:hAnsi="Arial" w:cs="Arial"/>
+          <w:sz w:val="28"/>
+          <w:szCs w:val="28"/>
+        </w:rPr>
+        <w:t>Top 20 NYC Crimes for year 2017:</w:t>
+      </w:r>
+    </w:p>
+    <w:p>
+      <w:pPr>
+        <w:shd w:val="clear" w:color="auto" w:fill="FFFFFF"/>
+        <w:tabs>
+          <w:tab w:val="left" w:pos="916"/>
+          <w:tab w:val="left" w:pos="1832"/>
+          <w:tab w:val="left" w:pos="2748"/>
+          <w:tab w:val="left" w:pos="3664"/>
+          <w:tab w:val="left" w:pos="4580"/>
+          <w:tab w:val="left" w:pos="5496"/>
+          <w:tab w:val="left" w:pos="6412"/>
+          <w:tab w:val="left" w:pos="7328"/>
+          <w:tab w:val="left" w:pos="8244"/>
+          <w:tab w:val="left" w:pos="9160"/>
+          <w:tab w:val="left" w:pos="10076"/>
+          <w:tab w:val="left" w:pos="10992"/>
+          <w:tab w:val="left" w:pos="11908"/>
+          <w:tab w:val="left" w:pos="12824"/>
+          <w:tab w:val="left" w:pos="13740"/>
+          <w:tab w:val="left" w:pos="14656"/>
+        </w:tabs>
+        <w:wordWrap w:val="0"/>
+        <w:spacing w:after="0" w:line="240" w:lineRule="auto"/>
+        <w:jc w:val="center"/>
+        <w:textAlignment w:val="baseline"/>
+        <w:rPr>
+          <w:rFonts w:ascii="Courier New" w:eastAsia="Times New Roman" w:hAnsi="Courier New" w:cs="Courier New"/>
+          <w:color w:val="000000"/>
+          <w:sz w:val="28"/>
+          <w:szCs w:val="28"/>
+        </w:rPr>
+      </w:pPr>
+      <w:r>
+        <w:rPr>
+          <w:rFonts w:ascii="Courier New" w:eastAsia="Times New Roman" w:hAnsi="Courier New" w:cs="Courier New"/>
+          <w:color w:val="000000"/>
+          <w:sz w:val="28"/>
+          <w:szCs w:val="28"/>
+        </w:rPr>
+        <w:t>PETIT LARCENY                     82018</w:t>
+      </w:r>
+    </w:p>
+    <w:p>
+      <w:pPr>
+        <w:shd w:val="clear" w:color="auto" w:fill="FFFFFF"/>
+        <w:tabs>
+          <w:tab w:val="left" w:pos="916"/>
+          <w:tab w:val="left" w:pos="1832"/>
+          <w:tab w:val="left" w:pos="2748"/>
+          <w:tab w:val="left" w:pos="3664"/>
+          <w:tab w:val="left" w:pos="4580"/>
+          <w:tab w:val="left" w:pos="5496"/>
+          <w:tab w:val="left" w:pos="6412"/>
+          <w:tab w:val="left" w:pos="7328"/>
+          <w:tab w:val="left" w:pos="8244"/>
+          <w:tab w:val="left" w:pos="9160"/>
+          <w:tab w:val="left" w:pos="10076"/>
+          <w:tab w:val="left" w:pos="10992"/>
+          <w:tab w:val="left" w:pos="11908"/>
+          <w:tab w:val="left" w:pos="12824"/>
+          <w:tab w:val="left" w:pos="13740"/>
+          <w:tab w:val="left" w:pos="14656"/>
+        </w:tabs>
+        <w:wordWrap w:val="0"/>
+        <w:spacing w:after="0" w:line="240" w:lineRule="auto"/>
+        <w:jc w:val="center"/>
+        <w:textAlignment w:val="baseline"/>
+        <w:rPr>
+          <w:rFonts w:ascii="Courier New" w:eastAsia="Times New Roman" w:hAnsi="Courier New" w:cs="Courier New"/>
+          <w:color w:val="000000"/>
+          <w:sz w:val="28"/>
+          <w:szCs w:val="28"/>
+        </w:rPr>
+      </w:pPr>
+      <w:r>
+        <w:rPr>
+          <w:rFonts w:ascii="Courier New" w:eastAsia="Times New Roman" w:hAnsi="Courier New" w:cs="Courier New"/>
+          <w:color w:val="000000"/>
+          <w:sz w:val="28"/>
+          <w:szCs w:val="28"/>
+        </w:rPr>
+        <w:t>HARRASSMENT 2                     65421</w:t>
+      </w:r>
+    </w:p>
+    <w:p>
+      <w:pPr>
+        <w:shd w:val="clear" w:color="auto" w:fill="FFFFFF"/>
+        <w:tabs>
+          <w:tab w:val="left" w:pos="916"/>
+          <w:tab w:val="left" w:pos="1832"/>
+          <w:tab w:val="left" w:pos="2748"/>
+          <w:tab w:val="left" w:pos="3664"/>
+          <w:tab w:val="left" w:pos="4580"/>
+          <w:tab w:val="left" w:pos="5496"/>
+          <w:tab w:val="left" w:pos="6412"/>
+          <w:tab w:val="left" w:pos="7328"/>
+          <w:tab w:val="left" w:pos="8244"/>
+          <w:tab w:val="left" w:pos="9160"/>
+          <w:tab w:val="left" w:pos="10076"/>
+          <w:tab w:val="left" w:pos="10992"/>
+          <w:tab w:val="left" w:pos="11908"/>
+          <w:tab w:val="left" w:pos="12824"/>
+          <w:tab w:val="left" w:pos="13740"/>
+          <w:tab w:val="left" w:pos="14656"/>
+        </w:tabs>
+        <w:wordWrap w:val="0"/>
+        <w:spacing w:after="0" w:line="240" w:lineRule="auto"/>
+        <w:jc w:val="center"/>
+        <w:textAlignment w:val="baseline"/>
+        <w:rPr>
+          <w:rFonts w:ascii="Courier New" w:eastAsia="Times New Roman" w:hAnsi="Courier New" w:cs="Courier New"/>
+          <w:color w:val="000000"/>
+          <w:sz w:val="28"/>
+          <w:szCs w:val="28"/>
+        </w:rPr>
+      </w:pPr>
+      <w:r>
+        <w:rPr>
+          <w:rFonts w:ascii="Courier New" w:eastAsia="Times New Roman" w:hAnsi="Courier New" w:cs="Courier New"/>
+          <w:color w:val="000000"/>
+          <w:sz w:val="28"/>
+          <w:szCs w:val="28"/>
+        </w:rPr>
+        <w:t>ASSAULT 3 &amp; RELATED OFFENSES      51277</w:t>
+      </w:r>
+    </w:p>
+    <w:p>
+      <w:pPr>
+        <w:shd w:val="clear" w:color="auto" w:fill="FFFFFF"/>
+        <w:tabs>
+          <w:tab w:val="left" w:pos="916"/>
+          <w:tab w:val="left" w:pos="1832"/>
+          <w:tab w:val="left" w:pos="2748"/>
+          <w:tab w:val="left" w:pos="3664"/>
+          <w:tab w:val="left" w:pos="4580"/>
+          <w:tab w:val="left" w:pos="5496"/>
+          <w:tab w:val="left" w:pos="6412"/>
+          <w:tab w:val="left" w:pos="7328"/>
+          <w:tab w:val="left" w:pos="8244"/>
+          <w:tab w:val="left" w:pos="9160"/>
+          <w:tab w:val="left" w:pos="10076"/>
+          <w:tab w:val="left" w:pos="10992"/>
+          <w:tab w:val="left" w:pos="11908"/>
+          <w:tab w:val="left" w:pos="12824"/>
+          <w:tab w:val="left" w:pos="13740"/>
+          <w:tab w:val="left" w:pos="14656"/>
+        </w:tabs>
+        <w:wordWrap w:val="0"/>
+        <w:spacing w:after="0" w:line="240" w:lineRule="auto"/>
+        <w:jc w:val="center"/>
+        <w:textAlignment w:val="baseline"/>
+        <w:rPr>
+          <w:rFonts w:ascii="Courier New" w:eastAsia="Times New Roman" w:hAnsi="Courier New" w:cs="Courier New"/>
+          <w:color w:val="000000"/>
+          <w:sz w:val="28"/>
+          <w:szCs w:val="28"/>
+        </w:rPr>
+      </w:pPr>
+      <w:r>
+        <w:rPr>
+          <w:rFonts w:ascii="Courier New" w:eastAsia="Times New Roman" w:hAnsi="Courier New" w:cs="Courier New"/>
+          <w:color w:val="000000"/>
+          <w:sz w:val="28"/>
+          <w:szCs w:val="28"/>
+        </w:rPr>
+        <w:t>CRIMINAL MISCHIEF &amp; RELATED OF    48514</w:t>
+      </w:r>
+    </w:p>
+    <w:p>
+      <w:pPr>
+        <w:shd w:val="clear" w:color="auto" w:fill="FFFFFF"/>
+        <w:tabs>
+          <w:tab w:val="left" w:pos="916"/>
+          <w:tab w:val="left" w:pos="1832"/>
+          <w:tab w:val="left" w:pos="2748"/>
+          <w:tab w:val="left" w:pos="3664"/>
+          <w:tab w:val="left" w:pos="4580"/>
+          <w:tab w:val="left" w:pos="5496"/>
+          <w:tab w:val="left" w:pos="6412"/>
+          <w:tab w:val="left" w:pos="7328"/>
+          <w:tab w:val="left" w:pos="8244"/>
+          <w:tab w:val="left" w:pos="9160"/>
+          <w:tab w:val="left" w:pos="10076"/>
+          <w:tab w:val="left" w:pos="10992"/>
+          <w:tab w:val="left" w:pos="11908"/>
+          <w:tab w:val="left" w:pos="12824"/>
+          <w:tab w:val="left" w:pos="13740"/>
+          <w:tab w:val="left" w:pos="14656"/>
+        </w:tabs>
+        <w:wordWrap w:val="0"/>
+        <w:spacing w:after="0" w:line="240" w:lineRule="auto"/>
+        <w:jc w:val="center"/>
+        <w:textAlignment w:val="baseline"/>
+        <w:rPr>
+          <w:rFonts w:ascii="Courier New" w:eastAsia="Times New Roman" w:hAnsi="Courier New" w:cs="Courier New"/>
+          <w:color w:val="000000"/>
+          <w:sz w:val="28"/>
+          <w:szCs w:val="28"/>
+        </w:rPr>
+      </w:pPr>
+      <w:r>
+        <w:rPr>
+          <w:rFonts w:ascii="Courier New" w:eastAsia="Times New Roman" w:hAnsi="Courier New" w:cs="Courier New"/>
+          <w:color w:val="000000"/>
+          <w:sz w:val="28"/>
+          <w:szCs w:val="28"/>
+        </w:rPr>
+        <w:t>GRAND LARCENY                     40683</w:t>
+      </w:r>
+    </w:p>
+    <w:p>
+      <w:pPr>
+        <w:shd w:val="clear" w:color="auto" w:fill="FFFFFF"/>
+        <w:tabs>
+          <w:tab w:val="left" w:pos="916"/>
+          <w:tab w:val="left" w:pos="1832"/>
+          <w:tab w:val="left" w:pos="2748"/>
+          <w:tab w:val="left" w:pos="3664"/>
+          <w:tab w:val="left" w:pos="4580"/>
+          <w:tab w:val="left" w:pos="5496"/>
+          <w:tab w:val="left" w:pos="6412"/>
+          <w:tab w:val="left" w:pos="7328"/>
+          <w:tab w:val="left" w:pos="8244"/>
+          <w:tab w:val="left" w:pos="9160"/>
+          <w:tab w:val="left" w:pos="10076"/>
+          <w:tab w:val="left" w:pos="10992"/>
+          <w:tab w:val="left" w:pos="11908"/>
+          <w:tab w:val="left" w:pos="12824"/>
+          <w:tab w:val="left" w:pos="13740"/>
+          <w:tab w:val="left" w:pos="14656"/>
+        </w:tabs>
+        <w:wordWrap w:val="0"/>
+        <w:spacing w:after="0" w:line="240" w:lineRule="auto"/>
+        <w:jc w:val="center"/>
+        <w:textAlignment w:val="baseline"/>
+        <w:rPr>
+          <w:rFonts w:ascii="Courier New" w:eastAsia="Times New Roman" w:hAnsi="Courier New" w:cs="Courier New"/>
+          <w:color w:val="000000"/>
+          <w:sz w:val="28"/>
+          <w:szCs w:val="28"/>
+        </w:rPr>
+      </w:pPr>
+      <w:r>
+        <w:rPr>
+          <w:rFonts w:ascii="Courier New" w:eastAsia="Times New Roman" w:hAnsi="Courier New" w:cs="Courier New"/>
+          <w:color w:val="000000"/>
+          <w:sz w:val="28"/>
+          <w:szCs w:val="28"/>
+        </w:rPr>
+        <w:t>DANGEROUS DRUGS                   21807</w:t>
+      </w:r>
+    </w:p>
+    <w:p>
+      <w:pPr>
+        <w:shd w:val="clear" w:color="auto" w:fill="FFFFFF"/>
+        <w:tabs>
+          <w:tab w:val="left" w:pos="916"/>
+          <w:tab w:val="left" w:pos="1832"/>
+          <w:tab w:val="left" w:pos="2748"/>
+          <w:tab w:val="left" w:pos="3664"/>
+          <w:tab w:val="left" w:pos="4580"/>
+          <w:tab w:val="left" w:pos="5496"/>
+          <w:tab w:val="left" w:pos="6412"/>
+          <w:tab w:val="left" w:pos="7328"/>
+          <w:tab w:val="left" w:pos="8244"/>
+          <w:tab w:val="left" w:pos="9160"/>
+          <w:tab w:val="left" w:pos="10076"/>
+          <w:tab w:val="left" w:pos="10992"/>
+          <w:tab w:val="left" w:pos="11908"/>
+          <w:tab w:val="left" w:pos="12824"/>
+          <w:tab w:val="left" w:pos="13740"/>
+          <w:tab w:val="left" w:pos="14656"/>
+        </w:tabs>
+        <w:wordWrap w:val="0"/>
+        <w:spacing w:after="0" w:line="240" w:lineRule="auto"/>
+        <w:jc w:val="center"/>
+        <w:textAlignment w:val="baseline"/>
+        <w:rPr>
+          <w:rFonts w:ascii="Courier New" w:eastAsia="Times New Roman" w:hAnsi="Courier New" w:cs="Courier New"/>
+          <w:color w:val="000000"/>
+          <w:sz w:val="28"/>
+          <w:szCs w:val="28"/>
+        </w:rPr>
+      </w:pPr>
+      <w:r>
+        <w:rPr>
+          <w:rFonts w:ascii="Courier New" w:eastAsia="Times New Roman" w:hAnsi="Courier New" w:cs="Courier New"/>
+          <w:color w:val="000000"/>
+          <w:sz w:val="28"/>
+          <w:szCs w:val="28"/>
+        </w:rPr>
+        <w:t>OFF. AGNST PUB ORD SENSBLTY &amp;     21095</w:t>
+      </w:r>
+    </w:p>
+    <w:p>
+      <w:pPr>
+        <w:shd w:val="clear" w:color="auto" w:fill="FFFFFF"/>
+        <w:tabs>
+          <w:tab w:val="left" w:pos="916"/>
+          <w:tab w:val="left" w:pos="1832"/>
+          <w:tab w:val="left" w:pos="2748"/>
+          <w:tab w:val="left" w:pos="3664"/>
+          <w:tab w:val="left" w:pos="4580"/>
+          <w:tab w:val="left" w:pos="5496"/>
+          <w:tab w:val="left" w:pos="6412"/>
+          <w:tab w:val="left" w:pos="7328"/>
+          <w:tab w:val="left" w:pos="8244"/>
+          <w:tab w:val="left" w:pos="9160"/>
+          <w:tab w:val="left" w:pos="10076"/>
+          <w:tab w:val="left" w:pos="10992"/>
+          <w:tab w:val="left" w:pos="11908"/>
+          <w:tab w:val="left" w:pos="12824"/>
+          <w:tab w:val="left" w:pos="13740"/>
+          <w:tab w:val="left" w:pos="14656"/>
+        </w:tabs>
+        <w:wordWrap w:val="0"/>
+        <w:spacing w:after="0" w:line="240" w:lineRule="auto"/>
+        <w:jc w:val="center"/>
+        <w:textAlignment w:val="baseline"/>
+        <w:rPr>
+          <w:rFonts w:ascii="Courier New" w:eastAsia="Times New Roman" w:hAnsi="Courier New" w:cs="Courier New"/>
+          <w:color w:val="000000"/>
+          <w:sz w:val="28"/>
+          <w:szCs w:val="28"/>
+        </w:rPr>
+      </w:pPr>
+      <w:r>
+        <w:rPr>
+          <w:rFonts w:ascii="Courier New" w:eastAsia="Times New Roman" w:hAnsi="Courier New" w:cs="Courier New"/>
+          <w:color w:val="000000"/>
+          <w:sz w:val="28"/>
+          <w:szCs w:val="28"/>
+        </w:rPr>
+        <w:t>FELONY ASSAULT                    19875</w:t>
+      </w:r>
+    </w:p>
+    <w:p>
+      <w:pPr>
+        <w:shd w:val="clear" w:color="auto" w:fill="FFFFFF"/>
+        <w:tabs>
+          <w:tab w:val="left" w:pos="916"/>
+          <w:tab w:val="left" w:pos="1832"/>
+          <w:tab w:val="left" w:pos="2748"/>
+          <w:tab w:val="left" w:pos="3664"/>
+          <w:tab w:val="left" w:pos="4580"/>
+          <w:tab w:val="left" w:pos="5496"/>
+          <w:tab w:val="left" w:pos="6412"/>
+          <w:tab w:val="left" w:pos="7328"/>
+          <w:tab w:val="left" w:pos="8244"/>
+          <w:tab w:val="left" w:pos="9160"/>
+          <w:tab w:val="left" w:pos="10076"/>
+          <w:tab w:val="left" w:pos="10992"/>
+          <w:tab w:val="left" w:pos="11908"/>
+          <w:tab w:val="left" w:pos="12824"/>
+          <w:tab w:val="left" w:pos="13740"/>
+          <w:tab w:val="left" w:pos="14656"/>
+        </w:tabs>
+        <w:wordWrap w:val="0"/>
+        <w:spacing w:after="0" w:line="240" w:lineRule="auto"/>
+        <w:jc w:val="center"/>
+        <w:textAlignment w:val="baseline"/>
+        <w:rPr>
+          <w:rFonts w:ascii="Courier New" w:eastAsia="Times New Roman" w:hAnsi="Courier New" w:cs="Courier New"/>
+          <w:color w:val="000000"/>
+          <w:sz w:val="28"/>
+          <w:szCs w:val="28"/>
+        </w:rPr>
+      </w:pPr>
+      <w:r>
+        <w:rPr>
+          <w:rFonts w:ascii="Courier New" w:eastAsia="Times New Roman" w:hAnsi="Courier New" w:cs="Courier New"/>
+          <w:color w:val="000000"/>
+          <w:sz w:val="28"/>
+          <w:szCs w:val="28"/>
+        </w:rPr>
+        <w:t>ROBBERY                           13918</w:t>
+      </w:r>
+    </w:p>
+    <w:p>
+      <w:pPr>
+        <w:shd w:val="clear" w:color="auto" w:fill="FFFFFF"/>
+        <w:tabs>
+          <w:tab w:val="left" w:pos="916"/>
+          <w:tab w:val="left" w:pos="1832"/>
+          <w:tab w:val="left" w:pos="2748"/>
+          <w:tab w:val="left" w:pos="3664"/>
+          <w:tab w:val="left" w:pos="4580"/>
+          <w:tab w:val="left" w:pos="5496"/>
+          <w:tab w:val="left" w:pos="6412"/>
+          <w:tab w:val="left" w:pos="7328"/>
+          <w:tab w:val="left" w:pos="8244"/>
+          <w:tab w:val="left" w:pos="9160"/>
+          <w:tab w:val="left" w:pos="10076"/>
+          <w:tab w:val="left" w:pos="10992"/>
+          <w:tab w:val="left" w:pos="11908"/>
+          <w:tab w:val="left" w:pos="12824"/>
+          <w:tab w:val="left" w:pos="13740"/>
+          <w:tab w:val="left" w:pos="14656"/>
+        </w:tabs>
+        <w:wordWrap w:val="0"/>
+        <w:spacing w:after="0" w:line="240" w:lineRule="auto"/>
+        <w:jc w:val="center"/>
+        <w:textAlignment w:val="baseline"/>
+        <w:rPr>
+          <w:rFonts w:ascii="Courier New" w:eastAsia="Times New Roman" w:hAnsi="Courier New" w:cs="Courier New"/>
+          <w:color w:val="000000"/>
+          <w:sz w:val="28"/>
+          <w:szCs w:val="28"/>
+        </w:rPr>
+      </w:pPr>
+      <w:r>
+        <w:rPr>
+          <w:rFonts w:ascii="Courier New" w:eastAsia="Times New Roman" w:hAnsi="Courier New" w:cs="Courier New"/>
+          <w:color w:val="000000"/>
+          <w:sz w:val="28"/>
+          <w:szCs w:val="28"/>
+        </w:rPr>
+        <w:t>MISCELLANEOUS PENAL LAW           13072</w:t>
+      </w:r>
+    </w:p>
+    <w:p>
+      <w:pPr>
+        <w:shd w:val="clear" w:color="auto" w:fill="FFFFFF"/>
+        <w:tabs>
+          <w:tab w:val="left" w:pos="916"/>
+          <w:tab w:val="left" w:pos="1832"/>
+          <w:tab w:val="left" w:pos="2748"/>
+          <w:tab w:val="left" w:pos="3664"/>
+          <w:tab w:val="left" w:pos="4580"/>
+          <w:tab w:val="left" w:pos="5496"/>
+          <w:tab w:val="left" w:pos="6412"/>
+          <w:tab w:val="left" w:pos="7328"/>
+          <w:tab w:val="left" w:pos="8244"/>
+          <w:tab w:val="left" w:pos="9160"/>
+          <w:tab w:val="left" w:pos="10076"/>
+          <w:tab w:val="left" w:pos="10992"/>
+          <w:tab w:val="left" w:pos="11908"/>
+          <w:tab w:val="left" w:pos="12824"/>
+          <w:tab w:val="left" w:pos="13740"/>
+          <w:tab w:val="left" w:pos="14656"/>
+        </w:tabs>
+        <w:wordWrap w:val="0"/>
+        <w:spacing w:after="0" w:line="240" w:lineRule="auto"/>
+        <w:jc w:val="center"/>
+        <w:textAlignment w:val="baseline"/>
+        <w:rPr>
+          <w:rFonts w:ascii="Courier New" w:eastAsia="Times New Roman" w:hAnsi="Courier New" w:cs="Courier New"/>
+          <w:color w:val="000000"/>
+          <w:sz w:val="28"/>
+          <w:szCs w:val="28"/>
+        </w:rPr>
+      </w:pPr>
+      <w:r>
+        <w:rPr>
+          <w:rFonts w:ascii="Courier New" w:eastAsia="Times New Roman" w:hAnsi="Courier New" w:cs="Courier New"/>
+          <w:color w:val="000000"/>
+          <w:sz w:val="28"/>
+          <w:szCs w:val="28"/>
+        </w:rPr>
+        <w:t>BURGLARY                          11896</w:t>
+      </w:r>
+    </w:p>
+    <w:p>
+      <w:pPr>
+        <w:shd w:val="clear" w:color="auto" w:fill="FFFFFF"/>
+        <w:tabs>
+          <w:tab w:val="left" w:pos="916"/>
+          <w:tab w:val="left" w:pos="1832"/>
+          <w:tab w:val="left" w:pos="2748"/>
+          <w:tab w:val="left" w:pos="3664"/>
+          <w:tab w:val="left" w:pos="4580"/>
+          <w:tab w:val="left" w:pos="5496"/>
+          <w:tab w:val="left" w:pos="6412"/>
+          <w:tab w:val="left" w:pos="7328"/>
+          <w:tab w:val="left" w:pos="8244"/>
+          <w:tab w:val="left" w:pos="9160"/>
+          <w:tab w:val="left" w:pos="10076"/>
+          <w:tab w:val="left" w:pos="10992"/>
+          <w:tab w:val="left" w:pos="11908"/>
+          <w:tab w:val="left" w:pos="12824"/>
+          <w:tab w:val="left" w:pos="13740"/>
+          <w:tab w:val="left" w:pos="14656"/>
+        </w:tabs>
+        <w:wordWrap w:val="0"/>
+        <w:spacing w:after="0" w:line="240" w:lineRule="auto"/>
+        <w:jc w:val="center"/>
+        <w:textAlignment w:val="baseline"/>
+        <w:rPr>
+          <w:rFonts w:ascii="Courier New" w:eastAsia="Times New Roman" w:hAnsi="Courier New" w:cs="Courier New"/>
+          <w:color w:val="000000"/>
+          <w:sz w:val="28"/>
+          <w:szCs w:val="28"/>
+        </w:rPr>
+      </w:pPr>
+      <w:r>
+        <w:rPr>
+          <w:rFonts w:ascii="Courier New" w:eastAsia="Times New Roman" w:hAnsi="Courier New" w:cs="Courier New"/>
+          <w:color w:val="000000"/>
+          <w:sz w:val="28"/>
+          <w:szCs w:val="28"/>
+        </w:rPr>
+        <w:t>DANGEROUS WEAPONS                  8665</w:t>
+      </w:r>
+    </w:p>
+    <w:p>
+      <w:pPr>
+        <w:shd w:val="clear" w:color="auto" w:fill="FFFFFF"/>
+        <w:tabs>
+          <w:tab w:val="left" w:pos="916"/>
+          <w:tab w:val="left" w:pos="1832"/>
+          <w:tab w:val="left" w:pos="2748"/>
+          <w:tab w:val="left" w:pos="3664"/>
+          <w:tab w:val="left" w:pos="4580"/>
+          <w:tab w:val="left" w:pos="5496"/>
+          <w:tab w:val="left" w:pos="6412"/>
+          <w:tab w:val="left" w:pos="7328"/>
+          <w:tab w:val="left" w:pos="8244"/>
+          <w:tab w:val="left" w:pos="9160"/>
+          <w:tab w:val="left" w:pos="10076"/>
+          <w:tab w:val="left" w:pos="10992"/>
+          <w:tab w:val="left" w:pos="11908"/>
+          <w:tab w:val="left" w:pos="12824"/>
+          <w:tab w:val="left" w:pos="13740"/>
+          <w:tab w:val="left" w:pos="14656"/>
+        </w:tabs>
+        <w:wordWrap w:val="0"/>
+        <w:spacing w:after="0" w:line="240" w:lineRule="auto"/>
+        <w:jc w:val="center"/>
+        <w:textAlignment w:val="baseline"/>
+        <w:rPr>
+          <w:rFonts w:ascii="Courier New" w:eastAsia="Times New Roman" w:hAnsi="Courier New" w:cs="Courier New"/>
+          <w:color w:val="000000"/>
+          <w:sz w:val="28"/>
+          <w:szCs w:val="28"/>
+        </w:rPr>
+      </w:pPr>
+      <w:r>
+        <w:rPr>
+          <w:rFonts w:ascii="Courier New" w:eastAsia="Times New Roman" w:hAnsi="Courier New" w:cs="Courier New"/>
+          <w:color w:val="000000"/>
+          <w:sz w:val="28"/>
+          <w:szCs w:val="28"/>
+        </w:rPr>
+        <w:t>OFFENSES AGAINST PUBLIC ADMINI     7937</w:t>
+      </w:r>
+    </w:p>
+    <w:p>
+      <w:pPr>
+        <w:shd w:val="clear" w:color="auto" w:fill="FFFFFF"/>
+        <w:tabs>
+          <w:tab w:val="left" w:pos="916"/>
+          <w:tab w:val="left" w:pos="1832"/>
+          <w:tab w:val="left" w:pos="2748"/>
+          <w:tab w:val="left" w:pos="3664"/>
+          <w:tab w:val="left" w:pos="4580"/>
+          <w:tab w:val="left" w:pos="5496"/>
+          <w:tab w:val="left" w:pos="6412"/>
+          <w:tab w:val="left" w:pos="7328"/>
+          <w:tab w:val="left" w:pos="8244"/>
+          <w:tab w:val="left" w:pos="9160"/>
+          <w:tab w:val="left" w:pos="10076"/>
+          <w:tab w:val="left" w:pos="10992"/>
+          <w:tab w:val="left" w:pos="11908"/>
+          <w:tab w:val="left" w:pos="12824"/>
+          <w:tab w:val="left" w:pos="13740"/>
+          <w:tab w:val="left" w:pos="14656"/>
+        </w:tabs>
+        <w:wordWrap w:val="0"/>
+        <w:spacing w:after="0" w:line="240" w:lineRule="auto"/>
+        <w:jc w:val="center"/>
+        <w:textAlignment w:val="baseline"/>
+        <w:rPr>
+          <w:rFonts w:ascii="Courier New" w:eastAsia="Times New Roman" w:hAnsi="Courier New" w:cs="Courier New"/>
+          <w:color w:val="000000"/>
+          <w:sz w:val="28"/>
+          <w:szCs w:val="28"/>
+        </w:rPr>
+      </w:pPr>
+      <w:r>
+        <w:rPr>
+          <w:rFonts w:ascii="Courier New" w:eastAsia="Times New Roman" w:hAnsi="Courier New" w:cs="Courier New"/>
+          <w:color w:val="000000"/>
+          <w:sz w:val="28"/>
+          <w:szCs w:val="28"/>
+        </w:rPr>
+        <w:t>VEHICLE AND TRAFFIC LAWS           6435</w:t>
+      </w:r>
+    </w:p>
+    <w:p>
+      <w:pPr>
+        <w:shd w:val="clear" w:color="auto" w:fill="FFFFFF"/>
+        <w:tabs>
+          <w:tab w:val="left" w:pos="916"/>
+          <w:tab w:val="left" w:pos="1832"/>
+          <w:tab w:val="left" w:pos="2748"/>
+          <w:tab w:val="left" w:pos="3664"/>
+          <w:tab w:val="left" w:pos="4580"/>
+          <w:tab w:val="left" w:pos="5496"/>
+          <w:tab w:val="left" w:pos="6412"/>
+          <w:tab w:val="left" w:pos="7328"/>
+          <w:tab w:val="left" w:pos="8244"/>
+          <w:tab w:val="left" w:pos="9160"/>
+          <w:tab w:val="left" w:pos="10076"/>
+          <w:tab w:val="left" w:pos="10992"/>
+          <w:tab w:val="left" w:pos="11908"/>
+          <w:tab w:val="left" w:pos="12824"/>
+          <w:tab w:val="left" w:pos="13740"/>
+          <w:tab w:val="left" w:pos="14656"/>
+        </w:tabs>
+        <w:wordWrap w:val="0"/>
+        <w:spacing w:after="0" w:line="240" w:lineRule="auto"/>
+        <w:jc w:val="center"/>
+        <w:textAlignment w:val="baseline"/>
+        <w:rPr>
+          <w:rFonts w:ascii="Courier New" w:eastAsia="Times New Roman" w:hAnsi="Courier New" w:cs="Courier New"/>
+          <w:color w:val="000000"/>
+          <w:sz w:val="28"/>
+          <w:szCs w:val="28"/>
+        </w:rPr>
+      </w:pPr>
+      <w:r>
+        <w:rPr>
+          <w:rFonts w:ascii="Courier New" w:eastAsia="Times New Roman" w:hAnsi="Courier New" w:cs="Courier New"/>
+          <w:color w:val="000000"/>
+          <w:sz w:val="28"/>
+          <w:szCs w:val="28"/>
+        </w:rPr>
+        <w:t>SEX CRIMES                         5884</w:t>
+      </w:r>
+    </w:p>
+    <w:p>
+      <w:pPr>
+        <w:shd w:val="clear" w:color="auto" w:fill="FFFFFF"/>
+        <w:tabs>
+          <w:tab w:val="left" w:pos="916"/>
+          <w:tab w:val="left" w:pos="1832"/>
+          <w:tab w:val="left" w:pos="2748"/>
+          <w:tab w:val="left" w:pos="3664"/>
+          <w:tab w:val="left" w:pos="4580"/>
+          <w:tab w:val="left" w:pos="5496"/>
+          <w:tab w:val="left" w:pos="6412"/>
+          <w:tab w:val="left" w:pos="7328"/>
+          <w:tab w:val="left" w:pos="8244"/>
+          <w:tab w:val="left" w:pos="9160"/>
+          <w:tab w:val="left" w:pos="10076"/>
+          <w:tab w:val="left" w:pos="10992"/>
+          <w:tab w:val="left" w:pos="11908"/>
+          <w:tab w:val="left" w:pos="12824"/>
+          <w:tab w:val="left" w:pos="13740"/>
+          <w:tab w:val="left" w:pos="14656"/>
+        </w:tabs>
+        <w:wordWrap w:val="0"/>
+        <w:spacing w:after="0" w:line="240" w:lineRule="auto"/>
+        <w:jc w:val="center"/>
+        <w:textAlignment w:val="baseline"/>
+        <w:rPr>
+          <w:rFonts w:ascii="Courier New" w:eastAsia="Times New Roman" w:hAnsi="Courier New" w:cs="Courier New"/>
+          <w:color w:val="000000"/>
+          <w:sz w:val="28"/>
+          <w:szCs w:val="28"/>
+        </w:rPr>
+      </w:pPr>
+      <w:r>
+        <w:rPr>
+          <w:rFonts w:ascii="Courier New" w:eastAsia="Times New Roman" w:hAnsi="Courier New" w:cs="Courier New"/>
+          <w:color w:val="000000"/>
+          <w:sz w:val="28"/>
+          <w:szCs w:val="28"/>
+        </w:rPr>
+        <w:t>INTOXICATED &amp; IMPAIRED DRIVING     5647</w:t>
+      </w:r>
+    </w:p>
+    <w:p>
+      <w:pPr>
+        <w:shd w:val="clear" w:color="auto" w:fill="FFFFFF"/>
+        <w:tabs>
+          <w:tab w:val="left" w:pos="916"/>
+          <w:tab w:val="left" w:pos="1832"/>
+          <w:tab w:val="left" w:pos="2748"/>
+          <w:tab w:val="left" w:pos="3664"/>
+          <w:tab w:val="left" w:pos="4580"/>
+          <w:tab w:val="left" w:pos="5496"/>
+          <w:tab w:val="left" w:pos="6412"/>
+          <w:tab w:val="left" w:pos="7328"/>
+          <w:tab w:val="left" w:pos="8244"/>
+          <w:tab w:val="left" w:pos="9160"/>
+          <w:tab w:val="left" w:pos="10076"/>
+          <w:tab w:val="left" w:pos="10992"/>
+          <w:tab w:val="left" w:pos="11908"/>
+          <w:tab w:val="left" w:pos="12824"/>
+          <w:tab w:val="left" w:pos="13740"/>
+          <w:tab w:val="left" w:pos="14656"/>
+        </w:tabs>
+        <w:wordWrap w:val="0"/>
+        <w:spacing w:after="0" w:line="240" w:lineRule="auto"/>
+        <w:jc w:val="center"/>
+        <w:textAlignment w:val="baseline"/>
+        <w:rPr>
+          <w:rFonts w:ascii="Courier New" w:eastAsia="Times New Roman" w:hAnsi="Courier New" w:cs="Courier New"/>
+          <w:color w:val="000000"/>
+          <w:sz w:val="28"/>
+          <w:szCs w:val="28"/>
+        </w:rPr>
+      </w:pPr>
+      <w:r>
+        <w:rPr>
+          <w:rFonts w:ascii="Courier New" w:eastAsia="Times New Roman" w:hAnsi="Courier New" w:cs="Courier New"/>
+          <w:color w:val="000000"/>
+          <w:sz w:val="28"/>
+          <w:szCs w:val="28"/>
+        </w:rPr>
+        <w:t>GRAND LARCENY OF MOTOR VEHICLE     5594</w:t>
+      </w:r>
+    </w:p>
+    <w:p>
+      <w:pPr>
+        <w:shd w:val="clear" w:color="auto" w:fill="FFFFFF"/>
+        <w:tabs>
+          <w:tab w:val="left" w:pos="916"/>
+          <w:tab w:val="left" w:pos="1832"/>
+          <w:tab w:val="left" w:pos="2748"/>
+          <w:tab w:val="left" w:pos="3664"/>
+          <w:tab w:val="left" w:pos="4580"/>
+          <w:tab w:val="left" w:pos="5496"/>
+          <w:tab w:val="left" w:pos="6412"/>
+          <w:tab w:val="left" w:pos="7328"/>
+          <w:tab w:val="left" w:pos="8244"/>
+          <w:tab w:val="left" w:pos="9160"/>
+          <w:tab w:val="left" w:pos="10076"/>
+          <w:tab w:val="left" w:pos="10992"/>
+          <w:tab w:val="left" w:pos="11908"/>
+          <w:tab w:val="left" w:pos="12824"/>
+          <w:tab w:val="left" w:pos="13740"/>
+          <w:tab w:val="left" w:pos="14656"/>
+        </w:tabs>
+        <w:wordWrap w:val="0"/>
+        <w:spacing w:after="0" w:line="240" w:lineRule="auto"/>
+        <w:jc w:val="center"/>
+        <w:textAlignment w:val="baseline"/>
+        <w:rPr>
+          <w:rFonts w:ascii="Courier New" w:eastAsia="Times New Roman" w:hAnsi="Courier New" w:cs="Courier New"/>
+          <w:color w:val="000000"/>
+          <w:sz w:val="28"/>
+          <w:szCs w:val="28"/>
+        </w:rPr>
+      </w:pPr>
+      <w:r>
+        <w:rPr>
+          <w:rFonts w:ascii="Courier New" w:eastAsia="Times New Roman" w:hAnsi="Courier New" w:cs="Courier New"/>
+          <w:color w:val="000000"/>
+          <w:sz w:val="28"/>
+          <w:szCs w:val="28"/>
+        </w:rPr>
+        <w:t>FORGERY                            5180</w:t>
+      </w:r>
+    </w:p>
+    <w:p>
+      <w:pPr>
+        <w:shd w:val="clear" w:color="auto" w:fill="FFFFFF"/>
+        <w:tabs>
+          <w:tab w:val="left" w:pos="916"/>
+          <w:tab w:val="left" w:pos="1832"/>
+          <w:tab w:val="left" w:pos="2748"/>
+          <w:tab w:val="left" w:pos="3664"/>
+          <w:tab w:val="left" w:pos="4580"/>
+          <w:tab w:val="left" w:pos="5496"/>
+          <w:tab w:val="left" w:pos="6412"/>
+          <w:tab w:val="left" w:pos="7328"/>
+          <w:tab w:val="left" w:pos="8244"/>
+          <w:tab w:val="left" w:pos="9160"/>
+          <w:tab w:val="left" w:pos="10076"/>
+          <w:tab w:val="left" w:pos="10992"/>
+          <w:tab w:val="left" w:pos="11908"/>
+          <w:tab w:val="left" w:pos="12824"/>
+          <w:tab w:val="left" w:pos="13740"/>
+          <w:tab w:val="left" w:pos="14656"/>
+        </w:tabs>
+        <w:wordWrap w:val="0"/>
+        <w:spacing w:after="0" w:line="240" w:lineRule="auto"/>
+        <w:jc w:val="center"/>
+        <w:textAlignment w:val="baseline"/>
+        <w:rPr>
+          <w:rFonts w:ascii="Courier New" w:eastAsia="Times New Roman" w:hAnsi="Courier New" w:cs="Courier New"/>
+          <w:color w:val="000000"/>
+          <w:sz w:val="28"/>
+          <w:szCs w:val="28"/>
+        </w:rPr>
+      </w:pPr>
+      <w:r>
+        <w:rPr>
+          <w:rFonts w:ascii="Courier New" w:eastAsia="Times New Roman" w:hAnsi="Courier New" w:cs="Courier New"/>
+          <w:color w:val="000000"/>
+          <w:sz w:val="28"/>
+          <w:szCs w:val="28"/>
+        </w:rPr>
+        <w:lastRenderedPageBreak/>
+        <w:t>THEFT-FRAUD                        3807</w:t>
+      </w:r>
+    </w:p>
+    <w:p>
+      <w:pPr>
+        <w:shd w:val="clear" w:color="auto" w:fill="FFFFFF"/>
+        <w:tabs>
+          <w:tab w:val="left" w:pos="916"/>
+          <w:tab w:val="left" w:pos="1832"/>
+          <w:tab w:val="left" w:pos="2748"/>
+          <w:tab w:val="left" w:pos="3664"/>
+          <w:tab w:val="left" w:pos="4580"/>
+          <w:tab w:val="left" w:pos="5496"/>
+          <w:tab w:val="left" w:pos="6412"/>
+          <w:tab w:val="left" w:pos="7328"/>
+          <w:tab w:val="left" w:pos="8244"/>
+          <w:tab w:val="left" w:pos="9160"/>
+          <w:tab w:val="left" w:pos="10076"/>
+          <w:tab w:val="left" w:pos="10992"/>
+          <w:tab w:val="left" w:pos="11908"/>
+          <w:tab w:val="left" w:pos="12824"/>
+          <w:tab w:val="left" w:pos="13740"/>
+          <w:tab w:val="left" w:pos="14656"/>
+        </w:tabs>
+        <w:wordWrap w:val="0"/>
+        <w:spacing w:after="0" w:line="240" w:lineRule="auto"/>
+        <w:jc w:val="center"/>
+        <w:textAlignment w:val="baseline"/>
+        <w:rPr>
+          <w:rFonts w:ascii="Courier New" w:eastAsia="Times New Roman" w:hAnsi="Courier New" w:cs="Courier New"/>
+          <w:color w:val="000000"/>
+          <w:sz w:val="28"/>
+          <w:szCs w:val="28"/>
+        </w:rPr>
+      </w:pPr>
+      <w:r>
+        <w:rPr>
+          <w:rFonts w:ascii="Courier New" w:eastAsia="Times New Roman" w:hAnsi="Courier New" w:cs="Courier New"/>
+          <w:color w:val="000000"/>
+          <w:sz w:val="28"/>
+          <w:szCs w:val="28"/>
+        </w:rPr>
+        <w:t>CRIMINAL TRESPASS                  3599</w:t>
       </w:r>
     </w:p>
     <w:p/>
@@ -4938,6 +5890,54 @@
       <w:contextualSpacing/>
     </w:pPr>
   </w:style>
+  <w:style w:type="paragraph" w:styleId="HTMLPreformatted">
+    <w:name w:val="HTML Preformatted"/>
+    <w:basedOn w:val="Normal"/>
+    <w:link w:val="HTMLPreformattedChar"/>
+    <w:uiPriority w:val="99"/>
+    <w:semiHidden/>
+    <w:unhideWhenUsed/>
+    <w:rsid w:val="00761E89"/>
+    <w:pPr>
+      <w:tabs>
+        <w:tab w:val="left" w:pos="916"/>
+        <w:tab w:val="left" w:pos="1832"/>
+        <w:tab w:val="left" w:pos="2748"/>
+        <w:tab w:val="left" w:pos="3664"/>
+        <w:tab w:val="left" w:pos="4580"/>
+        <w:tab w:val="left" w:pos="5496"/>
+        <w:tab w:val="left" w:pos="6412"/>
+        <w:tab w:val="left" w:pos="7328"/>
+        <w:tab w:val="left" w:pos="8244"/>
+        <w:tab w:val="left" w:pos="9160"/>
+        <w:tab w:val="left" w:pos="10076"/>
+        <w:tab w:val="left" w:pos="10992"/>
+        <w:tab w:val="left" w:pos="11908"/>
+        <w:tab w:val="left" w:pos="12824"/>
+        <w:tab w:val="left" w:pos="13740"/>
+        <w:tab w:val="left" w:pos="14656"/>
+      </w:tabs>
+      <w:spacing w:after="0" w:line="240" w:lineRule="auto"/>
+    </w:pPr>
+    <w:rPr>
+      <w:rFonts w:ascii="Courier New" w:eastAsia="Times New Roman" w:hAnsi="Courier New" w:cs="Courier New"/>
+      <w:sz w:val="20"/>
+      <w:szCs w:val="20"/>
+    </w:rPr>
+  </w:style>
+  <w:style w:type="character" w:customStyle="1" w:styleId="HTMLPreformattedChar">
+    <w:name w:val="HTML Preformatted Char"/>
+    <w:basedOn w:val="DefaultParagraphFont"/>
+    <w:link w:val="HTMLPreformatted"/>
+    <w:uiPriority w:val="99"/>
+    <w:semiHidden/>
+    <w:rsid w:val="00761E89"/>
+    <w:rPr>
+      <w:rFonts w:ascii="Courier New" w:eastAsia="Times New Roman" w:hAnsi="Courier New" w:cs="Courier New"/>
+      <w:sz w:val="20"/>
+      <w:szCs w:val="20"/>
+    </w:rPr>
+  </w:style>
 </w:styles>
 </file>
 

</xml_diff>

<commit_message>
PROJECT1 - WORD DOC SUMMARY
</commit_message>
<xml_diff>
--- a/PROJECT1 NYC CRIME VS  REAL ESTATE ANALYSIS SEP 26 2018.docx
+++ b/PROJECT1 NYC CRIME VS  REAL ESTATE ANALYSIS SEP 26 2018.docx
@@ -4,6 +4,11 @@
   <w:body>
     <w:p>
       <w:pPr>
+        <w:pStyle w:val="ListParagraph"/>
+        <w:numPr>
+          <w:ilvl w:val="0"/>
+          <w:numId w:val="4"/>
+        </w:numPr>
         <w:rPr>
           <w:rFonts w:ascii="Arial" w:hAnsi="Arial" w:cs="Arial"/>
           <w:sz w:val="36"/>
@@ -16,7 +21,7 @@
           <w:sz w:val="36"/>
           <w:szCs w:val="36"/>
         </w:rPr>
-        <w:t xml:space="preserve">Overall </w:t>
+        <w:t>There are total of</w:t>
       </w:r>
       <w:r>
         <w:rPr>
@@ -24,7 +29,7 @@
           <w:sz w:val="36"/>
           <w:szCs w:val="36"/>
         </w:rPr>
-        <w:t xml:space="preserve">NYC Crime YR2017 </w:t>
+        <w:t xml:space="preserve"> 458,035 complaints made to NYPD</w:t>
       </w:r>
       <w:r>
         <w:rPr>
@@ -32,97 +37,252 @@
           <w:sz w:val="36"/>
           <w:szCs w:val="36"/>
         </w:rPr>
-        <w:t>are</w:t>
-      </w:r>
-      <w:r>
+        <w:t xml:space="preserve"> last year (2017)</w:t>
+      </w:r>
+    </w:p>
+    <w:p>
+      <w:pPr>
+        <w:pStyle w:val="ListParagraph"/>
         <w:rPr>
           <w:rFonts w:ascii="Arial" w:hAnsi="Arial" w:cs="Arial"/>
           <w:sz w:val="36"/>
           <w:szCs w:val="36"/>
         </w:rPr>
-        <w:t xml:space="preserve"> 458,035 complaints made to NYPD</w:t>
-      </w:r>
-      <w:r>
+      </w:pPr>
+    </w:p>
+    <w:p>
+      <w:pPr>
+        <w:pStyle w:val="ListParagraph"/>
+        <w:numPr>
+          <w:ilvl w:val="0"/>
+          <w:numId w:val="4"/>
+        </w:numPr>
         <w:rPr>
           <w:rFonts w:ascii="Arial" w:hAnsi="Arial" w:cs="Arial"/>
           <w:sz w:val="36"/>
           <w:szCs w:val="36"/>
         </w:rPr>
-        <w:t>.</w:t>
-      </w:r>
-    </w:p>
-    <w:p>
-      <w:pPr>
+      </w:pPr>
+      <w:r>
         <w:rPr>
           <w:rFonts w:ascii="Arial" w:hAnsi="Arial" w:cs="Arial"/>
           <w:sz w:val="36"/>
           <w:szCs w:val="36"/>
         </w:rPr>
-      </w:pPr>
-      <w:r>
+        <w:t>Within 5 years from 2012 to 2017:</w:t>
+      </w:r>
+    </w:p>
+    <w:p>
+      <w:pPr>
+        <w:pStyle w:val="ListParagraph"/>
+        <w:numPr>
+          <w:ilvl w:val="0"/>
+          <w:numId w:val="3"/>
+        </w:numPr>
         <w:rPr>
           <w:rFonts w:ascii="Arial" w:hAnsi="Arial" w:cs="Arial"/>
           <w:sz w:val="36"/>
           <w:szCs w:val="36"/>
         </w:rPr>
-        <w:t>Top (# 1) five years crime decrease at end of 2017 are ‘Dangerous Drugs’.</w:t>
-      </w:r>
-    </w:p>
-    <w:p>
-      <w:pPr>
+      </w:pPr>
+      <w:r>
         <w:rPr>
           <w:rFonts w:ascii="Arial" w:hAnsi="Arial" w:cs="Arial"/>
           <w:sz w:val="36"/>
           <w:szCs w:val="36"/>
         </w:rPr>
-      </w:pPr>
+        <w:t xml:space="preserve">Top crime decrease </w:t>
+      </w:r>
       <w:r>
         <w:rPr>
           <w:rFonts w:ascii="Arial" w:hAnsi="Arial" w:cs="Arial"/>
           <w:sz w:val="36"/>
           <w:szCs w:val="36"/>
         </w:rPr>
-        <w:t>Top (# 1) five years crime increase at end of 2017 is ‘HARRASSMENT 2’.</w:t>
-      </w:r>
-    </w:p>
-    <w:p>
-      <w:pPr>
+        <w:t>category is</w:t>
+      </w:r>
+      <w:r>
         <w:rPr>
           <w:rFonts w:ascii="Arial" w:hAnsi="Arial" w:cs="Arial"/>
           <w:sz w:val="36"/>
           <w:szCs w:val="36"/>
         </w:rPr>
-      </w:pPr>
-      <w:r>
+        <w:t xml:space="preserve"> ‘Dangerous Drugs’.</w:t>
+      </w:r>
+    </w:p>
+    <w:p>
+      <w:pPr>
+        <w:pStyle w:val="ListParagraph"/>
+        <w:numPr>
+          <w:ilvl w:val="0"/>
+          <w:numId w:val="3"/>
+        </w:numPr>
         <w:rPr>
           <w:rFonts w:ascii="Arial" w:hAnsi="Arial" w:cs="Arial"/>
           <w:sz w:val="36"/>
           <w:szCs w:val="36"/>
         </w:rPr>
-        <w:t>‘SEX CRIMES’ have increased over five years by 318 complaints.</w:t>
-      </w:r>
-      <w:bookmarkStart w:id="0" w:name="_GoBack"/>
-      <w:bookmarkEnd w:id="0"/>
-    </w:p>
-    <w:p>
-      <w:pPr>
+      </w:pPr>
+      <w:r>
         <w:rPr>
           <w:rFonts w:ascii="Arial" w:hAnsi="Arial" w:cs="Arial"/>
           <w:sz w:val="36"/>
           <w:szCs w:val="36"/>
         </w:rPr>
-      </w:pPr>
+        <w:t xml:space="preserve">Top crime increase </w:t>
+      </w:r>
       <w:r>
         <w:rPr>
           <w:rFonts w:ascii="Arial" w:hAnsi="Arial" w:cs="Arial"/>
           <w:sz w:val="36"/>
           <w:szCs w:val="36"/>
         </w:rPr>
+        <w:t xml:space="preserve">category </w:t>
+      </w:r>
+      <w:r>
+        <w:rPr>
+          <w:rFonts w:ascii="Arial" w:hAnsi="Arial" w:cs="Arial"/>
+          <w:sz w:val="36"/>
+          <w:szCs w:val="36"/>
+        </w:rPr>
+        <w:t>is ‘HARRASSMENT 2’.</w:t>
+      </w:r>
+    </w:p>
+    <w:p>
+      <w:pPr>
+        <w:pStyle w:val="ListParagraph"/>
+        <w:numPr>
+          <w:ilvl w:val="0"/>
+          <w:numId w:val="3"/>
+        </w:numPr>
+        <w:rPr>
+          <w:rFonts w:ascii="Arial" w:hAnsi="Arial" w:cs="Arial"/>
+          <w:sz w:val="36"/>
+          <w:szCs w:val="36"/>
+        </w:rPr>
+      </w:pPr>
+      <w:r>
+        <w:rPr>
+          <w:rFonts w:ascii="Arial" w:hAnsi="Arial" w:cs="Arial"/>
+          <w:sz w:val="36"/>
+          <w:szCs w:val="36"/>
+        </w:rPr>
+        <w:t xml:space="preserve">‘SEX CRIMES’ </w:t>
+      </w:r>
+      <w:r>
+        <w:rPr>
+          <w:rFonts w:ascii="Arial" w:hAnsi="Arial" w:cs="Arial"/>
+          <w:sz w:val="36"/>
+          <w:szCs w:val="36"/>
+        </w:rPr>
+        <w:t xml:space="preserve">category </w:t>
+      </w:r>
+      <w:r>
+        <w:rPr>
+          <w:rFonts w:ascii="Arial" w:hAnsi="Arial" w:cs="Arial"/>
+          <w:sz w:val="36"/>
+          <w:szCs w:val="36"/>
+        </w:rPr>
+        <w:t>ha</w:t>
+      </w:r>
+      <w:r>
+        <w:rPr>
+          <w:rFonts w:ascii="Arial" w:hAnsi="Arial" w:cs="Arial"/>
+          <w:sz w:val="36"/>
+          <w:szCs w:val="36"/>
+        </w:rPr>
+        <w:t>s</w:t>
+      </w:r>
+      <w:r>
+        <w:rPr>
+          <w:rFonts w:ascii="Arial" w:hAnsi="Arial" w:cs="Arial"/>
+          <w:sz w:val="36"/>
+          <w:szCs w:val="36"/>
+        </w:rPr>
+        <w:t xml:space="preserve"> increased</w:t>
+      </w:r>
+      <w:r>
+        <w:rPr>
+          <w:rFonts w:ascii="Arial" w:hAnsi="Arial" w:cs="Arial"/>
+          <w:sz w:val="36"/>
+          <w:szCs w:val="36"/>
+        </w:rPr>
+        <w:t xml:space="preserve"> by 318 complaints</w:t>
+      </w:r>
+    </w:p>
+    <w:p>
+      <w:pPr>
+        <w:pStyle w:val="ListParagraph"/>
+        <w:numPr>
+          <w:ilvl w:val="0"/>
+          <w:numId w:val="3"/>
+        </w:numPr>
+        <w:rPr>
+          <w:rFonts w:ascii="Arial" w:hAnsi="Arial" w:cs="Arial"/>
+          <w:sz w:val="36"/>
+          <w:szCs w:val="36"/>
+        </w:rPr>
+      </w:pPr>
+      <w:r>
+        <w:rPr>
+          <w:rFonts w:ascii="Arial" w:hAnsi="Arial" w:cs="Arial"/>
+          <w:sz w:val="36"/>
+          <w:szCs w:val="36"/>
+        </w:rPr>
+        <w:t>‘DEADLY WEAPONS’ category has decreased by 3428 complaints and is in top 5 of decreased crime.</w:t>
+      </w:r>
+      <w:bookmarkStart w:id="0" w:name="_GoBack"/>
+      <w:bookmarkEnd w:id="0"/>
+    </w:p>
+    <w:p>
+      <w:pPr>
+        <w:pStyle w:val="ListParagraph"/>
+        <w:rPr>
+          <w:rFonts w:ascii="Arial" w:hAnsi="Arial" w:cs="Arial"/>
+          <w:sz w:val="36"/>
+          <w:szCs w:val="36"/>
+        </w:rPr>
+      </w:pPr>
+    </w:p>
+    <w:p>
+      <w:pPr>
+        <w:pStyle w:val="ListParagraph"/>
+        <w:numPr>
+          <w:ilvl w:val="0"/>
+          <w:numId w:val="4"/>
+        </w:numPr>
+        <w:rPr>
+          <w:rFonts w:ascii="Arial" w:hAnsi="Arial" w:cs="Arial"/>
+          <w:sz w:val="36"/>
+          <w:szCs w:val="36"/>
+        </w:rPr>
+      </w:pPr>
+      <w:r>
+        <w:rPr>
+          <w:rFonts w:ascii="Arial" w:hAnsi="Arial" w:cs="Arial"/>
+          <w:sz w:val="36"/>
+          <w:szCs w:val="36"/>
+        </w:rPr>
         <w:t>Brooklyn has highest crime rate. However, it also has highest percentage increase in both price and rents in real estate market of New York City.</w:t>
       </w:r>
     </w:p>
     <w:p>
       <w:pPr>
+        <w:pStyle w:val="ListParagraph"/>
+        <w:rPr>
+          <w:rFonts w:ascii="Arial" w:hAnsi="Arial" w:cs="Arial"/>
+          <w:sz w:val="36"/>
+          <w:szCs w:val="36"/>
+        </w:rPr>
+      </w:pPr>
+    </w:p>
+    <w:p>
+      <w:pPr>
+        <w:pStyle w:val="ListParagraph"/>
+        <w:numPr>
+          <w:ilvl w:val="0"/>
+          <w:numId w:val="4"/>
+        </w:numPr>
         <w:rPr>
           <w:rFonts w:ascii="Arial" w:hAnsi="Arial" w:cs="Arial"/>
           <w:sz w:val="36"/>
@@ -5201,6 +5361,95 @@
 <file path=word/numbering.xml><?xml version="1.0" encoding="utf-8"?>
 <w:numbering xmlns:wpc="http://schemas.microsoft.com/office/word/2010/wordprocessingCanvas" xmlns:cx="http://schemas.microsoft.com/office/drawing/2014/chartex" xmlns:cx1="http://schemas.microsoft.com/office/drawing/2015/9/8/chartex" xmlns:cx2="http://schemas.microsoft.com/office/drawing/2015/10/21/chartex" xmlns:cx3="http://schemas.microsoft.com/office/drawing/2016/5/9/chartex" xmlns:cx4="http://schemas.microsoft.com/office/drawing/2016/5/10/chartex" xmlns:cx5="http://schemas.microsoft.com/office/drawing/2016/5/11/chartex" xmlns:cx6="http://schemas.microsoft.com/office/drawing/2016/5/12/chartex" xmlns:cx7="http://schemas.microsoft.com/office/drawing/2016/5/13/chartex" xmlns:cx8="http://schemas.microsoft.com/office/drawing/2016/5/14/chartex" xmlns:mc="http://schemas.openxmlformats.org/markup-compatibility/2006" xmlns:aink="http://schemas.microsoft.com/office/drawing/2016/ink" xmlns:am3d="http://schemas.microsoft.com/office/drawing/2017/model3d" xmlns:o="urn:schemas-microsoft-com:office:office" xmlns:r="http://schemas.openxmlformats.org/officeDocument/2006/relationships" xmlns:m="http://schemas.openxmlformats.org/officeDocument/2006/math" xmlns:v="urn:schemas-microsoft-com:vml" xmlns:wp14="http://schemas.microsoft.com/office/word/2010/wordprocessingDrawing" xmlns:wp="http://schemas.openxmlformats.org/drawingml/2006/wordprocessingDrawing" xmlns:w10="urn:schemas-microsoft-com:office:word" xmlns:w="http://schemas.openxmlformats.org/wordprocessingml/2006/main" xmlns:w14="http://schemas.microsoft.com/office/word/2010/wordml" xmlns:w15="http://schemas.microsoft.com/office/word/2012/wordml" xmlns:w16cid="http://schemas.microsoft.com/office/word/2016/wordml/cid" xmlns:w16se="http://schemas.microsoft.com/office/word/2015/wordml/symex" xmlns:wpg="http://schemas.microsoft.com/office/word/2010/wordprocessingGroup" xmlns:wpi="http://schemas.microsoft.com/office/word/2010/wordprocessingInk" xmlns:wne="http://schemas.microsoft.com/office/word/2006/wordml" xmlns:wps="http://schemas.microsoft.com/office/word/2010/wordprocessingShape" mc:Ignorable="w14 w15 w16se w16cid wp14">
   <w:abstractNum w:abstractNumId="0" w15:restartNumberingAfterBreak="0">
+    <w:nsid w:val="011C3595"/>
+    <w:multiLevelType w:val="hybridMultilevel"/>
+    <w:tmpl w:val="4412D4E4"/>
+    <w:lvl w:ilvl="0" w:tplc="04090011">
+      <w:start w:val="1"/>
+      <w:numFmt w:val="decimal"/>
+      <w:lvlText w:val="%1)"/>
+      <w:lvlJc w:val="left"/>
+      <w:pPr>
+        <w:ind w:left="720" w:hanging="360"/>
+      </w:pPr>
+      <w:rPr>
+        <w:rFonts w:hint="default"/>
+      </w:rPr>
+    </w:lvl>
+    <w:lvl w:ilvl="1" w:tplc="04090019" w:tentative="1">
+      <w:start w:val="1"/>
+      <w:numFmt w:val="lowerLetter"/>
+      <w:lvlText w:val="%2."/>
+      <w:lvlJc w:val="left"/>
+      <w:pPr>
+        <w:ind w:left="1440" w:hanging="360"/>
+      </w:pPr>
+    </w:lvl>
+    <w:lvl w:ilvl="2" w:tplc="0409001B" w:tentative="1">
+      <w:start w:val="1"/>
+      <w:numFmt w:val="lowerRoman"/>
+      <w:lvlText w:val="%3."/>
+      <w:lvlJc w:val="right"/>
+      <w:pPr>
+        <w:ind w:left="2160" w:hanging="180"/>
+      </w:pPr>
+    </w:lvl>
+    <w:lvl w:ilvl="3" w:tplc="0409000F" w:tentative="1">
+      <w:start w:val="1"/>
+      <w:numFmt w:val="decimal"/>
+      <w:lvlText w:val="%4."/>
+      <w:lvlJc w:val="left"/>
+      <w:pPr>
+        <w:ind w:left="2880" w:hanging="360"/>
+      </w:pPr>
+    </w:lvl>
+    <w:lvl w:ilvl="4" w:tplc="04090019" w:tentative="1">
+      <w:start w:val="1"/>
+      <w:numFmt w:val="lowerLetter"/>
+      <w:lvlText w:val="%5."/>
+      <w:lvlJc w:val="left"/>
+      <w:pPr>
+        <w:ind w:left="3600" w:hanging="360"/>
+      </w:pPr>
+    </w:lvl>
+    <w:lvl w:ilvl="5" w:tplc="0409001B" w:tentative="1">
+      <w:start w:val="1"/>
+      <w:numFmt w:val="lowerRoman"/>
+      <w:lvlText w:val="%6."/>
+      <w:lvlJc w:val="right"/>
+      <w:pPr>
+        <w:ind w:left="4320" w:hanging="180"/>
+      </w:pPr>
+    </w:lvl>
+    <w:lvl w:ilvl="6" w:tplc="0409000F" w:tentative="1">
+      <w:start w:val="1"/>
+      <w:numFmt w:val="decimal"/>
+      <w:lvlText w:val="%7."/>
+      <w:lvlJc w:val="left"/>
+      <w:pPr>
+        <w:ind w:left="5040" w:hanging="360"/>
+      </w:pPr>
+    </w:lvl>
+    <w:lvl w:ilvl="7" w:tplc="04090019" w:tentative="1">
+      <w:start w:val="1"/>
+      <w:numFmt w:val="lowerLetter"/>
+      <w:lvlText w:val="%8."/>
+      <w:lvlJc w:val="left"/>
+      <w:pPr>
+        <w:ind w:left="5760" w:hanging="360"/>
+      </w:pPr>
+    </w:lvl>
+    <w:lvl w:ilvl="8" w:tplc="0409001B" w:tentative="1">
+      <w:start w:val="1"/>
+      <w:numFmt w:val="lowerRoman"/>
+      <w:lvlText w:val="%9."/>
+      <w:lvlJc w:val="right"/>
+      <w:pPr>
+        <w:ind w:left="6480" w:hanging="180"/>
+      </w:pPr>
+    </w:lvl>
+  </w:abstractNum>
+  <w:abstractNum w:abstractNumId="1" w15:restartNumberingAfterBreak="0">
     <w:nsid w:val="12FB52EC"/>
     <w:multiLevelType w:val="hybridMultilevel"/>
     <w:tmpl w:val="C03E8ABA"/>
@@ -5313,7 +5562,7 @@
       </w:rPr>
     </w:lvl>
   </w:abstractNum>
-  <w:abstractNum w:abstractNumId="1" w15:restartNumberingAfterBreak="0">
+  <w:abstractNum w:abstractNumId="2" w15:restartNumberingAfterBreak="0">
     <w:nsid w:val="38276E12"/>
     <w:multiLevelType w:val="hybridMultilevel"/>
     <w:tmpl w:val="FBB4E786"/>
@@ -5426,11 +5675,130 @@
       </w:rPr>
     </w:lvl>
   </w:abstractNum>
+  <w:abstractNum w:abstractNumId="3" w15:restartNumberingAfterBreak="0">
+    <w:nsid w:val="62070334"/>
+    <w:multiLevelType w:val="hybridMultilevel"/>
+    <w:tmpl w:val="0B7E2BEC"/>
+    <w:lvl w:ilvl="0" w:tplc="04090001">
+      <w:start w:val="1"/>
+      <w:numFmt w:val="bullet"/>
+      <w:lvlText w:val=""/>
+      <w:lvlJc w:val="left"/>
+      <w:pPr>
+        <w:ind w:left="720" w:hanging="360"/>
+      </w:pPr>
+      <w:rPr>
+        <w:rFonts w:ascii="Symbol" w:hAnsi="Symbol" w:hint="default"/>
+      </w:rPr>
+    </w:lvl>
+    <w:lvl w:ilvl="1" w:tplc="04090003" w:tentative="1">
+      <w:start w:val="1"/>
+      <w:numFmt w:val="bullet"/>
+      <w:lvlText w:val="o"/>
+      <w:lvlJc w:val="left"/>
+      <w:pPr>
+        <w:ind w:left="1440" w:hanging="360"/>
+      </w:pPr>
+      <w:rPr>
+        <w:rFonts w:ascii="Courier New" w:hAnsi="Courier New" w:cs="Courier New" w:hint="default"/>
+      </w:rPr>
+    </w:lvl>
+    <w:lvl w:ilvl="2" w:tplc="04090005" w:tentative="1">
+      <w:start w:val="1"/>
+      <w:numFmt w:val="bullet"/>
+      <w:lvlText w:val=""/>
+      <w:lvlJc w:val="left"/>
+      <w:pPr>
+        <w:ind w:left="2160" w:hanging="360"/>
+      </w:pPr>
+      <w:rPr>
+        <w:rFonts w:ascii="Wingdings" w:hAnsi="Wingdings" w:hint="default"/>
+      </w:rPr>
+    </w:lvl>
+    <w:lvl w:ilvl="3" w:tplc="04090001" w:tentative="1">
+      <w:start w:val="1"/>
+      <w:numFmt w:val="bullet"/>
+      <w:lvlText w:val=""/>
+      <w:lvlJc w:val="left"/>
+      <w:pPr>
+        <w:ind w:left="2880" w:hanging="360"/>
+      </w:pPr>
+      <w:rPr>
+        <w:rFonts w:ascii="Symbol" w:hAnsi="Symbol" w:hint="default"/>
+      </w:rPr>
+    </w:lvl>
+    <w:lvl w:ilvl="4" w:tplc="04090003" w:tentative="1">
+      <w:start w:val="1"/>
+      <w:numFmt w:val="bullet"/>
+      <w:lvlText w:val="o"/>
+      <w:lvlJc w:val="left"/>
+      <w:pPr>
+        <w:ind w:left="3600" w:hanging="360"/>
+      </w:pPr>
+      <w:rPr>
+        <w:rFonts w:ascii="Courier New" w:hAnsi="Courier New" w:cs="Courier New" w:hint="default"/>
+      </w:rPr>
+    </w:lvl>
+    <w:lvl w:ilvl="5" w:tplc="04090005" w:tentative="1">
+      <w:start w:val="1"/>
+      <w:numFmt w:val="bullet"/>
+      <w:lvlText w:val=""/>
+      <w:lvlJc w:val="left"/>
+      <w:pPr>
+        <w:ind w:left="4320" w:hanging="360"/>
+      </w:pPr>
+      <w:rPr>
+        <w:rFonts w:ascii="Wingdings" w:hAnsi="Wingdings" w:hint="default"/>
+      </w:rPr>
+    </w:lvl>
+    <w:lvl w:ilvl="6" w:tplc="04090001" w:tentative="1">
+      <w:start w:val="1"/>
+      <w:numFmt w:val="bullet"/>
+      <w:lvlText w:val=""/>
+      <w:lvlJc w:val="left"/>
+      <w:pPr>
+        <w:ind w:left="5040" w:hanging="360"/>
+      </w:pPr>
+      <w:rPr>
+        <w:rFonts w:ascii="Symbol" w:hAnsi="Symbol" w:hint="default"/>
+      </w:rPr>
+    </w:lvl>
+    <w:lvl w:ilvl="7" w:tplc="04090003" w:tentative="1">
+      <w:start w:val="1"/>
+      <w:numFmt w:val="bullet"/>
+      <w:lvlText w:val="o"/>
+      <w:lvlJc w:val="left"/>
+      <w:pPr>
+        <w:ind w:left="5760" w:hanging="360"/>
+      </w:pPr>
+      <w:rPr>
+        <w:rFonts w:ascii="Courier New" w:hAnsi="Courier New" w:cs="Courier New" w:hint="default"/>
+      </w:rPr>
+    </w:lvl>
+    <w:lvl w:ilvl="8" w:tplc="04090005" w:tentative="1">
+      <w:start w:val="1"/>
+      <w:numFmt w:val="bullet"/>
+      <w:lvlText w:val=""/>
+      <w:lvlJc w:val="left"/>
+      <w:pPr>
+        <w:ind w:left="6480" w:hanging="360"/>
+      </w:pPr>
+      <w:rPr>
+        <w:rFonts w:ascii="Wingdings" w:hAnsi="Wingdings" w:hint="default"/>
+      </w:rPr>
+    </w:lvl>
+  </w:abstractNum>
   <w:num w:numId="1">
-    <w:abstractNumId w:val="0"/>
+    <w:abstractNumId w:val="1"/>
   </w:num>
   <w:num w:numId="2">
-    <w:abstractNumId w:val="1"/>
+    <w:abstractNumId w:val="2"/>
+  </w:num>
+  <w:num w:numId="3">
+    <w:abstractNumId w:val="3"/>
+  </w:num>
+  <w:num w:numId="4">
+    <w:abstractNumId w:val="0"/>
   </w:num>
 </w:numbering>
 </file>

</xml_diff>